<commit_message>
updated readme and setting the default parameters back to the example data
</commit_message>
<xml_diff>
--- a/readme.docx
+++ b/readme.docx
@@ -1,6 +1,6 @@
 
 <file path=word/document.xml><?xml version="1.0" encoding="utf-8"?>
-<w:document xmlns:wpc="http://schemas.microsoft.com/office/word/2010/wordprocessingCanvas" xmlns:mc="http://schemas.openxmlformats.org/markup-compatibility/2006" xmlns:o="urn:schemas-microsoft-com:office:office" xmlns:r="http://schemas.openxmlformats.org/officeDocument/2006/relationships" xmlns:m="http://schemas.openxmlformats.org/officeDocument/2006/math" xmlns:v="urn:schemas-microsoft-com:vml" xmlns:wp14="http://schemas.microsoft.com/office/word/2010/wordprocessingDrawing" xmlns:wp="http://schemas.openxmlformats.org/drawingml/2006/wordprocessingDrawing" xmlns:w10="urn:schemas-microsoft-com:office:word" xmlns:w="http://schemas.openxmlformats.org/wordprocessingml/2006/main" xmlns:w14="http://schemas.microsoft.com/office/word/2010/wordml" xmlns:wpg="http://schemas.microsoft.com/office/word/2010/wordprocessingGroup" xmlns:wpi="http://schemas.microsoft.com/office/word/2010/wordprocessingInk" xmlns:wne="http://schemas.microsoft.com/office/word/2006/wordml" xmlns:wps="http://schemas.microsoft.com/office/word/2010/wordprocessingShape" mc:Ignorable="w14 wp14">
+<w:document xmlns:wpc="http://schemas.microsoft.com/office/word/2010/wordprocessingCanvas" xmlns:cx="http://schemas.microsoft.com/office/drawing/2014/chartex" xmlns:cx1="http://schemas.microsoft.com/office/drawing/2015/9/8/chartex" xmlns:cx2="http://schemas.microsoft.com/office/drawing/2015/10/21/chartex" xmlns:cx3="http://schemas.microsoft.com/office/drawing/2016/5/9/chartex" xmlns:cx4="http://schemas.microsoft.com/office/drawing/2016/5/10/chartex" xmlns:cx5="http://schemas.microsoft.com/office/drawing/2016/5/11/chartex" xmlns:cx6="http://schemas.microsoft.com/office/drawing/2016/5/12/chartex" xmlns:cx7="http://schemas.microsoft.com/office/drawing/2016/5/13/chartex" xmlns:cx8="http://schemas.microsoft.com/office/drawing/2016/5/14/chartex" xmlns:mc="http://schemas.openxmlformats.org/markup-compatibility/2006" xmlns:aink="http://schemas.microsoft.com/office/drawing/2016/ink" xmlns:am3d="http://schemas.microsoft.com/office/drawing/2017/model3d" xmlns:o="urn:schemas-microsoft-com:office:office" xmlns:r="http://schemas.openxmlformats.org/officeDocument/2006/relationships" xmlns:m="http://schemas.openxmlformats.org/officeDocument/2006/math" xmlns:v="urn:schemas-microsoft-com:vml" xmlns:wp14="http://schemas.microsoft.com/office/word/2010/wordprocessingDrawing" xmlns:wp="http://schemas.openxmlformats.org/drawingml/2006/wordprocessingDrawing" xmlns:w10="urn:schemas-microsoft-com:office:word" xmlns:w="http://schemas.openxmlformats.org/wordprocessingml/2006/main" xmlns:w14="http://schemas.microsoft.com/office/word/2010/wordml" xmlns:w15="http://schemas.microsoft.com/office/word/2012/wordml" xmlns:w16cid="http://schemas.microsoft.com/office/word/2016/wordml/cid" xmlns:w16se="http://schemas.microsoft.com/office/word/2015/wordml/symex" xmlns:wpg="http://schemas.microsoft.com/office/word/2010/wordprocessingGroup" xmlns:wpi="http://schemas.microsoft.com/office/word/2010/wordprocessingInk" xmlns:wne="http://schemas.microsoft.com/office/word/2006/wordml" xmlns:wps="http://schemas.microsoft.com/office/word/2010/wordprocessingShape" mc:Ignorable="w14 w15 w16se w16cid wp14">
   <w:body>
     <w:p>
       <w:pPr>
@@ -54,7 +54,59 @@
           <w:sz w:val="24"/>
           <w:szCs w:val="24"/>
         </w:rPr>
-        <w:t>detects events in ShapeSeq experimental data</w:t>
+        <w:t xml:space="preserve">detects events in </w:t>
+      </w:r>
+      <w:r>
+        <w:rPr>
+          <w:rFonts w:ascii="Times New Roman" w:hAnsi="Times New Roman" w:cs="Times New Roman"/>
+          <w:sz w:val="24"/>
+          <w:szCs w:val="24"/>
+        </w:rPr>
+        <w:t>SHAPE-</w:t>
+      </w:r>
+      <w:proofErr w:type="spellStart"/>
+      <w:r>
+        <w:rPr>
+          <w:rFonts w:ascii="Times New Roman" w:hAnsi="Times New Roman" w:cs="Times New Roman"/>
+          <w:sz w:val="24"/>
+          <w:szCs w:val="24"/>
+        </w:rPr>
+        <w:t>Seq</w:t>
+      </w:r>
+      <w:proofErr w:type="spellEnd"/>
+      <w:r>
+        <w:rPr>
+          <w:rFonts w:ascii="Times New Roman" w:hAnsi="Times New Roman" w:cs="Times New Roman"/>
+          <w:sz w:val="24"/>
+          <w:szCs w:val="24"/>
+        </w:rPr>
+        <w:t xml:space="preserve"> </w:t>
+      </w:r>
+      <w:proofErr w:type="spellStart"/>
+      <w:r>
+        <w:rPr>
+          <w:rFonts w:ascii="Times New Roman" w:hAnsi="Times New Roman" w:cs="Times New Roman"/>
+          <w:sz w:val="24"/>
+          <w:szCs w:val="24"/>
+        </w:rPr>
+        <w:t>cotranscriptional</w:t>
+      </w:r>
+      <w:proofErr w:type="spellEnd"/>
+      <w:r>
+        <w:rPr>
+          <w:rFonts w:ascii="Times New Roman" w:hAnsi="Times New Roman" w:cs="Times New Roman"/>
+          <w:sz w:val="24"/>
+          <w:szCs w:val="24"/>
+        </w:rPr>
+        <w:t xml:space="preserve"> </w:t>
+      </w:r>
+      <w:r>
+        <w:rPr>
+          <w:rFonts w:ascii="Times New Roman" w:hAnsi="Times New Roman" w:cs="Times New Roman"/>
+          <w:sz w:val="24"/>
+          <w:szCs w:val="24"/>
+        </w:rPr>
+        <w:t>experimental data</w:t>
       </w:r>
       <w:r>
         <w:rPr>
@@ -86,7 +138,33 @@
           <w:sz w:val="24"/>
           <w:szCs w:val="24"/>
         </w:rPr>
-        <w:t>Detected events come in two categories: swing events and linear ramp events.  Swing events are sudden changes in ShapeSeq measurement either going from low to high (upswing event) or high to low (downswing event).  Linear ramps, in contrast, are long events that persist for multiple positions.</w:t>
+        <w:t xml:space="preserve">Detected events come in two categories: swing events and linear ramp events.  Swing events are sudden changes in </w:t>
+      </w:r>
+      <w:r>
+        <w:rPr>
+          <w:rFonts w:ascii="Times New Roman" w:hAnsi="Times New Roman" w:cs="Times New Roman"/>
+          <w:sz w:val="24"/>
+          <w:szCs w:val="24"/>
+        </w:rPr>
+        <w:t>SHAPE-</w:t>
+      </w:r>
+      <w:proofErr w:type="spellStart"/>
+      <w:r>
+        <w:rPr>
+          <w:rFonts w:ascii="Times New Roman" w:hAnsi="Times New Roman" w:cs="Times New Roman"/>
+          <w:sz w:val="24"/>
+          <w:szCs w:val="24"/>
+        </w:rPr>
+        <w:t>Seq</w:t>
+      </w:r>
+      <w:proofErr w:type="spellEnd"/>
+      <w:r>
+        <w:rPr>
+          <w:rFonts w:ascii="Times New Roman" w:hAnsi="Times New Roman" w:cs="Times New Roman"/>
+          <w:sz w:val="24"/>
+          <w:szCs w:val="24"/>
+        </w:rPr>
+        <w:t xml:space="preserve"> measurement either going from low to high (upswing event) or high to low (downswing event).  Linear ramps, in contrast, are long events that persist for multiple positions.</w:t>
       </w:r>
       <w:r>
         <w:rPr>
@@ -138,7 +216,49 @@
           <w:sz w:val="24"/>
           <w:szCs w:val="24"/>
         </w:rPr>
-        <w:t>comes from a ShapeSeq experiment that measures RNA folding as a function of RNA length</w:t>
+        <w:t xml:space="preserve">comes from a </w:t>
+      </w:r>
+      <w:r>
+        <w:rPr>
+          <w:rFonts w:ascii="Times New Roman" w:hAnsi="Times New Roman" w:cs="Times New Roman"/>
+          <w:sz w:val="24"/>
+          <w:szCs w:val="24"/>
+        </w:rPr>
+        <w:t>SHAPE-</w:t>
+      </w:r>
+      <w:proofErr w:type="spellStart"/>
+      <w:r>
+        <w:rPr>
+          <w:rFonts w:ascii="Times New Roman" w:hAnsi="Times New Roman" w:cs="Times New Roman"/>
+          <w:sz w:val="24"/>
+          <w:szCs w:val="24"/>
+        </w:rPr>
+        <w:t>Seq</w:t>
+      </w:r>
+      <w:proofErr w:type="spellEnd"/>
+      <w:r>
+        <w:rPr>
+          <w:rFonts w:ascii="Times New Roman" w:hAnsi="Times New Roman" w:cs="Times New Roman"/>
+          <w:sz w:val="24"/>
+          <w:szCs w:val="24"/>
+        </w:rPr>
+        <w:t xml:space="preserve"> experiment that measures RNA folding as a function of </w:t>
+      </w:r>
+      <w:r>
+        <w:rPr>
+          <w:rFonts w:ascii="Times New Roman" w:hAnsi="Times New Roman" w:cs="Times New Roman"/>
+          <w:sz w:val="24"/>
+          <w:szCs w:val="24"/>
+        </w:rPr>
+        <w:t>transcript</w:t>
+      </w:r>
+      <w:r>
+        <w:rPr>
+          <w:rFonts w:ascii="Times New Roman" w:hAnsi="Times New Roman" w:cs="Times New Roman"/>
+          <w:sz w:val="24"/>
+          <w:szCs w:val="24"/>
+        </w:rPr>
+        <w:t xml:space="preserve"> length</w:t>
       </w:r>
       <w:r>
         <w:rPr>
@@ -182,8 +302,78 @@
           <w:sz w:val="24"/>
           <w:szCs w:val="24"/>
         </w:rPr>
-        <w:t xml:space="preserve">This app is interactive meaning any change you make on the front should immediately update on the user interface.  If you make a change that breaks the code/figure, you can either reload the app (losing all progress) or revert the change. </w:t>
-      </w:r>
+        <w:t xml:space="preserve">This app is interactive meaning any change you make on the front </w:t>
+      </w:r>
+      <w:r>
+        <w:rPr>
+          <w:rFonts w:ascii="Times New Roman" w:hAnsi="Times New Roman" w:cs="Times New Roman"/>
+          <w:sz w:val="24"/>
+          <w:szCs w:val="24"/>
+        </w:rPr>
+        <w:t>should</w:t>
+      </w:r>
+      <w:r>
+        <w:rPr>
+          <w:rFonts w:ascii="Times New Roman" w:hAnsi="Times New Roman" w:cs="Times New Roman"/>
+          <w:sz w:val="24"/>
+          <w:szCs w:val="24"/>
+        </w:rPr>
+        <w:t xml:space="preserve"> update on the user interface</w:t>
+      </w:r>
+      <w:r>
+        <w:rPr>
+          <w:rFonts w:ascii="Times New Roman" w:hAnsi="Times New Roman" w:cs="Times New Roman"/>
+          <w:sz w:val="24"/>
+          <w:szCs w:val="24"/>
+        </w:rPr>
+        <w:t xml:space="preserve"> (after pressing the update button)</w:t>
+      </w:r>
+      <w:r>
+        <w:rPr>
+          <w:rFonts w:ascii="Times New Roman" w:hAnsi="Times New Roman" w:cs="Times New Roman"/>
+          <w:sz w:val="24"/>
+          <w:szCs w:val="24"/>
+        </w:rPr>
+        <w:t xml:space="preserve">.  If you make a change that breaks the code/figure, you can either reload the app (losing all progress) or revert the change. </w:t>
+      </w:r>
+    </w:p>
+    <w:p>
+      <w:pPr>
+        <w:spacing w:after="0" w:line="240" w:lineRule="auto"/>
+        <w:rPr>
+          <w:rFonts w:ascii="Times New Roman" w:hAnsi="Times New Roman" w:cs="Times New Roman"/>
+          <w:sz w:val="24"/>
+          <w:szCs w:val="24"/>
+        </w:rPr>
+      </w:pPr>
+    </w:p>
+    <w:p>
+      <w:pPr>
+        <w:spacing w:after="0" w:line="240" w:lineRule="auto"/>
+        <w:rPr>
+          <w:rFonts w:ascii="Times New Roman" w:hAnsi="Times New Roman" w:cs="Times New Roman"/>
+          <w:sz w:val="24"/>
+          <w:szCs w:val="24"/>
+        </w:rPr>
+      </w:pPr>
+      <w:r>
+        <w:rPr>
+          <w:rFonts w:ascii="Times New Roman" w:hAnsi="Times New Roman" w:cs="Times New Roman"/>
+          <w:sz w:val="24"/>
+          <w:szCs w:val="24"/>
+        </w:rPr>
+        <w:t xml:space="preserve">Consult the </w:t>
+      </w:r>
+      <w:r>
+        <w:rPr>
+          <w:rFonts w:ascii="Times New Roman" w:hAnsi="Times New Roman" w:cs="Times New Roman"/>
+          <w:sz w:val="24"/>
+          <w:szCs w:val="24"/>
+        </w:rPr>
+        <w:t>manuscript [citation] for more detailed and rigorous explanations.</w:t>
+      </w:r>
+      <w:bookmarkStart w:id="0" w:name="_GoBack"/>
+      <w:bookmarkEnd w:id="0"/>
     </w:p>
     <w:p>
       <w:pPr>
@@ -255,23 +445,139 @@
           <w:sz w:val="24"/>
           <w:szCs w:val="24"/>
         </w:rPr>
-        <w:t>make sure R and RStudio are installed.  Both can be found for free online.  D</w:t>
-      </w:r>
-      <w:r>
-        <w:rPr>
-          <w:rFonts w:ascii="Times New Roman" w:hAnsi="Times New Roman" w:cs="Times New Roman"/>
-          <w:sz w:val="24"/>
-          <w:szCs w:val="24"/>
-        </w:rPr>
-        <w:t>ouble click on ui.R and RStudio should pop up.  Press Ctrl-Shift-Enter to run the app and a user interface should pop up with the examples already displayed.  To exit or restart the app, simply exit the RStudio</w:t>
-      </w:r>
-      <w:r>
-        <w:rPr>
-          <w:rFonts w:ascii="Times New Roman" w:hAnsi="Times New Roman" w:cs="Times New Roman"/>
-          <w:sz w:val="24"/>
-          <w:szCs w:val="24"/>
-        </w:rPr>
-        <w:t xml:space="preserve"> pop-up (RStudio does </w:t>
+        <w:t xml:space="preserve">make sure R and </w:t>
+      </w:r>
+      <w:proofErr w:type="spellStart"/>
+      <w:r>
+        <w:rPr>
+          <w:rFonts w:ascii="Times New Roman" w:hAnsi="Times New Roman" w:cs="Times New Roman"/>
+          <w:sz w:val="24"/>
+          <w:szCs w:val="24"/>
+        </w:rPr>
+        <w:t>RStudio</w:t>
+      </w:r>
+      <w:proofErr w:type="spellEnd"/>
+      <w:r>
+        <w:rPr>
+          <w:rFonts w:ascii="Times New Roman" w:hAnsi="Times New Roman" w:cs="Times New Roman"/>
+          <w:sz w:val="24"/>
+          <w:szCs w:val="24"/>
+        </w:rPr>
+        <w:t xml:space="preserve"> are installed.  Both can be found for free online.  D</w:t>
+      </w:r>
+      <w:r>
+        <w:rPr>
+          <w:rFonts w:ascii="Times New Roman" w:hAnsi="Times New Roman" w:cs="Times New Roman"/>
+          <w:sz w:val="24"/>
+          <w:szCs w:val="24"/>
+        </w:rPr>
+        <w:t xml:space="preserve">ouble click on </w:t>
+      </w:r>
+      <w:proofErr w:type="spellStart"/>
+      <w:proofErr w:type="gramStart"/>
+      <w:r>
+        <w:rPr>
+          <w:rFonts w:ascii="Times New Roman" w:hAnsi="Times New Roman" w:cs="Times New Roman"/>
+          <w:sz w:val="24"/>
+          <w:szCs w:val="24"/>
+        </w:rPr>
+        <w:t>ui.R</w:t>
+      </w:r>
+      <w:proofErr w:type="spellEnd"/>
+      <w:proofErr w:type="gramEnd"/>
+      <w:r>
+        <w:rPr>
+          <w:rFonts w:ascii="Times New Roman" w:hAnsi="Times New Roman" w:cs="Times New Roman"/>
+          <w:sz w:val="24"/>
+          <w:szCs w:val="24"/>
+        </w:rPr>
+        <w:t xml:space="preserve"> and </w:t>
+      </w:r>
+      <w:proofErr w:type="spellStart"/>
+      <w:r>
+        <w:rPr>
+          <w:rFonts w:ascii="Times New Roman" w:hAnsi="Times New Roman" w:cs="Times New Roman"/>
+          <w:sz w:val="24"/>
+          <w:szCs w:val="24"/>
+        </w:rPr>
+        <w:t>RStudio</w:t>
+      </w:r>
+      <w:proofErr w:type="spellEnd"/>
+      <w:r>
+        <w:rPr>
+          <w:rFonts w:ascii="Times New Roman" w:hAnsi="Times New Roman" w:cs="Times New Roman"/>
+          <w:sz w:val="24"/>
+          <w:szCs w:val="24"/>
+        </w:rPr>
+        <w:t xml:space="preserve"> pop</w:t>
+      </w:r>
+      <w:r>
+        <w:rPr>
+          <w:rFonts w:ascii="Times New Roman" w:hAnsi="Times New Roman" w:cs="Times New Roman"/>
+          <w:sz w:val="24"/>
+          <w:szCs w:val="24"/>
+        </w:rPr>
+        <w:t>s</w:t>
+      </w:r>
+      <w:r>
+        <w:rPr>
+          <w:rFonts w:ascii="Times New Roman" w:hAnsi="Times New Roman" w:cs="Times New Roman"/>
+          <w:sz w:val="24"/>
+          <w:szCs w:val="24"/>
+        </w:rPr>
+        <w:t xml:space="preserve"> up.  Press Ctrl-Shift-Enter to run the app and a user interface pop</w:t>
+      </w:r>
+      <w:r>
+        <w:rPr>
+          <w:rFonts w:ascii="Times New Roman" w:hAnsi="Times New Roman" w:cs="Times New Roman"/>
+          <w:sz w:val="24"/>
+          <w:szCs w:val="24"/>
+        </w:rPr>
+        <w:t>s</w:t>
+      </w:r>
+      <w:r>
+        <w:rPr>
+          <w:rFonts w:ascii="Times New Roman" w:hAnsi="Times New Roman" w:cs="Times New Roman"/>
+          <w:sz w:val="24"/>
+          <w:szCs w:val="24"/>
+        </w:rPr>
+        <w:t xml:space="preserve"> up with the examples already displayed.  To exit or restart the app, simply exit the </w:t>
+      </w:r>
+      <w:proofErr w:type="spellStart"/>
+      <w:r>
+        <w:rPr>
+          <w:rFonts w:ascii="Times New Roman" w:hAnsi="Times New Roman" w:cs="Times New Roman"/>
+          <w:sz w:val="24"/>
+          <w:szCs w:val="24"/>
+        </w:rPr>
+        <w:t>RStudio</w:t>
+      </w:r>
+      <w:proofErr w:type="spellEnd"/>
+      <w:r>
+        <w:rPr>
+          <w:rFonts w:ascii="Times New Roman" w:hAnsi="Times New Roman" w:cs="Times New Roman"/>
+          <w:sz w:val="24"/>
+          <w:szCs w:val="24"/>
+        </w:rPr>
+        <w:t xml:space="preserve"> pop-up (</w:t>
+      </w:r>
+      <w:proofErr w:type="spellStart"/>
+      <w:r>
+        <w:rPr>
+          <w:rFonts w:ascii="Times New Roman" w:hAnsi="Times New Roman" w:cs="Times New Roman"/>
+          <w:sz w:val="24"/>
+          <w:szCs w:val="24"/>
+        </w:rPr>
+        <w:t>RStudio</w:t>
+      </w:r>
+      <w:proofErr w:type="spellEnd"/>
+      <w:r>
+        <w:rPr>
+          <w:rFonts w:ascii="Times New Roman" w:hAnsi="Times New Roman" w:cs="Times New Roman"/>
+          <w:sz w:val="24"/>
+          <w:szCs w:val="24"/>
+        </w:rPr>
+        <w:t xml:space="preserve"> does </w:t>
       </w:r>
       <w:r>
         <w:rPr>
@@ -395,7 +701,39 @@
           <w:sz w:val="24"/>
           <w:szCs w:val="24"/>
         </w:rPr>
-        <w:t xml:space="preserve">125 columns and 96 rows.  In principal, any 2D matrix can be loaded.  Note that column names are ignored and row names should not exist in the csv file </w:t>
+        <w:t xml:space="preserve">125 columns and 96 rows.  In </w:t>
+      </w:r>
+      <w:r>
+        <w:rPr>
+          <w:rFonts w:ascii="Times New Roman" w:hAnsi="Times New Roman" w:cs="Times New Roman"/>
+          <w:sz w:val="24"/>
+          <w:szCs w:val="24"/>
+        </w:rPr>
+        <w:t>principle</w:t>
+      </w:r>
+      <w:r>
+        <w:rPr>
+          <w:rFonts w:ascii="Times New Roman" w:hAnsi="Times New Roman" w:cs="Times New Roman"/>
+          <w:sz w:val="24"/>
+          <w:szCs w:val="24"/>
+        </w:rPr>
+        <w:t xml:space="preserve">, any 2D matrix can be loaded.  Note that column names are </w:t>
+      </w:r>
+      <w:r>
+        <w:rPr>
+          <w:rFonts w:ascii="Times New Roman" w:hAnsi="Times New Roman" w:cs="Times New Roman"/>
+          <w:sz w:val="24"/>
+          <w:szCs w:val="24"/>
+        </w:rPr>
+        <w:t>ignored,</w:t>
+      </w:r>
+      <w:r>
+        <w:rPr>
+          <w:rFonts w:ascii="Times New Roman" w:hAnsi="Times New Roman" w:cs="Times New Roman"/>
+          <w:sz w:val="24"/>
+          <w:szCs w:val="24"/>
+        </w:rPr>
+        <w:t xml:space="preserve"> and row names should not exist in the csv file </w:t>
       </w:r>
     </w:p>
     <w:p>
@@ -439,7 +777,85 @@
           <w:sz w:val="24"/>
           <w:szCs w:val="24"/>
         </w:rPr>
-        <w:t>If you do not input anything, then the example_data.csv file will be loaded instead.  Similarly, you can specify your output file name, and the default name will be example_output if you specifying nothing.  Once you have created your plot (explained below), you can export results as a table .csv file or export the figures in a pdf.</w:t>
+        <w:t xml:space="preserve">If you do not input anything, then the example_data.csv file will be loaded instead.  </w:t>
+      </w:r>
+      <w:r>
+        <w:rPr>
+          <w:rFonts w:ascii="Times New Roman" w:hAnsi="Times New Roman" w:cs="Times New Roman"/>
+          <w:sz w:val="24"/>
+          <w:szCs w:val="24"/>
+        </w:rPr>
+        <w:t xml:space="preserve">You can input multiple files/replicates to view events that share consensus across replicates.  If using multiple files, all files must have the same data dimensions.  </w:t>
+      </w:r>
+    </w:p>
+    <w:p>
+      <w:pPr>
+        <w:spacing w:after="0" w:line="240" w:lineRule="auto"/>
+        <w:rPr>
+          <w:rFonts w:ascii="Times New Roman" w:hAnsi="Times New Roman" w:cs="Times New Roman"/>
+          <w:sz w:val="24"/>
+          <w:szCs w:val="24"/>
+        </w:rPr>
+      </w:pPr>
+    </w:p>
+    <w:p>
+      <w:pPr>
+        <w:spacing w:after="0" w:line="240" w:lineRule="auto"/>
+        <w:rPr>
+          <w:rFonts w:ascii="Times New Roman" w:hAnsi="Times New Roman" w:cs="Times New Roman"/>
+          <w:sz w:val="24"/>
+          <w:szCs w:val="24"/>
+        </w:rPr>
+      </w:pPr>
+      <w:r>
+        <w:rPr>
+          <w:rFonts w:ascii="Times New Roman" w:hAnsi="Times New Roman" w:cs="Times New Roman"/>
+          <w:sz w:val="24"/>
+          <w:szCs w:val="24"/>
+        </w:rPr>
+        <w:t>Y</w:t>
+      </w:r>
+      <w:r>
+        <w:rPr>
+          <w:rFonts w:ascii="Times New Roman" w:hAnsi="Times New Roman" w:cs="Times New Roman"/>
+          <w:sz w:val="24"/>
+          <w:szCs w:val="24"/>
+        </w:rPr>
+        <w:t xml:space="preserve">ou can specify your output file name, and the default name will be </w:t>
+      </w:r>
+      <w:proofErr w:type="spellStart"/>
+      <w:r>
+        <w:rPr>
+          <w:rFonts w:ascii="Times New Roman" w:hAnsi="Times New Roman" w:cs="Times New Roman"/>
+          <w:sz w:val="24"/>
+          <w:szCs w:val="24"/>
+        </w:rPr>
+        <w:t>example_output</w:t>
+      </w:r>
+      <w:proofErr w:type="spellEnd"/>
+      <w:r>
+        <w:rPr>
+          <w:rFonts w:ascii="Times New Roman" w:hAnsi="Times New Roman" w:cs="Times New Roman"/>
+          <w:sz w:val="24"/>
+          <w:szCs w:val="24"/>
+        </w:rPr>
+        <w:t xml:space="preserve"> if you </w:t>
+      </w:r>
+      <w:r>
+        <w:rPr>
+          <w:rFonts w:ascii="Times New Roman" w:hAnsi="Times New Roman" w:cs="Times New Roman"/>
+          <w:sz w:val="24"/>
+          <w:szCs w:val="24"/>
+        </w:rPr>
+        <w:t>specify</w:t>
+      </w:r>
+      <w:r>
+        <w:rPr>
+          <w:rFonts w:ascii="Times New Roman" w:hAnsi="Times New Roman" w:cs="Times New Roman"/>
+          <w:sz w:val="24"/>
+          <w:szCs w:val="24"/>
+        </w:rPr>
+        <w:t xml:space="preserve"> nothing.  Once you have created your plot (explained below), you can export results as a table .csv file or export the figures in a pdf.</w:t>
       </w:r>
       <w:r>
         <w:rPr>
@@ -448,6 +864,14 @@
           <w:szCs w:val="24"/>
         </w:rPr>
         <w:t xml:space="preserve"> </w:t>
+      </w:r>
+      <w:r>
+        <w:rPr>
+          <w:rFonts w:ascii="Times New Roman" w:hAnsi="Times New Roman" w:cs="Times New Roman"/>
+          <w:sz w:val="24"/>
+          <w:szCs w:val="24"/>
+        </w:rPr>
+        <w:t>If you are using multiple replicates, you can check the Print replicate info box to print out the results from each individual replicate in addition to the shared consensus.</w:t>
       </w:r>
     </w:p>
     <w:p>
@@ -496,23 +920,80 @@
           <w:sz w:val="24"/>
           <w:szCs w:val="24"/>
         </w:rPr>
-        <w:t xml:space="preserve">First, press Update plot at the bottom of the right-most panel.  This will update the figure and should take a few seconds.  </w:t>
-      </w:r>
-      <w:r>
-        <w:rPr>
-          <w:rFonts w:ascii="Times New Roman" w:hAnsi="Times New Roman" w:cs="Times New Roman"/>
-          <w:sz w:val="24"/>
-          <w:szCs w:val="24"/>
-        </w:rPr>
-        <w:t>Ther</w:t>
-      </w:r>
-      <w:r>
-        <w:rPr>
-          <w:rFonts w:ascii="Times New Roman" w:hAnsi="Times New Roman" w:cs="Times New Roman"/>
-          <w:sz w:val="24"/>
-          <w:szCs w:val="24"/>
-        </w:rPr>
-        <w:t>e are two figures in this app: first is a heatmap showing the data with events highlighted in red/blue and the second are details of each column shown as a scatterplot.  Upswing/downswings are shown in red/blue boxes and linear ramps are red/blue lines.</w:t>
+        <w:t>First, press Update plot at the bottom of the right-most panel.  This will update the figure and take</w:t>
+      </w:r>
+      <w:r>
+        <w:rPr>
+          <w:rFonts w:ascii="Times New Roman" w:hAnsi="Times New Roman" w:cs="Times New Roman"/>
+          <w:sz w:val="24"/>
+          <w:szCs w:val="24"/>
+        </w:rPr>
+        <w:t>s</w:t>
+      </w:r>
+      <w:r>
+        <w:rPr>
+          <w:rFonts w:ascii="Times New Roman" w:hAnsi="Times New Roman" w:cs="Times New Roman"/>
+          <w:sz w:val="24"/>
+          <w:szCs w:val="24"/>
+        </w:rPr>
+        <w:t xml:space="preserve"> a few seconds.  There are two figures in this app: first is a heatmap showing the data with </w:t>
+      </w:r>
+      <w:r>
+        <w:rPr>
+          <w:rFonts w:ascii="Times New Roman" w:hAnsi="Times New Roman" w:cs="Times New Roman"/>
+          <w:sz w:val="24"/>
+          <w:szCs w:val="24"/>
+        </w:rPr>
+        <w:lastRenderedPageBreak/>
+        <w:t xml:space="preserve">events highlighted in red/blue and the second </w:t>
+      </w:r>
+      <w:r>
+        <w:rPr>
+          <w:rFonts w:ascii="Times New Roman" w:hAnsi="Times New Roman" w:cs="Times New Roman"/>
+          <w:sz w:val="24"/>
+          <w:szCs w:val="24"/>
+        </w:rPr>
+        <w:t>shows the values of each column</w:t>
+      </w:r>
+      <w:r>
+        <w:rPr>
+          <w:rFonts w:ascii="Times New Roman" w:hAnsi="Times New Roman" w:cs="Times New Roman"/>
+          <w:sz w:val="24"/>
+          <w:szCs w:val="24"/>
+        </w:rPr>
+        <w:t>.  Upswing/downswings are shown in red/blue boxes</w:t>
+      </w:r>
+      <w:r>
+        <w:rPr>
+          <w:rFonts w:ascii="Times New Roman" w:hAnsi="Times New Roman" w:cs="Times New Roman"/>
+          <w:sz w:val="24"/>
+          <w:szCs w:val="24"/>
+        </w:rPr>
+        <w:t xml:space="preserve">, </w:t>
+      </w:r>
+      <w:r>
+        <w:rPr>
+          <w:rFonts w:ascii="Times New Roman" w:hAnsi="Times New Roman" w:cs="Times New Roman"/>
+          <w:sz w:val="24"/>
+          <w:szCs w:val="24"/>
+        </w:rPr>
+        <w:t>linear ramps are red/blue lines</w:t>
+      </w:r>
+      <w:r>
+        <w:rPr>
+          <w:rFonts w:ascii="Times New Roman" w:hAnsi="Times New Roman" w:cs="Times New Roman"/>
+          <w:sz w:val="24"/>
+          <w:szCs w:val="24"/>
+        </w:rPr>
+        <w:t>, and concurrent events are shown with a green dotted line</w:t>
+      </w:r>
+      <w:r>
+        <w:rPr>
+          <w:rFonts w:ascii="Times New Roman" w:hAnsi="Times New Roman" w:cs="Times New Roman"/>
+          <w:sz w:val="24"/>
+          <w:szCs w:val="24"/>
+        </w:rPr>
+        <w:t>.</w:t>
       </w:r>
     </w:p>
     <w:p>
@@ -548,40 +1029,286 @@
           <w:sz w:val="24"/>
           <w:szCs w:val="24"/>
         </w:rPr>
-        <w:t xml:space="preserve"> supports basic visual changes such as </w:t>
-      </w:r>
-      <w:r>
-        <w:rPr>
-          <w:rFonts w:ascii="Times New Roman" w:hAnsi="Times New Roman" w:cs="Times New Roman"/>
-          <w:sz w:val="24"/>
-          <w:szCs w:val="24"/>
-        </w:rPr>
-        <w:t>sizing, y-axis range, and showing column details.</w:t>
-      </w:r>
-      <w:r>
-        <w:rPr>
-          <w:rFonts w:ascii="Times New Roman" w:hAnsi="Times New Roman" w:cs="Times New Roman"/>
-          <w:sz w:val="24"/>
-          <w:szCs w:val="24"/>
-        </w:rPr>
-        <w:t xml:space="preserve">  Figure width and figure height adjust the figure sizes in inches.  y-axis range specifies th</w:t>
-      </w:r>
-      <w:r>
-        <w:rPr>
-          <w:rFonts w:ascii="Times New Roman" w:hAnsi="Times New Roman" w:cs="Times New Roman"/>
-          <w:sz w:val="24"/>
-          <w:szCs w:val="24"/>
-        </w:rPr>
-        <w:t xml:space="preserve">e y-axis in the column details (specify two numbers, the min and max of the y-axis), Columns to display </w:t>
-      </w:r>
-      <w:r>
-        <w:rPr>
-          <w:rFonts w:ascii="Times New Roman" w:hAnsi="Times New Roman" w:cs="Times New Roman"/>
-          <w:sz w:val="24"/>
-          <w:szCs w:val="24"/>
-        </w:rPr>
-        <w:lastRenderedPageBreak/>
-        <w:t xml:space="preserve">allows the user to specify what columns to show in the details, and </w:t>
+        <w:t xml:space="preserve"> supports basic visual changes</w:t>
+      </w:r>
+      <w:r>
+        <w:rPr>
+          <w:rFonts w:ascii="Times New Roman" w:hAnsi="Times New Roman" w:cs="Times New Roman"/>
+          <w:sz w:val="24"/>
+          <w:szCs w:val="24"/>
+        </w:rPr>
+        <w:t>:</w:t>
+      </w:r>
+      <w:r>
+        <w:rPr>
+          <w:rFonts w:ascii="Times New Roman" w:hAnsi="Times New Roman" w:cs="Times New Roman"/>
+          <w:sz w:val="24"/>
+          <w:szCs w:val="24"/>
+        </w:rPr>
+        <w:t xml:space="preserve">  </w:t>
+      </w:r>
+    </w:p>
+    <w:p>
+      <w:pPr>
+        <w:pStyle w:val="ListParagraph"/>
+        <w:numPr>
+          <w:ilvl w:val="0"/>
+          <w:numId w:val="1"/>
+        </w:numPr>
+        <w:spacing w:after="0" w:line="240" w:lineRule="auto"/>
+        <w:rPr>
+          <w:rFonts w:ascii="Times New Roman" w:hAnsi="Times New Roman" w:cs="Times New Roman"/>
+          <w:sz w:val="24"/>
+          <w:szCs w:val="24"/>
+        </w:rPr>
+      </w:pPr>
+      <w:r>
+        <w:rPr>
+          <w:rFonts w:ascii="Times New Roman" w:hAnsi="Times New Roman" w:cs="Times New Roman"/>
+          <w:sz w:val="24"/>
+          <w:szCs w:val="24"/>
+        </w:rPr>
+        <w:t xml:space="preserve">Figure width and figure height adjust the figure sizes in inches.  </w:t>
+      </w:r>
+    </w:p>
+    <w:p>
+      <w:pPr>
+        <w:pStyle w:val="ListParagraph"/>
+        <w:numPr>
+          <w:ilvl w:val="0"/>
+          <w:numId w:val="1"/>
+        </w:numPr>
+        <w:spacing w:after="0" w:line="240" w:lineRule="auto"/>
+        <w:rPr>
+          <w:rFonts w:ascii="Times New Roman" w:hAnsi="Times New Roman" w:cs="Times New Roman"/>
+          <w:sz w:val="24"/>
+          <w:szCs w:val="24"/>
+        </w:rPr>
+      </w:pPr>
+      <w:r>
+        <w:rPr>
+          <w:rFonts w:ascii="Times New Roman" w:hAnsi="Times New Roman" w:cs="Times New Roman"/>
+          <w:sz w:val="24"/>
+          <w:szCs w:val="24"/>
+        </w:rPr>
+        <w:t>Check diverging data if the data has negative values.  This also changes the color scheme from grayscale to blue-white-red diverging scale where white corresponds to zero.</w:t>
+      </w:r>
+    </w:p>
+    <w:p>
+      <w:pPr>
+        <w:pStyle w:val="ListParagraph"/>
+        <w:numPr>
+          <w:ilvl w:val="0"/>
+          <w:numId w:val="1"/>
+        </w:numPr>
+        <w:spacing w:after="0" w:line="240" w:lineRule="auto"/>
+        <w:rPr>
+          <w:rFonts w:ascii="Times New Roman" w:hAnsi="Times New Roman" w:cs="Times New Roman"/>
+          <w:sz w:val="24"/>
+          <w:szCs w:val="24"/>
+        </w:rPr>
+      </w:pPr>
+      <w:r>
+        <w:rPr>
+          <w:rFonts w:ascii="Times New Roman" w:hAnsi="Times New Roman" w:cs="Times New Roman"/>
+          <w:sz w:val="24"/>
+          <w:szCs w:val="24"/>
+        </w:rPr>
+        <w:t xml:space="preserve">Check </w:t>
+      </w:r>
+      <w:r>
+        <w:rPr>
+          <w:rFonts w:ascii="Times New Roman" w:hAnsi="Times New Roman" w:cs="Times New Roman"/>
+          <w:sz w:val="24"/>
+          <w:szCs w:val="24"/>
+        </w:rPr>
+        <w:t>Log the colors to convert the colors to log-scale.  This allows lower magnitude values to show up as more colorful.</w:t>
+      </w:r>
+    </w:p>
+    <w:p>
+      <w:pPr>
+        <w:pStyle w:val="ListParagraph"/>
+        <w:numPr>
+          <w:ilvl w:val="0"/>
+          <w:numId w:val="1"/>
+        </w:numPr>
+        <w:spacing w:after="0" w:line="240" w:lineRule="auto"/>
+        <w:rPr>
+          <w:rFonts w:ascii="Times New Roman" w:hAnsi="Times New Roman" w:cs="Times New Roman"/>
+          <w:sz w:val="24"/>
+          <w:szCs w:val="24"/>
+        </w:rPr>
+      </w:pPr>
+      <w:r>
+        <w:rPr>
+          <w:rFonts w:ascii="Times New Roman" w:hAnsi="Times New Roman" w:cs="Times New Roman"/>
+          <w:sz w:val="24"/>
+          <w:szCs w:val="24"/>
+        </w:rPr>
+        <w:t>Number rows/column should be self-explanatory</w:t>
+      </w:r>
+    </w:p>
+    <w:p>
+      <w:pPr>
+        <w:pStyle w:val="ListParagraph"/>
+        <w:numPr>
+          <w:ilvl w:val="0"/>
+          <w:numId w:val="1"/>
+        </w:numPr>
+        <w:spacing w:after="0" w:line="240" w:lineRule="auto"/>
+        <w:rPr>
+          <w:rFonts w:ascii="Times New Roman" w:hAnsi="Times New Roman" w:cs="Times New Roman"/>
+          <w:sz w:val="24"/>
+          <w:szCs w:val="24"/>
+        </w:rPr>
+      </w:pPr>
+      <w:r>
+        <w:rPr>
+          <w:rFonts w:ascii="Times New Roman" w:hAnsi="Times New Roman" w:cs="Times New Roman"/>
+          <w:sz w:val="24"/>
+          <w:szCs w:val="24"/>
+        </w:rPr>
+        <w:t>Numbering interval controls the intervals for both the row/columns</w:t>
+      </w:r>
+    </w:p>
+    <w:p>
+      <w:pPr>
+        <w:pStyle w:val="ListParagraph"/>
+        <w:numPr>
+          <w:ilvl w:val="0"/>
+          <w:numId w:val="1"/>
+        </w:numPr>
+        <w:spacing w:after="0" w:line="240" w:lineRule="auto"/>
+        <w:rPr>
+          <w:rFonts w:ascii="Times New Roman" w:hAnsi="Times New Roman" w:cs="Times New Roman"/>
+          <w:sz w:val="24"/>
+          <w:szCs w:val="24"/>
+        </w:rPr>
+      </w:pPr>
+      <w:r>
+        <w:rPr>
+          <w:rFonts w:ascii="Times New Roman" w:hAnsi="Times New Roman" w:cs="Times New Roman"/>
+          <w:sz w:val="24"/>
+          <w:szCs w:val="24"/>
+        </w:rPr>
+        <w:t>Numbering offset adds (or subtracts) a set integer value from row labels</w:t>
+      </w:r>
+    </w:p>
+    <w:p>
+      <w:pPr>
+        <w:pStyle w:val="ListParagraph"/>
+        <w:numPr>
+          <w:ilvl w:val="0"/>
+          <w:numId w:val="1"/>
+        </w:numPr>
+        <w:spacing w:after="0" w:line="240" w:lineRule="auto"/>
+        <w:rPr>
+          <w:rFonts w:ascii="Times New Roman" w:hAnsi="Times New Roman" w:cs="Times New Roman"/>
+          <w:sz w:val="24"/>
+          <w:szCs w:val="24"/>
+        </w:rPr>
+      </w:pPr>
+      <w:r>
+        <w:rPr>
+          <w:rFonts w:ascii="Times New Roman" w:hAnsi="Times New Roman" w:cs="Times New Roman"/>
+          <w:sz w:val="24"/>
+          <w:szCs w:val="24"/>
+        </w:rPr>
+        <w:t>Resize axis labels and resize boxes scales the row/column labels and the boxes, respectively.  One corresponds to no change.</w:t>
+      </w:r>
+    </w:p>
+    <w:p>
+      <w:pPr>
+        <w:pStyle w:val="ListParagraph"/>
+        <w:numPr>
+          <w:ilvl w:val="0"/>
+          <w:numId w:val="1"/>
+        </w:numPr>
+        <w:spacing w:after="0" w:line="240" w:lineRule="auto"/>
+        <w:rPr>
+          <w:rFonts w:ascii="Times New Roman" w:hAnsi="Times New Roman" w:cs="Times New Roman"/>
+          <w:sz w:val="24"/>
+          <w:szCs w:val="24"/>
+        </w:rPr>
+      </w:pPr>
+      <w:r>
+        <w:rPr>
+          <w:rFonts w:ascii="Times New Roman" w:hAnsi="Times New Roman" w:cs="Times New Roman"/>
+          <w:sz w:val="24"/>
+          <w:szCs w:val="24"/>
+        </w:rPr>
+        <w:t>y-axis range specifies th</w:t>
+      </w:r>
+      <w:r>
+        <w:rPr>
+          <w:rFonts w:ascii="Times New Roman" w:hAnsi="Times New Roman" w:cs="Times New Roman"/>
+          <w:sz w:val="24"/>
+          <w:szCs w:val="24"/>
+        </w:rPr>
+        <w:t>e y-axis in the column details</w:t>
+      </w:r>
+      <w:r>
+        <w:rPr>
+          <w:rFonts w:ascii="Times New Roman" w:hAnsi="Times New Roman" w:cs="Times New Roman"/>
+          <w:sz w:val="24"/>
+          <w:szCs w:val="24"/>
+        </w:rPr>
+        <w:t>.  S</w:t>
+      </w:r>
+      <w:r>
+        <w:rPr>
+          <w:rFonts w:ascii="Times New Roman" w:hAnsi="Times New Roman" w:cs="Times New Roman"/>
+          <w:sz w:val="24"/>
+          <w:szCs w:val="24"/>
+        </w:rPr>
+        <w:t>pecify two numbers, the min and max of the y-axis</w:t>
+      </w:r>
+      <w:r>
+        <w:rPr>
+          <w:rFonts w:ascii="Times New Roman" w:hAnsi="Times New Roman" w:cs="Times New Roman"/>
+          <w:sz w:val="24"/>
+          <w:szCs w:val="24"/>
+        </w:rPr>
+        <w:t xml:space="preserve"> separated by a comma.</w:t>
+      </w:r>
+    </w:p>
+    <w:p>
+      <w:pPr>
+        <w:pStyle w:val="ListParagraph"/>
+        <w:numPr>
+          <w:ilvl w:val="0"/>
+          <w:numId w:val="1"/>
+        </w:numPr>
+        <w:spacing w:after="0" w:line="240" w:lineRule="auto"/>
+        <w:rPr>
+          <w:rFonts w:ascii="Times New Roman" w:hAnsi="Times New Roman" w:cs="Times New Roman"/>
+          <w:sz w:val="24"/>
+          <w:szCs w:val="24"/>
+        </w:rPr>
+      </w:pPr>
+      <w:r>
+        <w:rPr>
+          <w:rFonts w:ascii="Times New Roman" w:hAnsi="Times New Roman" w:cs="Times New Roman"/>
+          <w:sz w:val="24"/>
+          <w:szCs w:val="24"/>
+        </w:rPr>
+        <w:t xml:space="preserve">Columns to display allows the user to specify what columns to show </w:t>
+      </w:r>
+      <w:r>
+        <w:rPr>
+          <w:rFonts w:ascii="Times New Roman" w:hAnsi="Times New Roman" w:cs="Times New Roman"/>
+          <w:sz w:val="24"/>
+          <w:szCs w:val="24"/>
+        </w:rPr>
+        <w:t>below</w:t>
+      </w:r>
+      <w:r>
+        <w:rPr>
+          <w:rFonts w:ascii="Times New Roman" w:hAnsi="Times New Roman" w:cs="Times New Roman"/>
+          <w:sz w:val="24"/>
+          <w:szCs w:val="24"/>
+        </w:rPr>
+        <w:t xml:space="preserve">, and </w:t>
       </w:r>
       <w:r>
         <w:rPr>
@@ -599,113 +1326,21 @@
         </w:rPr>
         <w:t xml:space="preserve"> automatically shows all columns regardless of the box above.</w:t>
       </w:r>
-    </w:p>
-    <w:p>
-      <w:pPr>
-        <w:spacing w:after="0" w:line="240" w:lineRule="auto"/>
-        <w:rPr>
-          <w:rFonts w:ascii="Times New Roman" w:hAnsi="Times New Roman" w:cs="Times New Roman"/>
-          <w:sz w:val="24"/>
-          <w:szCs w:val="24"/>
-        </w:rPr>
-      </w:pPr>
-    </w:p>
-    <w:p>
-      <w:pPr>
-        <w:spacing w:after="0" w:line="240" w:lineRule="auto"/>
-        <w:rPr>
-          <w:rFonts w:ascii="Times New Roman" w:hAnsi="Times New Roman" w:cs="Times New Roman"/>
-          <w:sz w:val="24"/>
-          <w:szCs w:val="24"/>
-        </w:rPr>
-      </w:pPr>
-      <w:r>
-        <w:rPr>
-          <w:rFonts w:ascii="Times New Roman" w:hAnsi="Times New Roman" w:cs="Times New Roman"/>
-          <w:sz w:val="24"/>
-          <w:szCs w:val="24"/>
-        </w:rPr>
-        <w:t xml:space="preserve">In the </w:t>
-      </w:r>
-      <w:r>
-        <w:rPr>
-          <w:rFonts w:ascii="Times New Roman" w:hAnsi="Times New Roman" w:cs="Times New Roman"/>
-          <w:sz w:val="24"/>
-          <w:szCs w:val="24"/>
-        </w:rPr>
-        <w:t>default</w:t>
-      </w:r>
-      <w:r>
-        <w:rPr>
-          <w:rFonts w:ascii="Times New Roman" w:hAnsi="Times New Roman" w:cs="Times New Roman"/>
-          <w:sz w:val="24"/>
-          <w:szCs w:val="24"/>
-        </w:rPr>
-        <w:t xml:space="preserve"> example</w:t>
-      </w:r>
-      <w:r>
-        <w:rPr>
-          <w:rFonts w:ascii="Times New Roman" w:hAnsi="Times New Roman" w:cs="Times New Roman"/>
-          <w:sz w:val="24"/>
-          <w:szCs w:val="24"/>
-        </w:rPr>
-        <w:t xml:space="preserve"> (created on startup)</w:t>
-      </w:r>
-      <w:r>
-        <w:rPr>
-          <w:rFonts w:ascii="Times New Roman" w:hAnsi="Times New Roman" w:cs="Times New Roman"/>
-          <w:sz w:val="24"/>
-          <w:szCs w:val="24"/>
-        </w:rPr>
-        <w:t xml:space="preserve">, </w:t>
-      </w:r>
-      <w:r>
-        <w:rPr>
-          <w:rFonts w:ascii="Times New Roman" w:hAnsi="Times New Roman" w:cs="Times New Roman"/>
-          <w:sz w:val="24"/>
-          <w:szCs w:val="24"/>
-        </w:rPr>
-        <w:t xml:space="preserve">the figure width and height are both 10 inches, the y-axis is set to a min of 0 and </w:t>
-      </w:r>
-      <w:r>
-        <w:rPr>
-          <w:rFonts w:ascii="Times New Roman" w:hAnsi="Times New Roman" w:cs="Times New Roman"/>
-          <w:sz w:val="24"/>
-          <w:szCs w:val="24"/>
-        </w:rPr>
-        <w:t>max of 15, and columns 1, 11, 16</w:t>
-      </w:r>
-      <w:r>
-        <w:rPr>
-          <w:rFonts w:ascii="Times New Roman" w:hAnsi="Times New Roman" w:cs="Times New Roman"/>
-          <w:sz w:val="24"/>
-          <w:szCs w:val="24"/>
-        </w:rPr>
-        <w:t xml:space="preserve">, and </w:t>
-      </w:r>
-      <w:r>
-        <w:rPr>
-          <w:rFonts w:ascii="Times New Roman" w:hAnsi="Times New Roman" w:cs="Times New Roman"/>
-          <w:sz w:val="24"/>
-          <w:szCs w:val="24"/>
-        </w:rPr>
-        <w:t>26</w:t>
-      </w:r>
-      <w:r>
-        <w:rPr>
-          <w:rFonts w:ascii="Times New Roman" w:hAnsi="Times New Roman" w:cs="Times New Roman"/>
-          <w:sz w:val="24"/>
-          <w:szCs w:val="24"/>
-        </w:rPr>
-        <w:t xml:space="preserve"> are displayed below.</w:t>
-      </w:r>
-      <w:r>
-        <w:rPr>
-          <w:rFonts w:ascii="Times New Roman" w:hAnsi="Times New Roman" w:cs="Times New Roman"/>
-          <w:sz w:val="24"/>
-          <w:szCs w:val="24"/>
-        </w:rPr>
-        <w:t xml:space="preserve">  To specify columns, use numbers only and separate with a comma (without spaces)</w:t>
+      <w:r>
+        <w:rPr>
+          <w:rFonts w:ascii="Times New Roman" w:hAnsi="Times New Roman" w:cs="Times New Roman"/>
+          <w:sz w:val="24"/>
+          <w:szCs w:val="24"/>
+        </w:rPr>
+        <w:t xml:space="preserve">  </w:t>
+      </w:r>
+      <w:r>
+        <w:rPr>
+          <w:rFonts w:ascii="Times New Roman" w:hAnsi="Times New Roman" w:cs="Times New Roman"/>
+          <w:sz w:val="24"/>
+          <w:szCs w:val="24"/>
+        </w:rPr>
+        <w:t>To specify columns, use numbers only and separate with a comma (without spaces)</w:t>
       </w:r>
     </w:p>
     <w:p>
@@ -994,7 +1629,25 @@
           <w:sz w:val="24"/>
           <w:szCs w:val="24"/>
         </w:rPr>
-        <w:t>, then the differential change is 0.3.  The D-parameter is necessary to filter out low magnitude changes that are due to noise.  For instance, column 16 (shown in details below) has only noise and is entirely filtered out by the D-parameter.</w:t>
+        <w:t xml:space="preserve">, then the differential change is 0.3.  The D-parameter is necessary to filter out low magnitude changes that are due to noise.  For instance, column 16 (shown in </w:t>
+      </w:r>
+      <w:proofErr w:type="gramStart"/>
+      <w:r>
+        <w:rPr>
+          <w:rFonts w:ascii="Times New Roman" w:hAnsi="Times New Roman" w:cs="Times New Roman"/>
+          <w:sz w:val="24"/>
+          <w:szCs w:val="24"/>
+        </w:rPr>
+        <w:t>details</w:t>
+      </w:r>
+      <w:proofErr w:type="gramEnd"/>
+      <w:r>
+        <w:rPr>
+          <w:rFonts w:ascii="Times New Roman" w:hAnsi="Times New Roman" w:cs="Times New Roman"/>
+          <w:sz w:val="24"/>
+          <w:szCs w:val="24"/>
+        </w:rPr>
+        <w:t xml:space="preserve"> below) has only noise and is entirely filtered out by the D-parameter.</w:t>
       </w:r>
     </w:p>
     <w:p>
@@ -1194,7 +1847,16 @@
           <w:sz w:val="24"/>
           <w:szCs w:val="24"/>
         </w:rPr>
-        <w:t xml:space="preserve"> and changeable with the P-parameter</w:t>
+        <w:t xml:space="preserve"> and changeable with </w:t>
+      </w:r>
+      <w:r>
+        <w:rPr>
+          <w:rFonts w:ascii="Times New Roman" w:hAnsi="Times New Roman" w:cs="Times New Roman"/>
+          <w:sz w:val="24"/>
+          <w:szCs w:val="24"/>
+        </w:rPr>
+        <w:lastRenderedPageBreak/>
+        <w:t>the P-parameter</w:t>
       </w:r>
       <w:r>
         <w:rPr>
@@ -1330,15 +1992,7 @@
               <w:sz w:val="24"/>
               <w:szCs w:val="24"/>
             </w:rPr>
-            <m:t>=</m:t>
-          </m:r>
-          <m:r>
-            <w:rPr>
-              <w:rFonts w:ascii="Cambria Math" w:hAnsi="Cambria Math" w:cs="Times New Roman"/>
-              <w:sz w:val="24"/>
-              <w:szCs w:val="24"/>
-            </w:rPr>
-            <m:t>1-</m:t>
+            <m:t>=1-</m:t>
           </m:r>
           <m:sSup>
             <m:sSupPr>
@@ -1482,24 +2136,55 @@
           <w:sz w:val="24"/>
           <w:szCs w:val="24"/>
         </w:rPr>
-        <w:t xml:space="preserve">  The number of positions that are integrated over is the same as in Window size.  </w:t>
-      </w:r>
-      <w:r>
-        <w:rPr>
-          <w:rFonts w:ascii="Times New Roman" w:hAnsi="Times New Roman" w:cs="Times New Roman"/>
-          <w:sz w:val="24"/>
-          <w:szCs w:val="24"/>
-        </w:rPr>
-        <w:t xml:space="preserve">The I-parameter helps to </w:t>
-      </w:r>
-      <w:r>
-        <w:rPr>
-          <w:rFonts w:ascii="Times New Roman" w:hAnsi="Times New Roman" w:cs="Times New Roman"/>
-          <w:sz w:val="24"/>
-          <w:szCs w:val="24"/>
-        </w:rPr>
-        <w:lastRenderedPageBreak/>
-        <w:t xml:space="preserve">remove </w:t>
+        <w:t xml:space="preserve">  </w:t>
+      </w:r>
+      <w:r>
+        <w:rPr>
+          <w:rFonts w:ascii="Times New Roman" w:hAnsi="Times New Roman" w:cs="Times New Roman"/>
+          <w:sz w:val="24"/>
+          <w:szCs w:val="24"/>
+        </w:rPr>
+        <w:t>By default, I is</w:t>
+      </w:r>
+      <w:r>
+        <w:rPr>
+          <w:rFonts w:ascii="Times New Roman" w:hAnsi="Times New Roman" w:cs="Times New Roman"/>
+          <w:sz w:val="24"/>
+          <w:szCs w:val="24"/>
+        </w:rPr>
+        <w:t xml:space="preserve"> integrated</w:t>
+      </w:r>
+      <w:r>
+        <w:rPr>
+          <w:rFonts w:ascii="Times New Roman" w:hAnsi="Times New Roman" w:cs="Times New Roman"/>
+          <w:sz w:val="24"/>
+          <w:szCs w:val="24"/>
+        </w:rPr>
+        <w:t xml:space="preserve"> over additional positions of the same length as window size</w:t>
+      </w:r>
+      <w:r>
+        <w:rPr>
+          <w:rFonts w:ascii="Times New Roman" w:hAnsi="Times New Roman" w:cs="Times New Roman"/>
+          <w:sz w:val="24"/>
+          <w:szCs w:val="24"/>
+        </w:rPr>
+        <w:t>, but this can be overridden in I length</w:t>
+      </w:r>
+      <w:r>
+        <w:rPr>
+          <w:rFonts w:ascii="Times New Roman" w:hAnsi="Times New Roman" w:cs="Times New Roman"/>
+          <w:sz w:val="24"/>
+          <w:szCs w:val="24"/>
+        </w:rPr>
+        <w:t xml:space="preserve">.  </w:t>
+      </w:r>
+      <w:r>
+        <w:rPr>
+          <w:rFonts w:ascii="Times New Roman" w:hAnsi="Times New Roman" w:cs="Times New Roman"/>
+          <w:sz w:val="24"/>
+          <w:szCs w:val="24"/>
+        </w:rPr>
+        <w:t xml:space="preserve">The I-parameter helps to remove </w:t>
       </w:r>
       <w:r>
         <w:rPr>
@@ -1523,7 +2208,23 @@
           <w:sz w:val="24"/>
           <w:szCs w:val="24"/>
         </w:rPr>
-        <w:t>For example, column 26 has two events that may seem anomalous and pass both D and P parameters.  A higher I-parameter filters out these events because it spreads the D and P change across multiple positions.</w:t>
+        <w:t>A</w:t>
+      </w:r>
+      <w:r>
+        <w:rPr>
+          <w:rFonts w:ascii="Times New Roman" w:hAnsi="Times New Roman" w:cs="Times New Roman"/>
+          <w:sz w:val="24"/>
+          <w:szCs w:val="24"/>
+        </w:rPr>
+        <w:t xml:space="preserve"> higher I-parameter filters out these events because it spreads the D and P change across multiple positions.</w:t>
+      </w:r>
+      <w:r>
+        <w:rPr>
+          <w:rFonts w:ascii="Times New Roman" w:hAnsi="Times New Roman" w:cs="Times New Roman"/>
+          <w:sz w:val="24"/>
+          <w:szCs w:val="24"/>
+        </w:rPr>
+        <w:t xml:space="preserve">  </w:t>
       </w:r>
     </w:p>
     <w:p>
@@ -1933,23 +2634,32 @@
           <w:sz w:val="24"/>
           <w:szCs w:val="24"/>
         </w:rPr>
-        <w:t>A rule of thumb is to set the ramp length to your expectations of the shortest ramp in the data.  For example, column 57 has a distinctive ramp that is approximately 40 positions long.</w:t>
-      </w:r>
-      <w:r>
-        <w:rPr>
-          <w:rFonts w:ascii="Times New Roman" w:hAnsi="Times New Roman" w:cs="Times New Roman"/>
-          <w:sz w:val="24"/>
-          <w:szCs w:val="24"/>
-        </w:rPr>
-        <w:t xml:space="preserve">  It should </w:t>
-      </w:r>
-      <w:r>
-        <w:rPr>
-          <w:rFonts w:ascii="Times New Roman" w:hAnsi="Times New Roman" w:cs="Times New Roman"/>
-          <w:sz w:val="24"/>
-          <w:szCs w:val="24"/>
-        </w:rPr>
-        <w:t>be noted that the longer ramp lengths suffer from over-elongating the ramps; a short ramp will be detected as longer because a large proportion will still allow it to pass the three conditions below.</w:t>
+        <w:t xml:space="preserve">A rule of thumb is to set the ramp length to your expectations of the shortest ramp in the data.  </w:t>
+      </w:r>
+      <w:r>
+        <w:rPr>
+          <w:rFonts w:ascii="Times New Roman" w:hAnsi="Times New Roman" w:cs="Times New Roman"/>
+          <w:sz w:val="24"/>
+          <w:szCs w:val="24"/>
+        </w:rPr>
+        <w:t xml:space="preserve">It should </w:t>
+      </w:r>
+      <w:r>
+        <w:rPr>
+          <w:rFonts w:ascii="Times New Roman" w:hAnsi="Times New Roman" w:cs="Times New Roman"/>
+          <w:sz w:val="24"/>
+          <w:szCs w:val="24"/>
+        </w:rPr>
+        <w:t xml:space="preserve">be noted that </w:t>
+      </w:r>
+      <w:r>
+        <w:rPr>
+          <w:rFonts w:ascii="Times New Roman" w:hAnsi="Times New Roman" w:cs="Times New Roman"/>
+          <w:sz w:val="24"/>
+          <w:szCs w:val="24"/>
+        </w:rPr>
+        <w:lastRenderedPageBreak/>
+        <w:t>the longer ramp lengths suffer from over-elongating the ramps; a short ramp will be detected as longer because a large proportion will still allow it to pass the three conditions below.</w:t>
       </w:r>
     </w:p>
     <w:p>
@@ -1997,7 +2707,25 @@
           <w:sz w:val="24"/>
           <w:szCs w:val="24"/>
         </w:rPr>
-        <w:t xml:space="preserve">Ramp p-value asks if the noise around the linear fit is too high.  A lower p-value means there is less variance around the line and that the linear ramp is more likely to truly exist, rather than as a result of pure noise.  </w:t>
+        <w:t xml:space="preserve">Ramp p-value asks if the noise around the linear fit is too high.  A lower p-value means there is less variance around the line and that the linear ramp is more likely to truly exist, rather than </w:t>
+      </w:r>
+      <w:proofErr w:type="gramStart"/>
+      <w:r>
+        <w:rPr>
+          <w:rFonts w:ascii="Times New Roman" w:hAnsi="Times New Roman" w:cs="Times New Roman"/>
+          <w:sz w:val="24"/>
+          <w:szCs w:val="24"/>
+        </w:rPr>
+        <w:t>as a result of</w:t>
+      </w:r>
+      <w:proofErr w:type="gramEnd"/>
+      <w:r>
+        <w:rPr>
+          <w:rFonts w:ascii="Times New Roman" w:hAnsi="Times New Roman" w:cs="Times New Roman"/>
+          <w:sz w:val="24"/>
+          <w:szCs w:val="24"/>
+        </w:rPr>
+        <w:t xml:space="preserve"> pure noise.  </w:t>
       </w:r>
       <w:r>
         <w:rPr>
@@ -2058,10 +2786,10 @@
             <w:r>
               <w:rPr>
                 <w:rFonts w:ascii="Times New Roman" w:hAnsi="Times New Roman" w:cs="Times New Roman"/>
+                <w:noProof/>
                 <w:sz w:val="24"/>
                 <w:szCs w:val="24"/>
               </w:rPr>
-              <w:lastRenderedPageBreak/>
               <mc:AlternateContent>
                 <mc:Choice Requires="wpg">
                   <w:drawing>
@@ -2229,7 +2957,7 @@
                 </mc:Choice>
                 <mc:Fallback>
                   <w:pict>
-                    <v:group id="Group 6" o:spid="_x0000_s1026" style="width:318.7pt;height:153.2pt;mso-position-horizontal-relative:char;mso-position-vertical-relative:line" coordsize="40475,19454" o:gfxdata="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">
+                    <v:group w14:anchorId="5D081018" id="Group 6" o:spid="_x0000_s1026" style="width:318.7pt;height:153.2pt;mso-position-horizontal-relative:char;mso-position-vertical-relative:line" coordsize="40475,19454" o:gfxdata="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">
                       <v:shapetype id="_x0000_t75" coordsize="21600,21600" o:spt="75" o:preferrelative="t" path="m@4@5l@4@11@9@11@9@5xe" filled="f" stroked="f">
                         <v:stroke joinstyle="miter"/>
                         <v:formulas>
@@ -2249,10 +2977,10 @@
                         <v:path o:extrusionok="f" gradientshapeok="t" o:connecttype="rect"/>
                         <o:lock v:ext="edit" aspectratio="t"/>
                       </v:shapetype>
-                      <v:shape id="Picture 10" o:spid="_x0000_s1027" type="#_x0000_t75" style="position:absolute;width:40475;height:19454;visibility:visible;mso-wrap-style:square" o:gfxdata="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" fillcolor="#4f81bd [3204]" strokecolor="black [3213]">
+                      <v:shape id="Picture 10" o:spid="_x0000_s1027" type="#_x0000_t75" style="position:absolute;width:40475;height:19454;visibility:visible;mso-wrap-style:square" o:gfxdata="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" fillcolor="#4f81bd [3204]" strokecolor="black [3213]">
                         <v:imagedata r:id="rId9" o:title=""/>
                       </v:shape>
-                      <v:rect id="Rectangle 11" o:spid="_x0000_s1028" style="position:absolute;left:1523;top:230;width:9113;height:3594;visibility:visible;mso-wrap-style:none;v-text-anchor:top" o:gfxdata="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" filled="f" stroked="f">
+                      <v:rect id="Rectangle 11" o:spid="_x0000_s1028" style="position:absolute;left:1523;top:230;width:9113;height:3594;visibility:visible;mso-wrap-style:none;v-text-anchor:top" o:gfxdata="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" filled="f" stroked="f">
                         <v:textbox style="mso-fit-shape-to-text:t">
                           <w:txbxContent>
                             <w:p>
@@ -2281,7 +3009,7 @@
                           </w:txbxContent>
                         </v:textbox>
                       </v:rect>
-                      <v:rect id="Rectangle 12" o:spid="_x0000_s1029" style="position:absolute;left:23621;top:230;width:12910;height:3594;visibility:visible;mso-wrap-style:none;v-text-anchor:top" o:gfxdata="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" filled="f" stroked="f">
+                      <v:rect id="Rectangle 12" o:spid="_x0000_s1029" style="position:absolute;left:23621;top:230;width:12910;height:3594;visibility:visible;mso-wrap-style:none;v-text-anchor:top" o:gfxdata="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" filled="f" stroked="f">
                         <v:textbox style="mso-fit-shape-to-text:t">
                           <w:txbxContent>
                             <w:p>
@@ -2680,9 +3408,11 @@
             <w:r>
               <w:rPr>
                 <w:rFonts w:ascii="Times New Roman" w:hAnsi="Times New Roman" w:cs="Times New Roman"/>
+                <w:noProof/>
                 <w:sz w:val="24"/>
                 <w:szCs w:val="24"/>
               </w:rPr>
+              <w:lastRenderedPageBreak/>
               <mc:AlternateContent>
                 <mc:Choice Requires="wpg">
                   <w:drawing>
@@ -2928,11 +3658,11 @@
                 </mc:Choice>
                 <mc:Fallback>
                   <w:pict>
-                    <v:group id="Group 5" o:spid="_x0000_s1030" style="width:312pt;height:150.8pt;mso-position-horizontal-relative:char;mso-position-vertical-relative:line" coordsize="39623,19153" o:gfxdata="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">
-                      <v:shape id="Picture 2" o:spid="_x0000_s1031" type="#_x0000_t75" style="position:absolute;width:39623;height:19153;visibility:visible;mso-wrap-style:square" o:gfxdata="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" fillcolor="#4f81bd [3204]" strokecolor="black [3213]">
+                    <v:group w14:anchorId="10D10181" id="Group 5" o:spid="_x0000_s1030" style="width:312pt;height:150.8pt;mso-position-horizontal-relative:char;mso-position-vertical-relative:line" coordsize="39623,19153" o:gfxdata="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">
+                      <v:shape id="Picture 2" o:spid="_x0000_s1031" type="#_x0000_t75" style="position:absolute;width:39623;height:19153;visibility:visible;mso-wrap-style:square" o:gfxdata="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" fillcolor="#4f81bd [3204]" strokecolor="black [3213]">
                         <v:imagedata r:id="rId11" o:title=""/>
                       </v:shape>
-                      <v:rect id="Rectangle 3" o:spid="_x0000_s1032" style="position:absolute;left:1697;top:865;width:15735;height:3594;visibility:visible;mso-wrap-style:none;v-text-anchor:top" o:gfxdata="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" filled="f" stroked="f">
+                      <v:rect id="Rectangle 3" o:spid="_x0000_s1032" style="position:absolute;left:1697;top:865;width:15735;height:3594;visibility:visible;mso-wrap-style:none;v-text-anchor:top" o:gfxdata="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" filled="f" stroked="f">
                         <v:textbox style="mso-fit-shape-to-text:t">
                           <w:txbxContent>
                             <w:p>
@@ -3000,7 +3730,7 @@
                           </w:txbxContent>
                         </v:textbox>
                       </v:rect>
-                      <v:rect id="Rectangle 4" o:spid="_x0000_s1033" style="position:absolute;left:22898;top:682;width:11938;height:3594;visibility:visible;mso-wrap-style:none;v-text-anchor:top" o:gfxdata="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" filled="f" stroked="f">
+                      <v:rect id="Rectangle 4" o:spid="_x0000_s1033" style="position:absolute;left:22898;top:682;width:11938;height:3594;visibility:visible;mso-wrap-style:none;v-text-anchor:top" o:gfxdata="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" filled="f" stroked="f">
                         <v:textbox style="mso-fit-shape-to-text:t">
                           <w:txbxContent>
                             <w:p>
@@ -3103,16 +3833,7 @@
           <w:sz w:val="24"/>
           <w:szCs w:val="24"/>
         </w:rPr>
-        <w:t xml:space="preserve">In this toy example, both scenarios are linear ramps, but the left should not qualify because the residuals (distance between data and line) are not uniformly distributed down the line.  The </w:t>
-      </w:r>
-      <w:r>
-        <w:rPr>
-          <w:rFonts w:ascii="Times New Roman" w:hAnsi="Times New Roman" w:cs="Times New Roman"/>
-          <w:sz w:val="24"/>
-          <w:szCs w:val="24"/>
-        </w:rPr>
-        <w:lastRenderedPageBreak/>
-        <w:t>Durbin-Watson statistic tests for scenarios on the left (specifics: it looks for autocorrelation in residuals).  When applying this test,</w:t>
+        <w:t>In this toy example, both scenarios are linear ramps, but the left should not qualify because the residuals (distance between data and line) are not uniformly distributed down the line.  The Durbin-Watson statistic tests for scenarios on the left (specifics: it looks for autocorrelation in residuals).  When applying this test,</w:t>
       </w:r>
       <w:r>
         <w:rPr>
@@ -3140,13 +3861,23 @@
         </w:rPr>
         <w:t xml:space="preserve"> </w:t>
       </w:r>
-      <w:r>
-        <w:rPr>
-          <w:rFonts w:ascii="Times New Roman" w:hAnsi="Times New Roman" w:cs="Times New Roman"/>
-          <w:sz w:val="24"/>
-          <w:szCs w:val="24"/>
-        </w:rPr>
-        <w:t xml:space="preserve">result in </w:t>
+      <w:proofErr w:type="gramStart"/>
+      <w:r>
+        <w:rPr>
+          <w:rFonts w:ascii="Times New Roman" w:hAnsi="Times New Roman" w:cs="Times New Roman"/>
+          <w:sz w:val="24"/>
+          <w:szCs w:val="24"/>
+        </w:rPr>
+        <w:t>result</w:t>
+      </w:r>
+      <w:proofErr w:type="gramEnd"/>
+      <w:r>
+        <w:rPr>
+          <w:rFonts w:ascii="Times New Roman" w:hAnsi="Times New Roman" w:cs="Times New Roman"/>
+          <w:sz w:val="24"/>
+          <w:szCs w:val="24"/>
+        </w:rPr>
+        <w:t xml:space="preserve"> in </w:t>
       </w:r>
       <w:r>
         <w:rPr>
@@ -3306,13 +4037,23 @@
         </w:rPr>
         <w:t xml:space="preserve">Kyle E Watters, Eric J. Strobel, Angela M. Yu, John T. Lis, &amp; Julius B. Lucks. </w:t>
       </w:r>
-      <w:r>
-        <w:rPr>
-          <w:rFonts w:ascii="Times New Roman" w:hAnsi="Times New Roman" w:cs="Times New Roman"/>
-          <w:sz w:val="24"/>
-          <w:szCs w:val="24"/>
-        </w:rPr>
-        <w:t>Cotranscriptional folding of a riboswitch at nucleotide</w:t>
+      <w:proofErr w:type="spellStart"/>
+      <w:r>
+        <w:rPr>
+          <w:rFonts w:ascii="Times New Roman" w:hAnsi="Times New Roman" w:cs="Times New Roman"/>
+          <w:sz w:val="24"/>
+          <w:szCs w:val="24"/>
+        </w:rPr>
+        <w:t>Cotranscriptional</w:t>
+      </w:r>
+      <w:proofErr w:type="spellEnd"/>
+      <w:r>
+        <w:rPr>
+          <w:rFonts w:ascii="Times New Roman" w:hAnsi="Times New Roman" w:cs="Times New Roman"/>
+          <w:sz w:val="24"/>
+          <w:szCs w:val="24"/>
+        </w:rPr>
+        <w:t xml:space="preserve"> folding of a riboswitch at nucleotide</w:t>
       </w:r>
       <w:r>
         <w:rPr>
@@ -3381,7 +4122,91 @@
           <w:sz w:val="24"/>
           <w:szCs w:val="24"/>
         </w:rPr>
-        <w:t xml:space="preserve">The ShapeSeq experiment measures RNA folding by exposing different lengths of RNA to ShapeSeq.  ShapeSeq preferentially binds to open regions of RNA and subsequent assays can measure the location and presence of ShapeSeq.  Computational corrections and other analysis </w:t>
+        <w:t xml:space="preserve">The </w:t>
+      </w:r>
+      <w:r>
+        <w:rPr>
+          <w:rFonts w:ascii="Times New Roman" w:hAnsi="Times New Roman" w:cs="Times New Roman"/>
+          <w:sz w:val="24"/>
+          <w:szCs w:val="24"/>
+        </w:rPr>
+        <w:t>SHAPE-</w:t>
+      </w:r>
+      <w:proofErr w:type="spellStart"/>
+      <w:r>
+        <w:rPr>
+          <w:rFonts w:ascii="Times New Roman" w:hAnsi="Times New Roman" w:cs="Times New Roman"/>
+          <w:sz w:val="24"/>
+          <w:szCs w:val="24"/>
+        </w:rPr>
+        <w:t>Seq</w:t>
+      </w:r>
+      <w:proofErr w:type="spellEnd"/>
+      <w:r>
+        <w:rPr>
+          <w:rFonts w:ascii="Times New Roman" w:hAnsi="Times New Roman" w:cs="Times New Roman"/>
+          <w:sz w:val="24"/>
+          <w:szCs w:val="24"/>
+        </w:rPr>
+        <w:t xml:space="preserve"> experiment measures RNA folding by exposing different lengths of RNA to </w:t>
+      </w:r>
+      <w:r>
+        <w:rPr>
+          <w:rFonts w:ascii="Times New Roman" w:hAnsi="Times New Roman" w:cs="Times New Roman"/>
+          <w:sz w:val="24"/>
+          <w:szCs w:val="24"/>
+        </w:rPr>
+        <w:t>SHAPE-Seq</w:t>
+      </w:r>
+      <w:r>
+        <w:rPr>
+          <w:rFonts w:ascii="Times New Roman" w:hAnsi="Times New Roman" w:cs="Times New Roman"/>
+          <w:sz w:val="24"/>
+          <w:szCs w:val="24"/>
+        </w:rPr>
+        <w:t xml:space="preserve">.  </w:t>
+      </w:r>
+      <w:r>
+        <w:rPr>
+          <w:rFonts w:ascii="Times New Roman" w:hAnsi="Times New Roman" w:cs="Times New Roman"/>
+          <w:sz w:val="24"/>
+          <w:szCs w:val="24"/>
+        </w:rPr>
+        <w:t>SHAPE-</w:t>
+      </w:r>
+      <w:proofErr w:type="spellStart"/>
+      <w:r>
+        <w:rPr>
+          <w:rFonts w:ascii="Times New Roman" w:hAnsi="Times New Roman" w:cs="Times New Roman"/>
+          <w:sz w:val="24"/>
+          <w:szCs w:val="24"/>
+        </w:rPr>
+        <w:t>Seq</w:t>
+      </w:r>
+      <w:proofErr w:type="spellEnd"/>
+      <w:r>
+        <w:rPr>
+          <w:rFonts w:ascii="Times New Roman" w:hAnsi="Times New Roman" w:cs="Times New Roman"/>
+          <w:sz w:val="24"/>
+          <w:szCs w:val="24"/>
+        </w:rPr>
+        <w:t xml:space="preserve"> preferentially binds to open regions of RNA and subsequent assays can measure the location and presence of </w:t>
+      </w:r>
+      <w:r>
+        <w:rPr>
+          <w:rFonts w:ascii="Times New Roman" w:hAnsi="Times New Roman" w:cs="Times New Roman"/>
+          <w:sz w:val="24"/>
+          <w:szCs w:val="24"/>
+        </w:rPr>
+        <w:t>SHAPE-Seq</w:t>
+      </w:r>
+      <w:r>
+        <w:rPr>
+          <w:rFonts w:ascii="Times New Roman" w:hAnsi="Times New Roman" w:cs="Times New Roman"/>
+          <w:sz w:val="24"/>
+          <w:szCs w:val="24"/>
+        </w:rPr>
+        <w:t xml:space="preserve">.  Computational corrections and other analysis </w:t>
       </w:r>
       <w:r>
         <w:rPr>
@@ -3425,7 +4250,25 @@
           <w:sz w:val="24"/>
           <w:szCs w:val="24"/>
         </w:rPr>
-        <w:t xml:space="preserve">The data is a 2D matrix where columns are RNA positions and rows describe the different RNA lengths.  As we go down the rows, the RNA length increases and folding behavior can change.  </w:t>
+        <w:t xml:space="preserve">The data is a 2D matrix where columns are RNA positions and rows describe the different RNA lengths.  As we go down the rows, the RNA length </w:t>
+      </w:r>
+      <w:proofErr w:type="gramStart"/>
+      <w:r>
+        <w:rPr>
+          <w:rFonts w:ascii="Times New Roman" w:hAnsi="Times New Roman" w:cs="Times New Roman"/>
+          <w:sz w:val="24"/>
+          <w:szCs w:val="24"/>
+        </w:rPr>
+        <w:t>increases</w:t>
+      </w:r>
+      <w:proofErr w:type="gramEnd"/>
+      <w:r>
+        <w:rPr>
+          <w:rFonts w:ascii="Times New Roman" w:hAnsi="Times New Roman" w:cs="Times New Roman"/>
+          <w:sz w:val="24"/>
+          <w:szCs w:val="24"/>
+        </w:rPr>
+        <w:t xml:space="preserve"> and folding behavior can change.  </w:t>
       </w:r>
       <w:r>
         <w:rPr>
@@ -3461,8 +4304,6 @@
           <w:szCs w:val="24"/>
         </w:rPr>
       </w:pPr>
-      <w:bookmarkStart w:id="0" w:name="_GoBack"/>
-      <w:bookmarkEnd w:id="0"/>
     </w:p>
     <w:p>
       <w:pPr>
@@ -3516,7 +4357,25 @@
           <w:sz w:val="24"/>
           <w:szCs w:val="24"/>
         </w:rPr>
-        <w:t>This app was created by Albert Xue of the Bagheri Lab at Northwestern University.</w:t>
+        <w:t xml:space="preserve">This app was created by Albert </w:t>
+      </w:r>
+      <w:proofErr w:type="spellStart"/>
+      <w:r>
+        <w:rPr>
+          <w:rFonts w:ascii="Times New Roman" w:hAnsi="Times New Roman" w:cs="Times New Roman"/>
+          <w:sz w:val="24"/>
+          <w:szCs w:val="24"/>
+        </w:rPr>
+        <w:t>Xue</w:t>
+      </w:r>
+      <w:proofErr w:type="spellEnd"/>
+      <w:r>
+        <w:rPr>
+          <w:rFonts w:ascii="Times New Roman" w:hAnsi="Times New Roman" w:cs="Times New Roman"/>
+          <w:sz w:val="24"/>
+          <w:szCs w:val="24"/>
+        </w:rPr>
+        <w:t xml:space="preserve"> of the Bagheri Lab at Northwestern University.</w:t>
       </w:r>
     </w:p>
     <w:p>
@@ -3558,7 +4417,23 @@
           <w:sz w:val="24"/>
           <w:szCs w:val="24"/>
         </w:rPr>
-        <w:t>8/08</w:t>
+        <w:t>2</w:t>
+      </w:r>
+      <w:r>
+        <w:rPr>
+          <w:rFonts w:ascii="Times New Roman" w:hAnsi="Times New Roman" w:cs="Times New Roman"/>
+          <w:sz w:val="24"/>
+          <w:szCs w:val="24"/>
+        </w:rPr>
+        <w:t>/</w:t>
+      </w:r>
+      <w:r>
+        <w:rPr>
+          <w:rFonts w:ascii="Times New Roman" w:hAnsi="Times New Roman" w:cs="Times New Roman"/>
+          <w:sz w:val="24"/>
+          <w:szCs w:val="24"/>
+        </w:rPr>
+        <w:t>13</w:t>
       </w:r>
       <w:r>
         <w:rPr>
@@ -3611,7 +4486,7 @@
 </file>
 
 <file path=word/endnotes.xml><?xml version="1.0" encoding="utf-8"?>
-<w:endnotes xmlns:wpc="http://schemas.microsoft.com/office/word/2010/wordprocessingCanvas" xmlns:mc="http://schemas.openxmlformats.org/markup-compatibility/2006" xmlns:o="urn:schemas-microsoft-com:office:office" xmlns:r="http://schemas.openxmlformats.org/officeDocument/2006/relationships" xmlns:m="http://schemas.openxmlformats.org/officeDocument/2006/math" xmlns:v="urn:schemas-microsoft-com:vml" xmlns:wp14="http://schemas.microsoft.com/office/word/2010/wordprocessingDrawing" xmlns:wp="http://schemas.openxmlformats.org/drawingml/2006/wordprocessingDrawing" xmlns:w10="urn:schemas-microsoft-com:office:word" xmlns:w="http://schemas.openxmlformats.org/wordprocessingml/2006/main" xmlns:w14="http://schemas.microsoft.com/office/word/2010/wordml" xmlns:wpg="http://schemas.microsoft.com/office/word/2010/wordprocessingGroup" xmlns:wpi="http://schemas.microsoft.com/office/word/2010/wordprocessingInk" xmlns:wne="http://schemas.microsoft.com/office/word/2006/wordml" xmlns:wps="http://schemas.microsoft.com/office/word/2010/wordprocessingShape" mc:Ignorable="w14 wp14">
+<w:endnotes xmlns:wpc="http://schemas.microsoft.com/office/word/2010/wordprocessingCanvas" xmlns:cx="http://schemas.microsoft.com/office/drawing/2014/chartex" xmlns:cx1="http://schemas.microsoft.com/office/drawing/2015/9/8/chartex" xmlns:cx2="http://schemas.microsoft.com/office/drawing/2015/10/21/chartex" xmlns:cx3="http://schemas.microsoft.com/office/drawing/2016/5/9/chartex" xmlns:cx4="http://schemas.microsoft.com/office/drawing/2016/5/10/chartex" xmlns:cx5="http://schemas.microsoft.com/office/drawing/2016/5/11/chartex" xmlns:cx6="http://schemas.microsoft.com/office/drawing/2016/5/12/chartex" xmlns:cx7="http://schemas.microsoft.com/office/drawing/2016/5/13/chartex" xmlns:cx8="http://schemas.microsoft.com/office/drawing/2016/5/14/chartex" xmlns:mc="http://schemas.openxmlformats.org/markup-compatibility/2006" xmlns:aink="http://schemas.microsoft.com/office/drawing/2016/ink" xmlns:am3d="http://schemas.microsoft.com/office/drawing/2017/model3d" xmlns:o="urn:schemas-microsoft-com:office:office" xmlns:r="http://schemas.openxmlformats.org/officeDocument/2006/relationships" xmlns:m="http://schemas.openxmlformats.org/officeDocument/2006/math" xmlns:v="urn:schemas-microsoft-com:vml" xmlns:wp14="http://schemas.microsoft.com/office/word/2010/wordprocessingDrawing" xmlns:wp="http://schemas.openxmlformats.org/drawingml/2006/wordprocessingDrawing" xmlns:w10="urn:schemas-microsoft-com:office:word" xmlns:w="http://schemas.openxmlformats.org/wordprocessingml/2006/main" xmlns:w14="http://schemas.microsoft.com/office/word/2010/wordml" xmlns:w15="http://schemas.microsoft.com/office/word/2012/wordml" xmlns:w16cid="http://schemas.microsoft.com/office/word/2016/wordml/cid" xmlns:w16se="http://schemas.microsoft.com/office/word/2015/wordml/symex" xmlns:wpg="http://schemas.microsoft.com/office/word/2010/wordprocessingGroup" xmlns:wpi="http://schemas.microsoft.com/office/word/2010/wordprocessingInk" xmlns:wne="http://schemas.microsoft.com/office/word/2006/wordml" xmlns:wps="http://schemas.microsoft.com/office/word/2010/wordprocessingShape" mc:Ignorable="w14 w15 w16se w16cid wp14">
   <w:endnote w:type="separator" w:id="-1">
     <w:p>
       <w:pPr>
@@ -3636,7 +4511,7 @@
 </file>
 
 <file path=word/footer1.xml><?xml version="1.0" encoding="utf-8"?>
-<w:ftr xmlns:wpc="http://schemas.microsoft.com/office/word/2010/wordprocessingCanvas" xmlns:mc="http://schemas.openxmlformats.org/markup-compatibility/2006" xmlns:o="urn:schemas-microsoft-com:office:office" xmlns:r="http://schemas.openxmlformats.org/officeDocument/2006/relationships" xmlns:m="http://schemas.openxmlformats.org/officeDocument/2006/math" xmlns:v="urn:schemas-microsoft-com:vml" xmlns:wp14="http://schemas.microsoft.com/office/word/2010/wordprocessingDrawing" xmlns:wp="http://schemas.openxmlformats.org/drawingml/2006/wordprocessingDrawing" xmlns:w10="urn:schemas-microsoft-com:office:word" xmlns:w="http://schemas.openxmlformats.org/wordprocessingml/2006/main" xmlns:w14="http://schemas.microsoft.com/office/word/2010/wordml" xmlns:wpg="http://schemas.microsoft.com/office/word/2010/wordprocessingGroup" xmlns:wpi="http://schemas.microsoft.com/office/word/2010/wordprocessingInk" xmlns:wne="http://schemas.microsoft.com/office/word/2006/wordml" xmlns:wps="http://schemas.microsoft.com/office/word/2010/wordprocessingShape" mc:Ignorable="w14 wp14">
+<w:ftr xmlns:wpc="http://schemas.microsoft.com/office/word/2010/wordprocessingCanvas" xmlns:cx="http://schemas.microsoft.com/office/drawing/2014/chartex" xmlns:cx1="http://schemas.microsoft.com/office/drawing/2015/9/8/chartex" xmlns:cx2="http://schemas.microsoft.com/office/drawing/2015/10/21/chartex" xmlns:cx3="http://schemas.microsoft.com/office/drawing/2016/5/9/chartex" xmlns:cx4="http://schemas.microsoft.com/office/drawing/2016/5/10/chartex" xmlns:cx5="http://schemas.microsoft.com/office/drawing/2016/5/11/chartex" xmlns:cx6="http://schemas.microsoft.com/office/drawing/2016/5/12/chartex" xmlns:cx7="http://schemas.microsoft.com/office/drawing/2016/5/13/chartex" xmlns:cx8="http://schemas.microsoft.com/office/drawing/2016/5/14/chartex" xmlns:mc="http://schemas.openxmlformats.org/markup-compatibility/2006" xmlns:aink="http://schemas.microsoft.com/office/drawing/2016/ink" xmlns:am3d="http://schemas.microsoft.com/office/drawing/2017/model3d" xmlns:o="urn:schemas-microsoft-com:office:office" xmlns:r="http://schemas.openxmlformats.org/officeDocument/2006/relationships" xmlns:m="http://schemas.openxmlformats.org/officeDocument/2006/math" xmlns:v="urn:schemas-microsoft-com:vml" xmlns:wp14="http://schemas.microsoft.com/office/word/2010/wordprocessingDrawing" xmlns:wp="http://schemas.openxmlformats.org/drawingml/2006/wordprocessingDrawing" xmlns:w10="urn:schemas-microsoft-com:office:word" xmlns:w="http://schemas.openxmlformats.org/wordprocessingml/2006/main" xmlns:w14="http://schemas.microsoft.com/office/word/2010/wordml" xmlns:w15="http://schemas.microsoft.com/office/word/2012/wordml" xmlns:w16cid="http://schemas.microsoft.com/office/word/2016/wordml/cid" xmlns:w16se="http://schemas.microsoft.com/office/word/2015/wordml/symex" xmlns:wpg="http://schemas.microsoft.com/office/word/2010/wordprocessingGroup" xmlns:wpi="http://schemas.microsoft.com/office/word/2010/wordprocessingInk" xmlns:wne="http://schemas.microsoft.com/office/word/2006/wordml" xmlns:wps="http://schemas.microsoft.com/office/word/2010/wordprocessingShape" mc:Ignorable="w14 w15 w16se w16cid wp14">
   <w:p>
     <w:pPr>
       <w:spacing w:after="0" w:line="240" w:lineRule="auto"/>
@@ -3660,7 +4535,7 @@
 </file>
 
 <file path=word/footnotes.xml><?xml version="1.0" encoding="utf-8"?>
-<w:footnotes xmlns:wpc="http://schemas.microsoft.com/office/word/2010/wordprocessingCanvas" xmlns:mc="http://schemas.openxmlformats.org/markup-compatibility/2006" xmlns:o="urn:schemas-microsoft-com:office:office" xmlns:r="http://schemas.openxmlformats.org/officeDocument/2006/relationships" xmlns:m="http://schemas.openxmlformats.org/officeDocument/2006/math" xmlns:v="urn:schemas-microsoft-com:vml" xmlns:wp14="http://schemas.microsoft.com/office/word/2010/wordprocessingDrawing" xmlns:wp="http://schemas.openxmlformats.org/drawingml/2006/wordprocessingDrawing" xmlns:w10="urn:schemas-microsoft-com:office:word" xmlns:w="http://schemas.openxmlformats.org/wordprocessingml/2006/main" xmlns:w14="http://schemas.microsoft.com/office/word/2010/wordml" xmlns:wpg="http://schemas.microsoft.com/office/word/2010/wordprocessingGroup" xmlns:wpi="http://schemas.microsoft.com/office/word/2010/wordprocessingInk" xmlns:wne="http://schemas.microsoft.com/office/word/2006/wordml" xmlns:wps="http://schemas.microsoft.com/office/word/2010/wordprocessingShape" mc:Ignorable="w14 wp14">
+<w:footnotes xmlns:wpc="http://schemas.microsoft.com/office/word/2010/wordprocessingCanvas" xmlns:cx="http://schemas.microsoft.com/office/drawing/2014/chartex" xmlns:cx1="http://schemas.microsoft.com/office/drawing/2015/9/8/chartex" xmlns:cx2="http://schemas.microsoft.com/office/drawing/2015/10/21/chartex" xmlns:cx3="http://schemas.microsoft.com/office/drawing/2016/5/9/chartex" xmlns:cx4="http://schemas.microsoft.com/office/drawing/2016/5/10/chartex" xmlns:cx5="http://schemas.microsoft.com/office/drawing/2016/5/11/chartex" xmlns:cx6="http://schemas.microsoft.com/office/drawing/2016/5/12/chartex" xmlns:cx7="http://schemas.microsoft.com/office/drawing/2016/5/13/chartex" xmlns:cx8="http://schemas.microsoft.com/office/drawing/2016/5/14/chartex" xmlns:mc="http://schemas.openxmlformats.org/markup-compatibility/2006" xmlns:aink="http://schemas.microsoft.com/office/drawing/2016/ink" xmlns:am3d="http://schemas.microsoft.com/office/drawing/2017/model3d" xmlns:o="urn:schemas-microsoft-com:office:office" xmlns:r="http://schemas.openxmlformats.org/officeDocument/2006/relationships" xmlns:m="http://schemas.openxmlformats.org/officeDocument/2006/math" xmlns:v="urn:schemas-microsoft-com:vml" xmlns:wp14="http://schemas.microsoft.com/office/word/2010/wordprocessingDrawing" xmlns:wp="http://schemas.openxmlformats.org/drawingml/2006/wordprocessingDrawing" xmlns:w10="urn:schemas-microsoft-com:office:word" xmlns:w="http://schemas.openxmlformats.org/wordprocessingml/2006/main" xmlns:w14="http://schemas.microsoft.com/office/word/2010/wordml" xmlns:w15="http://schemas.microsoft.com/office/word/2012/wordml" xmlns:w16cid="http://schemas.microsoft.com/office/word/2016/wordml/cid" xmlns:w16se="http://schemas.microsoft.com/office/word/2015/wordml/symex" xmlns:wpg="http://schemas.microsoft.com/office/word/2010/wordprocessingGroup" xmlns:wpi="http://schemas.microsoft.com/office/word/2010/wordprocessingInk" xmlns:wne="http://schemas.microsoft.com/office/word/2006/wordml" xmlns:wps="http://schemas.microsoft.com/office/word/2010/wordprocessingShape" mc:Ignorable="w14 w15 w16se w16cid wp14">
   <w:footnote w:type="separator" w:id="-1">
     <w:p>
       <w:pPr>
@@ -3685,7 +4560,7 @@
 </file>
 
 <file path=word/header1.xml><?xml version="1.0" encoding="utf-8"?>
-<w:hdr xmlns:wpc="http://schemas.microsoft.com/office/word/2010/wordprocessingCanvas" xmlns:mc="http://schemas.openxmlformats.org/markup-compatibility/2006" xmlns:o="urn:schemas-microsoft-com:office:office" xmlns:r="http://schemas.openxmlformats.org/officeDocument/2006/relationships" xmlns:m="http://schemas.openxmlformats.org/officeDocument/2006/math" xmlns:v="urn:schemas-microsoft-com:vml" xmlns:wp14="http://schemas.microsoft.com/office/word/2010/wordprocessingDrawing" xmlns:wp="http://schemas.openxmlformats.org/drawingml/2006/wordprocessingDrawing" xmlns:w10="urn:schemas-microsoft-com:office:word" xmlns:w="http://schemas.openxmlformats.org/wordprocessingml/2006/main" xmlns:w14="http://schemas.microsoft.com/office/word/2010/wordml" xmlns:wpg="http://schemas.microsoft.com/office/word/2010/wordprocessingGroup" xmlns:wpi="http://schemas.microsoft.com/office/word/2010/wordprocessingInk" xmlns:wne="http://schemas.microsoft.com/office/word/2006/wordml" xmlns:wps="http://schemas.microsoft.com/office/word/2010/wordprocessingShape" mc:Ignorable="w14 wp14">
+<w:hdr xmlns:wpc="http://schemas.microsoft.com/office/word/2010/wordprocessingCanvas" xmlns:cx="http://schemas.microsoft.com/office/drawing/2014/chartex" xmlns:cx1="http://schemas.microsoft.com/office/drawing/2015/9/8/chartex" xmlns:cx2="http://schemas.microsoft.com/office/drawing/2015/10/21/chartex" xmlns:cx3="http://schemas.microsoft.com/office/drawing/2016/5/9/chartex" xmlns:cx4="http://schemas.microsoft.com/office/drawing/2016/5/10/chartex" xmlns:cx5="http://schemas.microsoft.com/office/drawing/2016/5/11/chartex" xmlns:cx6="http://schemas.microsoft.com/office/drawing/2016/5/12/chartex" xmlns:cx7="http://schemas.microsoft.com/office/drawing/2016/5/13/chartex" xmlns:cx8="http://schemas.microsoft.com/office/drawing/2016/5/14/chartex" xmlns:mc="http://schemas.openxmlformats.org/markup-compatibility/2006" xmlns:aink="http://schemas.microsoft.com/office/drawing/2016/ink" xmlns:am3d="http://schemas.microsoft.com/office/drawing/2017/model3d" xmlns:o="urn:schemas-microsoft-com:office:office" xmlns:r="http://schemas.openxmlformats.org/officeDocument/2006/relationships" xmlns:m="http://schemas.openxmlformats.org/officeDocument/2006/math" xmlns:v="urn:schemas-microsoft-com:vml" xmlns:wp14="http://schemas.microsoft.com/office/word/2010/wordprocessingDrawing" xmlns:wp="http://schemas.openxmlformats.org/drawingml/2006/wordprocessingDrawing" xmlns:w10="urn:schemas-microsoft-com:office:word" xmlns:w="http://schemas.openxmlformats.org/wordprocessingml/2006/main" xmlns:w14="http://schemas.microsoft.com/office/word/2010/wordml" xmlns:w15="http://schemas.microsoft.com/office/word/2012/wordml" xmlns:w16cid="http://schemas.microsoft.com/office/word/2016/wordml/cid" xmlns:w16se="http://schemas.microsoft.com/office/word/2015/wordml/symex" xmlns:wpg="http://schemas.microsoft.com/office/word/2010/wordprocessingGroup" xmlns:wpi="http://schemas.microsoft.com/office/word/2010/wordprocessingInk" xmlns:wne="http://schemas.microsoft.com/office/word/2006/wordml" xmlns:wps="http://schemas.microsoft.com/office/word/2010/wordprocessingShape" mc:Ignorable="w14 w15 w16se w16cid wp14">
   <w:p>
     <w:pPr>
       <w:pStyle w:val="Header"/>
@@ -3697,7 +4572,21 @@
       <w:rPr>
         <w:rFonts w:ascii="Times New Roman" w:hAnsi="Times New Roman" w:cs="Times New Roman"/>
       </w:rPr>
-      <w:t>ShapeSeq event detector</w:t>
+      <w:t>SHAPE-</w:t>
+    </w:r>
+    <w:proofErr w:type="spellStart"/>
+    <w:r>
+      <w:rPr>
+        <w:rFonts w:ascii="Times New Roman" w:hAnsi="Times New Roman" w:cs="Times New Roman"/>
+      </w:rPr>
+      <w:t>Seq</w:t>
+    </w:r>
+    <w:proofErr w:type="spellEnd"/>
+    <w:r>
+      <w:rPr>
+        <w:rFonts w:ascii="Times New Roman" w:hAnsi="Times New Roman" w:cs="Times New Roman"/>
+      </w:rPr>
+      <w:t xml:space="preserve"> event detector</w:t>
     </w:r>
     <w:r>
       <w:rPr>
@@ -3715,26 +4604,179 @@
       <w:rPr>
         <w:rFonts w:ascii="Times New Roman" w:hAnsi="Times New Roman" w:cs="Times New Roman"/>
       </w:rPr>
-      <w:t>Albert Xue 0</w:t>
+      <w:t xml:space="preserve">Albert </w:t>
+    </w:r>
+    <w:proofErr w:type="spellStart"/>
+    <w:r>
+      <w:rPr>
+        <w:rFonts w:ascii="Times New Roman" w:hAnsi="Times New Roman" w:cs="Times New Roman"/>
+      </w:rPr>
+      <w:t>Xue</w:t>
+    </w:r>
+    <w:proofErr w:type="spellEnd"/>
+    <w:r>
+      <w:rPr>
+        <w:rFonts w:ascii="Times New Roman" w:hAnsi="Times New Roman" w:cs="Times New Roman"/>
+      </w:rPr>
+      <w:t xml:space="preserve"> 0</w:t>
     </w:r>
     <w:r>
       <w:rPr>
         <w:rFonts w:ascii="Times New Roman" w:hAnsi="Times New Roman" w:cs="Times New Roman"/>
       </w:rPr>
-      <w:t>8/08</w:t>
+      <w:t>2</w:t>
     </w:r>
     <w:r>
       <w:rPr>
         <w:rFonts w:ascii="Times New Roman" w:hAnsi="Times New Roman" w:cs="Times New Roman"/>
       </w:rPr>
-      <w:t>/17</w:t>
+      <w:t>/</w:t>
+    </w:r>
+    <w:r>
+      <w:rPr>
+        <w:rFonts w:ascii="Times New Roman" w:hAnsi="Times New Roman" w:cs="Times New Roman"/>
+      </w:rPr>
+      <w:t>13</w:t>
+    </w:r>
+    <w:r>
+      <w:rPr>
+        <w:rFonts w:ascii="Times New Roman" w:hAnsi="Times New Roman" w:cs="Times New Roman"/>
+      </w:rPr>
+      <w:t>/1</w:t>
+    </w:r>
+    <w:r>
+      <w:rPr>
+        <w:rFonts w:ascii="Times New Roman" w:hAnsi="Times New Roman" w:cs="Times New Roman"/>
+      </w:rPr>
+      <w:t>8</w:t>
     </w:r>
   </w:p>
 </w:hdr>
 </file>
 
+<file path=word/numbering.xml><?xml version="1.0" encoding="utf-8"?>
+<w:numbering xmlns:wpc="http://schemas.microsoft.com/office/word/2010/wordprocessingCanvas" xmlns:cx="http://schemas.microsoft.com/office/drawing/2014/chartex" xmlns:cx1="http://schemas.microsoft.com/office/drawing/2015/9/8/chartex" xmlns:cx2="http://schemas.microsoft.com/office/drawing/2015/10/21/chartex" xmlns:cx3="http://schemas.microsoft.com/office/drawing/2016/5/9/chartex" xmlns:cx4="http://schemas.microsoft.com/office/drawing/2016/5/10/chartex" xmlns:cx5="http://schemas.microsoft.com/office/drawing/2016/5/11/chartex" xmlns:cx6="http://schemas.microsoft.com/office/drawing/2016/5/12/chartex" xmlns:cx7="http://schemas.microsoft.com/office/drawing/2016/5/13/chartex" xmlns:cx8="http://schemas.microsoft.com/office/drawing/2016/5/14/chartex" xmlns:mc="http://schemas.openxmlformats.org/markup-compatibility/2006" xmlns:aink="http://schemas.microsoft.com/office/drawing/2016/ink" xmlns:am3d="http://schemas.microsoft.com/office/drawing/2017/model3d" xmlns:o="urn:schemas-microsoft-com:office:office" xmlns:r="http://schemas.openxmlformats.org/officeDocument/2006/relationships" xmlns:m="http://schemas.openxmlformats.org/officeDocument/2006/math" xmlns:v="urn:schemas-microsoft-com:vml" xmlns:wp14="http://schemas.microsoft.com/office/word/2010/wordprocessingDrawing" xmlns:wp="http://schemas.openxmlformats.org/drawingml/2006/wordprocessingDrawing" xmlns:w10="urn:schemas-microsoft-com:office:word" xmlns:w="http://schemas.openxmlformats.org/wordprocessingml/2006/main" xmlns:w14="http://schemas.microsoft.com/office/word/2010/wordml" xmlns:w15="http://schemas.microsoft.com/office/word/2012/wordml" xmlns:w16cid="http://schemas.microsoft.com/office/word/2016/wordml/cid" xmlns:w16se="http://schemas.microsoft.com/office/word/2015/wordml/symex" xmlns:wpg="http://schemas.microsoft.com/office/word/2010/wordprocessingGroup" xmlns:wpi="http://schemas.microsoft.com/office/word/2010/wordprocessingInk" xmlns:wne="http://schemas.microsoft.com/office/word/2006/wordml" xmlns:wps="http://schemas.microsoft.com/office/word/2010/wordprocessingShape" mc:Ignorable="w14 w15 w16se w16cid wp14">
+  <w:abstractNum w:abstractNumId="0" w15:restartNumberingAfterBreak="0">
+    <w:nsid w:val="06F35573"/>
+    <w:multiLevelType w:val="hybridMultilevel"/>
+    <w:tmpl w:val="DAE4067E"/>
+    <w:lvl w:ilvl="0" w:tplc="04090001">
+      <w:start w:val="1"/>
+      <w:numFmt w:val="bullet"/>
+      <w:lvlText w:val=""/>
+      <w:lvlJc w:val="left"/>
+      <w:pPr>
+        <w:ind w:left="720" w:hanging="360"/>
+      </w:pPr>
+      <w:rPr>
+        <w:rFonts w:ascii="Symbol" w:hAnsi="Symbol" w:hint="default"/>
+      </w:rPr>
+    </w:lvl>
+    <w:lvl w:ilvl="1" w:tplc="04090003" w:tentative="1">
+      <w:start w:val="1"/>
+      <w:numFmt w:val="bullet"/>
+      <w:lvlText w:val="o"/>
+      <w:lvlJc w:val="left"/>
+      <w:pPr>
+        <w:ind w:left="1440" w:hanging="360"/>
+      </w:pPr>
+      <w:rPr>
+        <w:rFonts w:ascii="Courier New" w:hAnsi="Courier New" w:cs="Courier New" w:hint="default"/>
+      </w:rPr>
+    </w:lvl>
+    <w:lvl w:ilvl="2" w:tplc="04090005" w:tentative="1">
+      <w:start w:val="1"/>
+      <w:numFmt w:val="bullet"/>
+      <w:lvlText w:val=""/>
+      <w:lvlJc w:val="left"/>
+      <w:pPr>
+        <w:ind w:left="2160" w:hanging="360"/>
+      </w:pPr>
+      <w:rPr>
+        <w:rFonts w:ascii="Wingdings" w:hAnsi="Wingdings" w:hint="default"/>
+      </w:rPr>
+    </w:lvl>
+    <w:lvl w:ilvl="3" w:tplc="04090001" w:tentative="1">
+      <w:start w:val="1"/>
+      <w:numFmt w:val="bullet"/>
+      <w:lvlText w:val=""/>
+      <w:lvlJc w:val="left"/>
+      <w:pPr>
+        <w:ind w:left="2880" w:hanging="360"/>
+      </w:pPr>
+      <w:rPr>
+        <w:rFonts w:ascii="Symbol" w:hAnsi="Symbol" w:hint="default"/>
+      </w:rPr>
+    </w:lvl>
+    <w:lvl w:ilvl="4" w:tplc="04090003" w:tentative="1">
+      <w:start w:val="1"/>
+      <w:numFmt w:val="bullet"/>
+      <w:lvlText w:val="o"/>
+      <w:lvlJc w:val="left"/>
+      <w:pPr>
+        <w:ind w:left="3600" w:hanging="360"/>
+      </w:pPr>
+      <w:rPr>
+        <w:rFonts w:ascii="Courier New" w:hAnsi="Courier New" w:cs="Courier New" w:hint="default"/>
+      </w:rPr>
+    </w:lvl>
+    <w:lvl w:ilvl="5" w:tplc="04090005" w:tentative="1">
+      <w:start w:val="1"/>
+      <w:numFmt w:val="bullet"/>
+      <w:lvlText w:val=""/>
+      <w:lvlJc w:val="left"/>
+      <w:pPr>
+        <w:ind w:left="4320" w:hanging="360"/>
+      </w:pPr>
+      <w:rPr>
+        <w:rFonts w:ascii="Wingdings" w:hAnsi="Wingdings" w:hint="default"/>
+      </w:rPr>
+    </w:lvl>
+    <w:lvl w:ilvl="6" w:tplc="04090001" w:tentative="1">
+      <w:start w:val="1"/>
+      <w:numFmt w:val="bullet"/>
+      <w:lvlText w:val=""/>
+      <w:lvlJc w:val="left"/>
+      <w:pPr>
+        <w:ind w:left="5040" w:hanging="360"/>
+      </w:pPr>
+      <w:rPr>
+        <w:rFonts w:ascii="Symbol" w:hAnsi="Symbol" w:hint="default"/>
+      </w:rPr>
+    </w:lvl>
+    <w:lvl w:ilvl="7" w:tplc="04090003" w:tentative="1">
+      <w:start w:val="1"/>
+      <w:numFmt w:val="bullet"/>
+      <w:lvlText w:val="o"/>
+      <w:lvlJc w:val="left"/>
+      <w:pPr>
+        <w:ind w:left="5760" w:hanging="360"/>
+      </w:pPr>
+      <w:rPr>
+        <w:rFonts w:ascii="Courier New" w:hAnsi="Courier New" w:cs="Courier New" w:hint="default"/>
+      </w:rPr>
+    </w:lvl>
+    <w:lvl w:ilvl="8" w:tplc="04090005" w:tentative="1">
+      <w:start w:val="1"/>
+      <w:numFmt w:val="bullet"/>
+      <w:lvlText w:val=""/>
+      <w:lvlJc w:val="left"/>
+      <w:pPr>
+        <w:ind w:left="6480" w:hanging="360"/>
+      </w:pPr>
+      <w:rPr>
+        <w:rFonts w:ascii="Wingdings" w:hAnsi="Wingdings" w:hint="default"/>
+      </w:rPr>
+    </w:lvl>
+  </w:abstractNum>
+  <w:num w:numId="1">
+    <w:abstractNumId w:val="0"/>
+  </w:num>
+</w:numbering>
+</file>
+
 <file path=word/styles.xml><?xml version="1.0" encoding="utf-8"?>
-<w:styles xmlns:mc="http://schemas.openxmlformats.org/markup-compatibility/2006" xmlns:r="http://schemas.openxmlformats.org/officeDocument/2006/relationships" xmlns:w="http://schemas.openxmlformats.org/wordprocessingml/2006/main" xmlns:w14="http://schemas.microsoft.com/office/word/2010/wordml" mc:Ignorable="w14">
+<w:styles xmlns:mc="http://schemas.openxmlformats.org/markup-compatibility/2006" xmlns:r="http://schemas.openxmlformats.org/officeDocument/2006/relationships" xmlns:w="http://schemas.openxmlformats.org/wordprocessingml/2006/main" xmlns:w14="http://schemas.microsoft.com/office/word/2010/wordml" xmlns:w15="http://schemas.microsoft.com/office/word/2012/wordml" xmlns:w16cid="http://schemas.microsoft.com/office/word/2016/wordml/cid" xmlns:w16se="http://schemas.microsoft.com/office/word/2015/wordml/symex" mc:Ignorable="w14 w15 w16se w16cid">
   <w:docDefaults>
     <w:rPrDefault>
       <w:rPr>
@@ -3750,144 +4792,382 @@
       </w:pPr>
     </w:pPrDefault>
   </w:docDefaults>
-  <w:latentStyles w:defLockedState="0" w:defUIPriority="99" w:defSemiHidden="1" w:defUnhideWhenUsed="1" w:defQFormat="0" w:count="267">
-    <w:lsdException w:name="Normal" w:semiHidden="0" w:uiPriority="0" w:unhideWhenUsed="0" w:qFormat="1"/>
-    <w:lsdException w:name="heading 1" w:semiHidden="0" w:uiPriority="9" w:unhideWhenUsed="0" w:qFormat="1"/>
-    <w:lsdException w:name="heading 2" w:uiPriority="9" w:qFormat="1"/>
-    <w:lsdException w:name="heading 3" w:uiPriority="9" w:qFormat="1"/>
-    <w:lsdException w:name="heading 4" w:uiPriority="9" w:qFormat="1"/>
-    <w:lsdException w:name="heading 5" w:uiPriority="9" w:qFormat="1"/>
-    <w:lsdException w:name="heading 6" w:uiPriority="9" w:qFormat="1"/>
-    <w:lsdException w:name="heading 7" w:uiPriority="9" w:qFormat="1"/>
-    <w:lsdException w:name="heading 8" w:uiPriority="9" w:qFormat="1"/>
-    <w:lsdException w:name="heading 9" w:uiPriority="9" w:qFormat="1"/>
-    <w:lsdException w:name="toc 1" w:uiPriority="39"/>
-    <w:lsdException w:name="toc 2" w:uiPriority="39"/>
-    <w:lsdException w:name="toc 3" w:uiPriority="39"/>
-    <w:lsdException w:name="toc 4" w:uiPriority="39"/>
-    <w:lsdException w:name="toc 5" w:uiPriority="39"/>
-    <w:lsdException w:name="toc 6" w:uiPriority="39"/>
-    <w:lsdException w:name="toc 7" w:uiPriority="39"/>
-    <w:lsdException w:name="toc 8" w:uiPriority="39"/>
-    <w:lsdException w:name="toc 9" w:uiPriority="39"/>
-    <w:lsdException w:name="caption" w:uiPriority="35" w:qFormat="1"/>
-    <w:lsdException w:name="Title" w:semiHidden="0" w:uiPriority="10" w:unhideWhenUsed="0" w:qFormat="1"/>
-    <w:lsdException w:name="Default Paragraph Font" w:uiPriority="1"/>
-    <w:lsdException w:name="Subtitle" w:semiHidden="0" w:uiPriority="11" w:unhideWhenUsed="0" w:qFormat="1"/>
-    <w:lsdException w:name="Strong" w:semiHidden="0" w:uiPriority="22" w:unhideWhenUsed="0" w:qFormat="1"/>
-    <w:lsdException w:name="Emphasis" w:semiHidden="0" w:uiPriority="20" w:unhideWhenUsed="0" w:qFormat="1"/>
-    <w:lsdException w:name="Table Grid" w:semiHidden="0" w:uiPriority="59" w:unhideWhenUsed="0"/>
-    <w:lsdException w:name="Placeholder Text" w:unhideWhenUsed="0"/>
-    <w:lsdException w:name="No Spacing" w:semiHidden="0" w:uiPriority="1" w:unhideWhenUsed="0" w:qFormat="1"/>
-    <w:lsdException w:name="Light Shading" w:semiHidden="0" w:uiPriority="60" w:unhideWhenUsed="0"/>
-    <w:lsdException w:name="Light List" w:semiHidden="0" w:uiPriority="61" w:unhideWhenUsed="0"/>
-    <w:lsdException w:name="Light Grid" w:semiHidden="0" w:uiPriority="62" w:unhideWhenUsed="0"/>
-    <w:lsdException w:name="Medium Shading 1" w:semiHidden="0" w:uiPriority="63" w:unhideWhenUsed="0"/>
-    <w:lsdException w:name="Medium Shading 2" w:semiHidden="0" w:uiPriority="64" w:unhideWhenUsed="0"/>
-    <w:lsdException w:name="Medium List 1" w:semiHidden="0" w:uiPriority="65" w:unhideWhenUsed="0"/>
-    <w:lsdException w:name="Medium List 2" w:semiHidden="0" w:uiPriority="66" w:unhideWhenUsed="0"/>
-    <w:lsdException w:name="Medium Grid 1" w:semiHidden="0" w:uiPriority="67" w:unhideWhenUsed="0"/>
-    <w:lsdException w:name="Medium Grid 2" w:semiHidden="0" w:uiPriority="68" w:unhideWhenUsed="0"/>
-    <w:lsdException w:name="Medium Grid 3" w:semiHidden="0" w:uiPriority="69" w:unhideWhenUsed="0"/>
-    <w:lsdException w:name="Dark List" w:semiHidden="0" w:uiPriority="70" w:unhideWhenUsed="0"/>
-    <w:lsdException w:name="Colorful Shading" w:semiHidden="0" w:uiPriority="71" w:unhideWhenUsed="0"/>
-    <w:lsdException w:name="Colorful List" w:semiHidden="0" w:uiPriority="72" w:unhideWhenUsed="0"/>
-    <w:lsdException w:name="Colorful Grid" w:semiHidden="0" w:uiPriority="73" w:unhideWhenUsed="0"/>
-    <w:lsdException w:name="Light Shading Accent 1" w:semiHidden="0" w:uiPriority="60" w:unhideWhenUsed="0"/>
-    <w:lsdException w:name="Light List Accent 1" w:semiHidden="0" w:uiPriority="61" w:unhideWhenUsed="0"/>
-    <w:lsdException w:name="Light Grid Accent 1" w:semiHidden="0" w:uiPriority="62" w:unhideWhenUsed="0"/>
-    <w:lsdException w:name="Medium Shading 1 Accent 1" w:semiHidden="0" w:uiPriority="63" w:unhideWhenUsed="0"/>
-    <w:lsdException w:name="Medium Shading 2 Accent 1" w:semiHidden="0" w:uiPriority="64" w:unhideWhenUsed="0"/>
-    <w:lsdException w:name="Medium List 1 Accent 1" w:semiHidden="0" w:uiPriority="65" w:unhideWhenUsed="0"/>
-    <w:lsdException w:name="Revision" w:unhideWhenUsed="0"/>
-    <w:lsdException w:name="List Paragraph" w:semiHidden="0" w:uiPriority="34" w:unhideWhenUsed="0" w:qFormat="1"/>
-    <w:lsdException w:name="Quote" w:semiHidden="0" w:uiPriority="29" w:unhideWhenUsed="0" w:qFormat="1"/>
-    <w:lsdException w:name="Intense Quote" w:semiHidden="0" w:uiPriority="30" w:unhideWhenUsed="0" w:qFormat="1"/>
-    <w:lsdException w:name="Medium List 2 Accent 1" w:semiHidden="0" w:uiPriority="66" w:unhideWhenUsed="0"/>
-    <w:lsdException w:name="Medium Grid 1 Accent 1" w:semiHidden="0" w:uiPriority="67" w:unhideWhenUsed="0"/>
-    <w:lsdException w:name="Medium Grid 2 Accent 1" w:semiHidden="0" w:uiPriority="68" w:unhideWhenUsed="0"/>
-    <w:lsdException w:name="Medium Grid 3 Accent 1" w:semiHidden="0" w:uiPriority="69" w:unhideWhenUsed="0"/>
-    <w:lsdException w:name="Dark List Accent 1" w:semiHidden="0" w:uiPriority="70" w:unhideWhenUsed="0"/>
-    <w:lsdException w:name="Colorful Shading Accent 1" w:semiHidden="0" w:uiPriority="71" w:unhideWhenUsed="0"/>
-    <w:lsdException w:name="Colorful List Accent 1" w:semiHidden="0" w:uiPriority="72" w:unhideWhenUsed="0"/>
-    <w:lsdException w:name="Colorful Grid Accent 1" w:semiHidden="0" w:uiPriority="73" w:unhideWhenUsed="0"/>
-    <w:lsdException w:name="Light Shading Accent 2" w:semiHidden="0" w:uiPriority="60" w:unhideWhenUsed="0"/>
-    <w:lsdException w:name="Light List Accent 2" w:semiHidden="0" w:uiPriority="61" w:unhideWhenUsed="0"/>
-    <w:lsdException w:name="Light Grid Accent 2" w:semiHidden="0" w:uiPriority="62" w:unhideWhenUsed="0"/>
-    <w:lsdException w:name="Medium Shading 1 Accent 2" w:semiHidden="0" w:uiPriority="63" w:unhideWhenUsed="0"/>
-    <w:lsdException w:name="Medium Shading 2 Accent 2" w:semiHidden="0" w:uiPriority="64" w:unhideWhenUsed="0"/>
-    <w:lsdException w:name="Medium List 1 Accent 2" w:semiHidden="0" w:uiPriority="65" w:unhideWhenUsed="0"/>
-    <w:lsdException w:name="Medium List 2 Accent 2" w:semiHidden="0" w:uiPriority="66" w:unhideWhenUsed="0"/>
-    <w:lsdException w:name="Medium Grid 1 Accent 2" w:semiHidden="0" w:uiPriority="67" w:unhideWhenUsed="0"/>
-    <w:lsdException w:name="Medium Grid 2 Accent 2" w:semiHidden="0" w:uiPriority="68" w:unhideWhenUsed="0"/>
-    <w:lsdException w:name="Medium Grid 3 Accent 2" w:semiHidden="0" w:uiPriority="69" w:unhideWhenUsed="0"/>
-    <w:lsdException w:name="Dark List Accent 2" w:semiHidden="0" w:uiPriority="70" w:unhideWhenUsed="0"/>
-    <w:lsdException w:name="Colorful Shading Accent 2" w:semiHidden="0" w:uiPriority="71" w:unhideWhenUsed="0"/>
-    <w:lsdException w:name="Colorful List Accent 2" w:semiHidden="0" w:uiPriority="72" w:unhideWhenUsed="0"/>
-    <w:lsdException w:name="Colorful Grid Accent 2" w:semiHidden="0" w:uiPriority="73" w:unhideWhenUsed="0"/>
-    <w:lsdException w:name="Light Shading Accent 3" w:semiHidden="0" w:uiPriority="60" w:unhideWhenUsed="0"/>
-    <w:lsdException w:name="Light List Accent 3" w:semiHidden="0" w:uiPriority="61" w:unhideWhenUsed="0"/>
-    <w:lsdException w:name="Light Grid Accent 3" w:semiHidden="0" w:uiPriority="62" w:unhideWhenUsed="0"/>
-    <w:lsdException w:name="Medium Shading 1 Accent 3" w:semiHidden="0" w:uiPriority="63" w:unhideWhenUsed="0"/>
-    <w:lsdException w:name="Medium Shading 2 Accent 3" w:semiHidden="0" w:uiPriority="64" w:unhideWhenUsed="0"/>
-    <w:lsdException w:name="Medium List 1 Accent 3" w:semiHidden="0" w:uiPriority="65" w:unhideWhenUsed="0"/>
-    <w:lsdException w:name="Medium List 2 Accent 3" w:semiHidden="0" w:uiPriority="66" w:unhideWhenUsed="0"/>
-    <w:lsdException w:name="Medium Grid 1 Accent 3" w:semiHidden="0" w:uiPriority="67" w:unhideWhenUsed="0"/>
-    <w:lsdException w:name="Medium Grid 2 Accent 3" w:semiHidden="0" w:uiPriority="68" w:unhideWhenUsed="0"/>
-    <w:lsdException w:name="Medium Grid 3 Accent 3" w:semiHidden="0" w:uiPriority="69" w:unhideWhenUsed="0"/>
-    <w:lsdException w:name="Dark List Accent 3" w:semiHidden="0" w:uiPriority="70" w:unhideWhenUsed="0"/>
-    <w:lsdException w:name="Colorful Shading Accent 3" w:semiHidden="0" w:uiPriority="71" w:unhideWhenUsed="0"/>
-    <w:lsdException w:name="Colorful List Accent 3" w:semiHidden="0" w:uiPriority="72" w:unhideWhenUsed="0"/>
-    <w:lsdException w:name="Colorful Grid Accent 3" w:semiHidden="0" w:uiPriority="73" w:unhideWhenUsed="0"/>
-    <w:lsdException w:name="Light Shading Accent 4" w:semiHidden="0" w:uiPriority="60" w:unhideWhenUsed="0"/>
-    <w:lsdException w:name="Light List Accent 4" w:semiHidden="0" w:uiPriority="61" w:unhideWhenUsed="0"/>
-    <w:lsdException w:name="Light Grid Accent 4" w:semiHidden="0" w:uiPriority="62" w:unhideWhenUsed="0"/>
-    <w:lsdException w:name="Medium Shading 1 Accent 4" w:semiHidden="0" w:uiPriority="63" w:unhideWhenUsed="0"/>
-    <w:lsdException w:name="Medium Shading 2 Accent 4" w:semiHidden="0" w:uiPriority="64" w:unhideWhenUsed="0"/>
-    <w:lsdException w:name="Medium List 1 Accent 4" w:semiHidden="0" w:uiPriority="65" w:unhideWhenUsed="0"/>
-    <w:lsdException w:name="Medium List 2 Accent 4" w:semiHidden="0" w:uiPriority="66" w:unhideWhenUsed="0"/>
-    <w:lsdException w:name="Medium Grid 1 Accent 4" w:semiHidden="0" w:uiPriority="67" w:unhideWhenUsed="0"/>
-    <w:lsdException w:name="Medium Grid 2 Accent 4" w:semiHidden="0" w:uiPriority="68" w:unhideWhenUsed="0"/>
-    <w:lsdException w:name="Medium Grid 3 Accent 4" w:semiHidden="0" w:uiPriority="69" w:unhideWhenUsed="0"/>
-    <w:lsdException w:name="Dark List Accent 4" w:semiHidden="0" w:uiPriority="70" w:unhideWhenUsed="0"/>
-    <w:lsdException w:name="Colorful Shading Accent 4" w:semiHidden="0" w:uiPriority="71" w:unhideWhenUsed="0"/>
-    <w:lsdException w:name="Colorful List Accent 4" w:semiHidden="0" w:uiPriority="72" w:unhideWhenUsed="0"/>
-    <w:lsdException w:name="Colorful Grid Accent 4" w:semiHidden="0" w:uiPriority="73" w:unhideWhenUsed="0"/>
-    <w:lsdException w:name="Light Shading Accent 5" w:semiHidden="0" w:uiPriority="60" w:unhideWhenUsed="0"/>
-    <w:lsdException w:name="Light List Accent 5" w:semiHidden="0" w:uiPriority="61" w:unhideWhenUsed="0"/>
-    <w:lsdException w:name="Light Grid Accent 5" w:semiHidden="0" w:uiPriority="62" w:unhideWhenUsed="0"/>
-    <w:lsdException w:name="Medium Shading 1 Accent 5" w:semiHidden="0" w:uiPriority="63" w:unhideWhenUsed="0"/>
-    <w:lsdException w:name="Medium Shading 2 Accent 5" w:semiHidden="0" w:uiPriority="64" w:unhideWhenUsed="0"/>
-    <w:lsdException w:name="Medium List 1 Accent 5" w:semiHidden="0" w:uiPriority="65" w:unhideWhenUsed="0"/>
-    <w:lsdException w:name="Medium List 2 Accent 5" w:semiHidden="0" w:uiPriority="66" w:unhideWhenUsed="0"/>
-    <w:lsdException w:name="Medium Grid 1 Accent 5" w:semiHidden="0" w:uiPriority="67" w:unhideWhenUsed="0"/>
-    <w:lsdException w:name="Medium Grid 2 Accent 5" w:semiHidden="0" w:uiPriority="68" w:unhideWhenUsed="0"/>
-    <w:lsdException w:name="Medium Grid 3 Accent 5" w:semiHidden="0" w:uiPriority="69" w:unhideWhenUsed="0"/>
-    <w:lsdException w:name="Dark List Accent 5" w:semiHidden="0" w:uiPriority="70" w:unhideWhenUsed="0"/>
-    <w:lsdException w:name="Colorful Shading Accent 5" w:semiHidden="0" w:uiPriority="71" w:unhideWhenUsed="0"/>
-    <w:lsdException w:name="Colorful List Accent 5" w:semiHidden="0" w:uiPriority="72" w:unhideWhenUsed="0"/>
-    <w:lsdException w:name="Colorful Grid Accent 5" w:semiHidden="0" w:uiPriority="73" w:unhideWhenUsed="0"/>
-    <w:lsdException w:name="Light Shading Accent 6" w:semiHidden="0" w:uiPriority="60" w:unhideWhenUsed="0"/>
-    <w:lsdException w:name="Light List Accent 6" w:semiHidden="0" w:uiPriority="61" w:unhideWhenUsed="0"/>
-    <w:lsdException w:name="Light Grid Accent 6" w:semiHidden="0" w:uiPriority="62" w:unhideWhenUsed="0"/>
-    <w:lsdException w:name="Medium Shading 1 Accent 6" w:semiHidden="0" w:uiPriority="63" w:unhideWhenUsed="0"/>
-    <w:lsdException w:name="Medium Shading 2 Accent 6" w:semiHidden="0" w:uiPriority="64" w:unhideWhenUsed="0"/>
-    <w:lsdException w:name="Medium List 1 Accent 6" w:semiHidden="0" w:uiPriority="65" w:unhideWhenUsed="0"/>
-    <w:lsdException w:name="Medium List 2 Accent 6" w:semiHidden="0" w:uiPriority="66" w:unhideWhenUsed="0"/>
-    <w:lsdException w:name="Medium Grid 1 Accent 6" w:semiHidden="0" w:uiPriority="67" w:unhideWhenUsed="0"/>
-    <w:lsdException w:name="Medium Grid 2 Accent 6" w:semiHidden="0" w:uiPriority="68" w:unhideWhenUsed="0"/>
-    <w:lsdException w:name="Medium Grid 3 Accent 6" w:semiHidden="0" w:uiPriority="69" w:unhideWhenUsed="0"/>
-    <w:lsdException w:name="Dark List Accent 6" w:semiHidden="0" w:uiPriority="70" w:unhideWhenUsed="0"/>
-    <w:lsdException w:name="Colorful Shading Accent 6" w:semiHidden="0" w:uiPriority="71" w:unhideWhenUsed="0"/>
-    <w:lsdException w:name="Colorful List Accent 6" w:semiHidden="0" w:uiPriority="72" w:unhideWhenUsed="0"/>
-    <w:lsdException w:name="Colorful Grid Accent 6" w:semiHidden="0" w:uiPriority="73" w:unhideWhenUsed="0"/>
-    <w:lsdException w:name="Subtle Emphasis" w:semiHidden="0" w:uiPriority="19" w:unhideWhenUsed="0" w:qFormat="1"/>
-    <w:lsdException w:name="Intense Emphasis" w:semiHidden="0" w:uiPriority="21" w:unhideWhenUsed="0" w:qFormat="1"/>
-    <w:lsdException w:name="Subtle Reference" w:semiHidden="0" w:uiPriority="31" w:unhideWhenUsed="0" w:qFormat="1"/>
-    <w:lsdException w:name="Intense Reference" w:semiHidden="0" w:uiPriority="32" w:unhideWhenUsed="0" w:qFormat="1"/>
-    <w:lsdException w:name="Book Title" w:semiHidden="0" w:uiPriority="33" w:unhideWhenUsed="0" w:qFormat="1"/>
-    <w:lsdException w:name="Bibliography" w:uiPriority="37"/>
-    <w:lsdException w:name="TOC Heading" w:uiPriority="39" w:qFormat="1"/>
+  <w:latentStyles w:defLockedState="0" w:defUIPriority="99" w:defSemiHidden="0" w:defUnhideWhenUsed="0" w:defQFormat="0" w:count="375">
+    <w:lsdException w:name="Normal" w:uiPriority="0" w:qFormat="1"/>
+    <w:lsdException w:name="heading 1" w:uiPriority="9" w:qFormat="1"/>
+    <w:lsdException w:name="heading 2" w:semiHidden="1" w:uiPriority="9" w:unhideWhenUsed="1" w:qFormat="1"/>
+    <w:lsdException w:name="heading 3" w:semiHidden="1" w:uiPriority="9" w:unhideWhenUsed="1" w:qFormat="1"/>
+    <w:lsdException w:name="heading 4" w:semiHidden="1" w:uiPriority="9" w:unhideWhenUsed="1" w:qFormat="1"/>
+    <w:lsdException w:name="heading 5" w:semiHidden="1" w:uiPriority="9" w:unhideWhenUsed="1" w:qFormat="1"/>
+    <w:lsdException w:name="heading 6" w:semiHidden="1" w:uiPriority="9" w:unhideWhenUsed="1" w:qFormat="1"/>
+    <w:lsdException w:name="heading 7" w:semiHidden="1" w:uiPriority="9" w:unhideWhenUsed="1" w:qFormat="1"/>
+    <w:lsdException w:name="heading 8" w:semiHidden="1" w:uiPriority="9" w:unhideWhenUsed="1" w:qFormat="1"/>
+    <w:lsdException w:name="heading 9" w:semiHidden="1" w:uiPriority="9" w:unhideWhenUsed="1" w:qFormat="1"/>
+    <w:lsdException w:name="index 1" w:semiHidden="1" w:unhideWhenUsed="1"/>
+    <w:lsdException w:name="index 2" w:semiHidden="1" w:unhideWhenUsed="1"/>
+    <w:lsdException w:name="index 3" w:semiHidden="1" w:unhideWhenUsed="1"/>
+    <w:lsdException w:name="index 4" w:semiHidden="1" w:unhideWhenUsed="1"/>
+    <w:lsdException w:name="index 5" w:semiHidden="1" w:unhideWhenUsed="1"/>
+    <w:lsdException w:name="index 6" w:semiHidden="1" w:unhideWhenUsed="1"/>
+    <w:lsdException w:name="index 7" w:semiHidden="1" w:unhideWhenUsed="1"/>
+    <w:lsdException w:name="index 8" w:semiHidden="1" w:unhideWhenUsed="1"/>
+    <w:lsdException w:name="index 9" w:semiHidden="1" w:unhideWhenUsed="1"/>
+    <w:lsdException w:name="toc 1" w:semiHidden="1" w:uiPriority="39" w:unhideWhenUsed="1"/>
+    <w:lsdException w:name="toc 2" w:semiHidden="1" w:uiPriority="39" w:unhideWhenUsed="1"/>
+    <w:lsdException w:name="toc 3" w:semiHidden="1" w:uiPriority="39" w:unhideWhenUsed="1"/>
+    <w:lsdException w:name="toc 4" w:semiHidden="1" w:uiPriority="39" w:unhideWhenUsed="1"/>
+    <w:lsdException w:name="toc 5" w:semiHidden="1" w:uiPriority="39" w:unhideWhenUsed="1"/>
+    <w:lsdException w:name="toc 6" w:semiHidden="1" w:uiPriority="39" w:unhideWhenUsed="1"/>
+    <w:lsdException w:name="toc 7" w:semiHidden="1" w:uiPriority="39" w:unhideWhenUsed="1"/>
+    <w:lsdException w:name="toc 8" w:semiHidden="1" w:uiPriority="39" w:unhideWhenUsed="1"/>
+    <w:lsdException w:name="toc 9" w:semiHidden="1" w:uiPriority="39" w:unhideWhenUsed="1"/>
+    <w:lsdException w:name="Normal Indent" w:semiHidden="1" w:unhideWhenUsed="1"/>
+    <w:lsdException w:name="footnote text" w:semiHidden="1" w:unhideWhenUsed="1"/>
+    <w:lsdException w:name="annotation text" w:semiHidden="1" w:unhideWhenUsed="1"/>
+    <w:lsdException w:name="header" w:semiHidden="1" w:unhideWhenUsed="1"/>
+    <w:lsdException w:name="footer" w:semiHidden="1" w:unhideWhenUsed="1"/>
+    <w:lsdException w:name="index heading" w:semiHidden="1" w:unhideWhenUsed="1"/>
+    <w:lsdException w:name="caption" w:semiHidden="1" w:uiPriority="35" w:unhideWhenUsed="1" w:qFormat="1"/>
+    <w:lsdException w:name="table of figures" w:semiHidden="1" w:unhideWhenUsed="1"/>
+    <w:lsdException w:name="envelope address" w:semiHidden="1" w:unhideWhenUsed="1"/>
+    <w:lsdException w:name="envelope return" w:semiHidden="1" w:unhideWhenUsed="1"/>
+    <w:lsdException w:name="footnote reference" w:semiHidden="1" w:unhideWhenUsed="1"/>
+    <w:lsdException w:name="annotation reference" w:semiHidden="1" w:unhideWhenUsed="1"/>
+    <w:lsdException w:name="line number" w:semiHidden="1" w:unhideWhenUsed="1"/>
+    <w:lsdException w:name="page number" w:semiHidden="1" w:unhideWhenUsed="1"/>
+    <w:lsdException w:name="endnote reference" w:semiHidden="1" w:unhideWhenUsed="1"/>
+    <w:lsdException w:name="endnote text" w:semiHidden="1" w:unhideWhenUsed="1"/>
+    <w:lsdException w:name="table of authorities" w:semiHidden="1" w:unhideWhenUsed="1"/>
+    <w:lsdException w:name="macro" w:semiHidden="1" w:unhideWhenUsed="1"/>
+    <w:lsdException w:name="toa heading" w:semiHidden="1" w:unhideWhenUsed="1"/>
+    <w:lsdException w:name="List" w:semiHidden="1" w:unhideWhenUsed="1"/>
+    <w:lsdException w:name="List Bullet" w:semiHidden="1" w:unhideWhenUsed="1"/>
+    <w:lsdException w:name="List Number" w:semiHidden="1" w:unhideWhenUsed="1"/>
+    <w:lsdException w:name="List 2" w:semiHidden="1" w:unhideWhenUsed="1"/>
+    <w:lsdException w:name="List 3" w:semiHidden="1" w:unhideWhenUsed="1"/>
+    <w:lsdException w:name="List 4" w:semiHidden="1" w:unhideWhenUsed="1"/>
+    <w:lsdException w:name="List 5" w:semiHidden="1" w:unhideWhenUsed="1"/>
+    <w:lsdException w:name="List Bullet 2" w:semiHidden="1" w:unhideWhenUsed="1"/>
+    <w:lsdException w:name="List Bullet 3" w:semiHidden="1" w:unhideWhenUsed="1"/>
+    <w:lsdException w:name="List Bullet 4" w:semiHidden="1" w:unhideWhenUsed="1"/>
+    <w:lsdException w:name="List Bullet 5" w:semiHidden="1" w:unhideWhenUsed="1"/>
+    <w:lsdException w:name="List Number 2" w:semiHidden="1" w:unhideWhenUsed="1"/>
+    <w:lsdException w:name="List Number 3" w:semiHidden="1" w:unhideWhenUsed="1"/>
+    <w:lsdException w:name="List Number 4" w:semiHidden="1" w:unhideWhenUsed="1"/>
+    <w:lsdException w:name="List Number 5" w:semiHidden="1" w:unhideWhenUsed="1"/>
+    <w:lsdException w:name="Title" w:uiPriority="10" w:qFormat="1"/>
+    <w:lsdException w:name="Closing" w:semiHidden="1" w:unhideWhenUsed="1"/>
+    <w:lsdException w:name="Signature" w:semiHidden="1" w:unhideWhenUsed="1"/>
+    <w:lsdException w:name="Default Paragraph Font" w:semiHidden="1" w:uiPriority="1" w:unhideWhenUsed="1"/>
+    <w:lsdException w:name="Body Text" w:semiHidden="1" w:unhideWhenUsed="1"/>
+    <w:lsdException w:name="Body Text Indent" w:semiHidden="1" w:unhideWhenUsed="1"/>
+    <w:lsdException w:name="List Continue" w:semiHidden="1" w:unhideWhenUsed="1"/>
+    <w:lsdException w:name="List Continue 2" w:semiHidden="1" w:unhideWhenUsed="1"/>
+    <w:lsdException w:name="List Continue 3" w:semiHidden="1" w:unhideWhenUsed="1"/>
+    <w:lsdException w:name="List Continue 4" w:semiHidden="1" w:unhideWhenUsed="1"/>
+    <w:lsdException w:name="List Continue 5" w:semiHidden="1" w:unhideWhenUsed="1"/>
+    <w:lsdException w:name="Message Header" w:semiHidden="1" w:unhideWhenUsed="1"/>
+    <w:lsdException w:name="Subtitle" w:uiPriority="11" w:qFormat="1"/>
+    <w:lsdException w:name="Salutation" w:semiHidden="1" w:unhideWhenUsed="1"/>
+    <w:lsdException w:name="Date" w:semiHidden="1" w:unhideWhenUsed="1"/>
+    <w:lsdException w:name="Body Text First Indent" w:semiHidden="1" w:unhideWhenUsed="1"/>
+    <w:lsdException w:name="Body Text First Indent 2" w:semiHidden="1" w:unhideWhenUsed="1"/>
+    <w:lsdException w:name="Note Heading" w:semiHidden="1" w:unhideWhenUsed="1"/>
+    <w:lsdException w:name="Body Text 2" w:semiHidden="1" w:unhideWhenUsed="1"/>
+    <w:lsdException w:name="Body Text 3" w:semiHidden="1" w:unhideWhenUsed="1"/>
+    <w:lsdException w:name="Body Text Indent 2" w:semiHidden="1" w:unhideWhenUsed="1"/>
+    <w:lsdException w:name="Body Text Indent 3" w:semiHidden="1" w:unhideWhenUsed="1"/>
+    <w:lsdException w:name="Block Text" w:semiHidden="1" w:unhideWhenUsed="1"/>
+    <w:lsdException w:name="Hyperlink" w:semiHidden="1" w:unhideWhenUsed="1"/>
+    <w:lsdException w:name="FollowedHyperlink" w:semiHidden="1" w:unhideWhenUsed="1"/>
+    <w:lsdException w:name="Strong" w:uiPriority="22" w:qFormat="1"/>
+    <w:lsdException w:name="Emphasis" w:uiPriority="20" w:qFormat="1"/>
+    <w:lsdException w:name="Document Map" w:semiHidden="1" w:unhideWhenUsed="1"/>
+    <w:lsdException w:name="Plain Text" w:semiHidden="1" w:unhideWhenUsed="1"/>
+    <w:lsdException w:name="E-mail Signature" w:semiHidden="1" w:unhideWhenUsed="1"/>
+    <w:lsdException w:name="HTML Top of Form" w:semiHidden="1" w:unhideWhenUsed="1"/>
+    <w:lsdException w:name="HTML Bottom of Form" w:semiHidden="1" w:unhideWhenUsed="1"/>
+    <w:lsdException w:name="Normal (Web)" w:semiHidden="1" w:unhideWhenUsed="1"/>
+    <w:lsdException w:name="HTML Acronym" w:semiHidden="1" w:unhideWhenUsed="1"/>
+    <w:lsdException w:name="HTML Address" w:semiHidden="1" w:unhideWhenUsed="1"/>
+    <w:lsdException w:name="HTML Cite" w:semiHidden="1" w:unhideWhenUsed="1"/>
+    <w:lsdException w:name="HTML Code" w:semiHidden="1" w:unhideWhenUsed="1"/>
+    <w:lsdException w:name="HTML Definition" w:semiHidden="1" w:unhideWhenUsed="1"/>
+    <w:lsdException w:name="HTML Keyboard" w:semiHidden="1" w:unhideWhenUsed="1"/>
+    <w:lsdException w:name="HTML Preformatted" w:semiHidden="1" w:unhideWhenUsed="1"/>
+    <w:lsdException w:name="HTML Sample" w:semiHidden="1" w:unhideWhenUsed="1"/>
+    <w:lsdException w:name="HTML Typewriter" w:semiHidden="1" w:unhideWhenUsed="1"/>
+    <w:lsdException w:name="HTML Variable" w:semiHidden="1" w:unhideWhenUsed="1"/>
+    <w:lsdException w:name="Normal Table" w:semiHidden="1" w:unhideWhenUsed="1"/>
+    <w:lsdException w:name="annotation subject" w:semiHidden="1" w:unhideWhenUsed="1"/>
+    <w:lsdException w:name="No List" w:semiHidden="1" w:unhideWhenUsed="1"/>
+    <w:lsdException w:name="Outline List 1" w:semiHidden="1" w:unhideWhenUsed="1"/>
+    <w:lsdException w:name="Outline List 2" w:semiHidden="1" w:unhideWhenUsed="1"/>
+    <w:lsdException w:name="Outline List 3" w:semiHidden="1" w:unhideWhenUsed="1"/>
+    <w:lsdException w:name="Table Simple 1" w:semiHidden="1" w:unhideWhenUsed="1"/>
+    <w:lsdException w:name="Table Simple 2" w:semiHidden="1" w:unhideWhenUsed="1"/>
+    <w:lsdException w:name="Table Simple 3" w:semiHidden="1" w:unhideWhenUsed="1"/>
+    <w:lsdException w:name="Table Classic 1" w:semiHidden="1" w:unhideWhenUsed="1"/>
+    <w:lsdException w:name="Table Classic 2" w:semiHidden="1" w:unhideWhenUsed="1"/>
+    <w:lsdException w:name="Table Classic 3" w:semiHidden="1" w:unhideWhenUsed="1"/>
+    <w:lsdException w:name="Table Classic 4" w:semiHidden="1" w:unhideWhenUsed="1"/>
+    <w:lsdException w:name="Table Colorful 1" w:semiHidden="1" w:unhideWhenUsed="1"/>
+    <w:lsdException w:name="Table Colorful 2" w:semiHidden="1" w:unhideWhenUsed="1"/>
+    <w:lsdException w:name="Table Colorful 3" w:semiHidden="1" w:unhideWhenUsed="1"/>
+    <w:lsdException w:name="Table Columns 1" w:semiHidden="1" w:unhideWhenUsed="1"/>
+    <w:lsdException w:name="Table Columns 2" w:semiHidden="1" w:unhideWhenUsed="1"/>
+    <w:lsdException w:name="Table Columns 3" w:semiHidden="1" w:unhideWhenUsed="1"/>
+    <w:lsdException w:name="Table Columns 4" w:semiHidden="1" w:unhideWhenUsed="1"/>
+    <w:lsdException w:name="Table Columns 5" w:semiHidden="1" w:unhideWhenUsed="1"/>
+    <w:lsdException w:name="Table Grid 1" w:semiHidden="1" w:unhideWhenUsed="1"/>
+    <w:lsdException w:name="Table Grid 2" w:semiHidden="1" w:unhideWhenUsed="1"/>
+    <w:lsdException w:name="Table Grid 3" w:semiHidden="1" w:unhideWhenUsed="1"/>
+    <w:lsdException w:name="Table Grid 4" w:semiHidden="1" w:unhideWhenUsed="1"/>
+    <w:lsdException w:name="Table Grid 5" w:semiHidden="1" w:unhideWhenUsed="1"/>
+    <w:lsdException w:name="Table Grid 6" w:semiHidden="1" w:unhideWhenUsed="1"/>
+    <w:lsdException w:name="Table Grid 7" w:semiHidden="1" w:unhideWhenUsed="1"/>
+    <w:lsdException w:name="Table Grid 8" w:semiHidden="1" w:unhideWhenUsed="1"/>
+    <w:lsdException w:name="Table List 1" w:semiHidden="1" w:unhideWhenUsed="1"/>
+    <w:lsdException w:name="Table List 2" w:semiHidden="1" w:unhideWhenUsed="1"/>
+    <w:lsdException w:name="Table List 3" w:semiHidden="1" w:unhideWhenUsed="1"/>
+    <w:lsdException w:name="Table List 4" w:semiHidden="1" w:unhideWhenUsed="1"/>
+    <w:lsdException w:name="Table List 5" w:semiHidden="1" w:unhideWhenUsed="1"/>
+    <w:lsdException w:name="Table List 6" w:semiHidden="1" w:unhideWhenUsed="1"/>
+    <w:lsdException w:name="Table List 7" w:semiHidden="1" w:unhideWhenUsed="1"/>
+    <w:lsdException w:name="Table List 8" w:semiHidden="1" w:unhideWhenUsed="1"/>
+    <w:lsdException w:name="Table 3D effects 1" w:semiHidden="1" w:unhideWhenUsed="1"/>
+    <w:lsdException w:name="Table 3D effects 2" w:semiHidden="1" w:unhideWhenUsed="1"/>
+    <w:lsdException w:name="Table 3D effects 3" w:semiHidden="1" w:unhideWhenUsed="1"/>
+    <w:lsdException w:name="Table Contemporary" w:semiHidden="1" w:unhideWhenUsed="1"/>
+    <w:lsdException w:name="Table Elegant" w:semiHidden="1" w:unhideWhenUsed="1"/>
+    <w:lsdException w:name="Table Professional" w:semiHidden="1" w:unhideWhenUsed="1"/>
+    <w:lsdException w:name="Table Subtle 1" w:semiHidden="1" w:unhideWhenUsed="1"/>
+    <w:lsdException w:name="Table Subtle 2" w:semiHidden="1" w:unhideWhenUsed="1"/>
+    <w:lsdException w:name="Table Web 1" w:semiHidden="1" w:unhideWhenUsed="1"/>
+    <w:lsdException w:name="Table Web 2" w:semiHidden="1" w:unhideWhenUsed="1"/>
+    <w:lsdException w:name="Table Web 3" w:semiHidden="1" w:unhideWhenUsed="1"/>
+    <w:lsdException w:name="Balloon Text" w:semiHidden="1" w:unhideWhenUsed="1"/>
+    <w:lsdException w:name="Table Grid" w:semiHidden="1" w:uiPriority="59" w:unhideWhenUsed="1"/>
+    <w:lsdException w:name="Table Theme" w:semiHidden="1" w:unhideWhenUsed="1"/>
+    <w:lsdException w:name="Placeholder Text" w:semiHidden="1"/>
+    <w:lsdException w:name="No Spacing" w:uiPriority="1" w:qFormat="1"/>
+    <w:lsdException w:name="Light Shading" w:uiPriority="60"/>
+    <w:lsdException w:name="Light List" w:uiPriority="61"/>
+    <w:lsdException w:name="Light Grid" w:uiPriority="62"/>
+    <w:lsdException w:name="Medium Shading 1" w:uiPriority="63"/>
+    <w:lsdException w:name="Medium Shading 2" w:uiPriority="64"/>
+    <w:lsdException w:name="Medium List 1" w:uiPriority="65"/>
+    <w:lsdException w:name="Medium List 2" w:uiPriority="66"/>
+    <w:lsdException w:name="Medium Grid 1" w:uiPriority="67"/>
+    <w:lsdException w:name="Medium Grid 2" w:uiPriority="68"/>
+    <w:lsdException w:name="Medium Grid 3" w:uiPriority="69"/>
+    <w:lsdException w:name="Dark List" w:uiPriority="70"/>
+    <w:lsdException w:name="Colorful Shading" w:uiPriority="71"/>
+    <w:lsdException w:name="Colorful List" w:uiPriority="72"/>
+    <w:lsdException w:name="Colorful Grid" w:uiPriority="73"/>
+    <w:lsdException w:name="Light Shading Accent 1" w:uiPriority="60"/>
+    <w:lsdException w:name="Light List Accent 1" w:uiPriority="61"/>
+    <w:lsdException w:name="Light Grid Accent 1" w:uiPriority="62"/>
+    <w:lsdException w:name="Medium Shading 1 Accent 1" w:uiPriority="63"/>
+    <w:lsdException w:name="Medium Shading 2 Accent 1" w:uiPriority="64"/>
+    <w:lsdException w:name="Medium List 1 Accent 1" w:uiPriority="65"/>
+    <w:lsdException w:name="Revision" w:semiHidden="1"/>
+    <w:lsdException w:name="List Paragraph" w:uiPriority="34" w:qFormat="1"/>
+    <w:lsdException w:name="Quote" w:uiPriority="29" w:qFormat="1"/>
+    <w:lsdException w:name="Intense Quote" w:uiPriority="30" w:qFormat="1"/>
+    <w:lsdException w:name="Medium List 2 Accent 1" w:uiPriority="66"/>
+    <w:lsdException w:name="Medium Grid 1 Accent 1" w:uiPriority="67"/>
+    <w:lsdException w:name="Medium Grid 2 Accent 1" w:uiPriority="68"/>
+    <w:lsdException w:name="Medium Grid 3 Accent 1" w:uiPriority="69"/>
+    <w:lsdException w:name="Dark List Accent 1" w:uiPriority="70"/>
+    <w:lsdException w:name="Colorful Shading Accent 1" w:uiPriority="71"/>
+    <w:lsdException w:name="Colorful List Accent 1" w:uiPriority="72"/>
+    <w:lsdException w:name="Colorful Grid Accent 1" w:uiPriority="73"/>
+    <w:lsdException w:name="Light Shading Accent 2" w:uiPriority="60"/>
+    <w:lsdException w:name="Light List Accent 2" w:uiPriority="61"/>
+    <w:lsdException w:name="Light Grid Accent 2" w:uiPriority="62"/>
+    <w:lsdException w:name="Medium Shading 1 Accent 2" w:uiPriority="63"/>
+    <w:lsdException w:name="Medium Shading 2 Accent 2" w:uiPriority="64"/>
+    <w:lsdException w:name="Medium List 1 Accent 2" w:uiPriority="65"/>
+    <w:lsdException w:name="Medium List 2 Accent 2" w:uiPriority="66"/>
+    <w:lsdException w:name="Medium Grid 1 Accent 2" w:uiPriority="67"/>
+    <w:lsdException w:name="Medium Grid 2 Accent 2" w:uiPriority="68"/>
+    <w:lsdException w:name="Medium Grid 3 Accent 2" w:uiPriority="69"/>
+    <w:lsdException w:name="Dark List Accent 2" w:uiPriority="70"/>
+    <w:lsdException w:name="Colorful Shading Accent 2" w:uiPriority="71"/>
+    <w:lsdException w:name="Colorful List Accent 2" w:uiPriority="72"/>
+    <w:lsdException w:name="Colorful Grid Accent 2" w:uiPriority="73"/>
+    <w:lsdException w:name="Light Shading Accent 3" w:uiPriority="60"/>
+    <w:lsdException w:name="Light List Accent 3" w:uiPriority="61"/>
+    <w:lsdException w:name="Light Grid Accent 3" w:uiPriority="62"/>
+    <w:lsdException w:name="Medium Shading 1 Accent 3" w:uiPriority="63"/>
+    <w:lsdException w:name="Medium Shading 2 Accent 3" w:uiPriority="64"/>
+    <w:lsdException w:name="Medium List 1 Accent 3" w:uiPriority="65"/>
+    <w:lsdException w:name="Medium List 2 Accent 3" w:uiPriority="66"/>
+    <w:lsdException w:name="Medium Grid 1 Accent 3" w:uiPriority="67"/>
+    <w:lsdException w:name="Medium Grid 2 Accent 3" w:uiPriority="68"/>
+    <w:lsdException w:name="Medium Grid 3 Accent 3" w:uiPriority="69"/>
+    <w:lsdException w:name="Dark List Accent 3" w:uiPriority="70"/>
+    <w:lsdException w:name="Colorful Shading Accent 3" w:uiPriority="71"/>
+    <w:lsdException w:name="Colorful List Accent 3" w:uiPriority="72"/>
+    <w:lsdException w:name="Colorful Grid Accent 3" w:uiPriority="73"/>
+    <w:lsdException w:name="Light Shading Accent 4" w:uiPriority="60"/>
+    <w:lsdException w:name="Light List Accent 4" w:uiPriority="61"/>
+    <w:lsdException w:name="Light Grid Accent 4" w:uiPriority="62"/>
+    <w:lsdException w:name="Medium Shading 1 Accent 4" w:uiPriority="63"/>
+    <w:lsdException w:name="Medium Shading 2 Accent 4" w:uiPriority="64"/>
+    <w:lsdException w:name="Medium List 1 Accent 4" w:uiPriority="65"/>
+    <w:lsdException w:name="Medium List 2 Accent 4" w:uiPriority="66"/>
+    <w:lsdException w:name="Medium Grid 1 Accent 4" w:uiPriority="67"/>
+    <w:lsdException w:name="Medium Grid 2 Accent 4" w:uiPriority="68"/>
+    <w:lsdException w:name="Medium Grid 3 Accent 4" w:uiPriority="69"/>
+    <w:lsdException w:name="Dark List Accent 4" w:uiPriority="70"/>
+    <w:lsdException w:name="Colorful Shading Accent 4" w:uiPriority="71"/>
+    <w:lsdException w:name="Colorful List Accent 4" w:uiPriority="72"/>
+    <w:lsdException w:name="Colorful Grid Accent 4" w:uiPriority="73"/>
+    <w:lsdException w:name="Light Shading Accent 5" w:uiPriority="60"/>
+    <w:lsdException w:name="Light List Accent 5" w:uiPriority="61"/>
+    <w:lsdException w:name="Light Grid Accent 5" w:uiPriority="62"/>
+    <w:lsdException w:name="Medium Shading 1 Accent 5" w:uiPriority="63"/>
+    <w:lsdException w:name="Medium Shading 2 Accent 5" w:uiPriority="64"/>
+    <w:lsdException w:name="Medium List 1 Accent 5" w:uiPriority="65"/>
+    <w:lsdException w:name="Medium List 2 Accent 5" w:uiPriority="66"/>
+    <w:lsdException w:name="Medium Grid 1 Accent 5" w:uiPriority="67"/>
+    <w:lsdException w:name="Medium Grid 2 Accent 5" w:uiPriority="68"/>
+    <w:lsdException w:name="Medium Grid 3 Accent 5" w:uiPriority="69"/>
+    <w:lsdException w:name="Dark List Accent 5" w:uiPriority="70"/>
+    <w:lsdException w:name="Colorful Shading Accent 5" w:uiPriority="71"/>
+    <w:lsdException w:name="Colorful List Accent 5" w:uiPriority="72"/>
+    <w:lsdException w:name="Colorful Grid Accent 5" w:uiPriority="73"/>
+    <w:lsdException w:name="Light Shading Accent 6" w:uiPriority="60"/>
+    <w:lsdException w:name="Light List Accent 6" w:uiPriority="61"/>
+    <w:lsdException w:name="Light Grid Accent 6" w:uiPriority="62"/>
+    <w:lsdException w:name="Medium Shading 1 Accent 6" w:uiPriority="63"/>
+    <w:lsdException w:name="Medium Shading 2 Accent 6" w:uiPriority="64"/>
+    <w:lsdException w:name="Medium List 1 Accent 6" w:uiPriority="65"/>
+    <w:lsdException w:name="Medium List 2 Accent 6" w:uiPriority="66"/>
+    <w:lsdException w:name="Medium Grid 1 Accent 6" w:uiPriority="67"/>
+    <w:lsdException w:name="Medium Grid 2 Accent 6" w:uiPriority="68"/>
+    <w:lsdException w:name="Medium Grid 3 Accent 6" w:uiPriority="69"/>
+    <w:lsdException w:name="Dark List Accent 6" w:uiPriority="70"/>
+    <w:lsdException w:name="Colorful Shading Accent 6" w:uiPriority="71"/>
+    <w:lsdException w:name="Colorful List Accent 6" w:uiPriority="72"/>
+    <w:lsdException w:name="Colorful Grid Accent 6" w:uiPriority="73"/>
+    <w:lsdException w:name="Subtle Emphasis" w:uiPriority="19" w:qFormat="1"/>
+    <w:lsdException w:name="Intense Emphasis" w:uiPriority="21" w:qFormat="1"/>
+    <w:lsdException w:name="Subtle Reference" w:uiPriority="31" w:qFormat="1"/>
+    <w:lsdException w:name="Intense Reference" w:uiPriority="32" w:qFormat="1"/>
+    <w:lsdException w:name="Book Title" w:uiPriority="33" w:qFormat="1"/>
+    <w:lsdException w:name="Bibliography" w:semiHidden="1" w:uiPriority="37" w:unhideWhenUsed="1"/>
+    <w:lsdException w:name="TOC Heading" w:semiHidden="1" w:uiPriority="39" w:unhideWhenUsed="1" w:qFormat="1"/>
+    <w:lsdException w:name="Plain Table 1" w:uiPriority="41"/>
+    <w:lsdException w:name="Plain Table 2" w:uiPriority="42"/>
+    <w:lsdException w:name="Plain Table 3" w:uiPriority="43"/>
+    <w:lsdException w:name="Plain Table 4" w:uiPriority="44"/>
+    <w:lsdException w:name="Plain Table 5" w:uiPriority="45"/>
+    <w:lsdException w:name="Grid Table Light" w:uiPriority="40"/>
+    <w:lsdException w:name="Grid Table 1 Light" w:uiPriority="46"/>
+    <w:lsdException w:name="Grid Table 2" w:uiPriority="47"/>
+    <w:lsdException w:name="Grid Table 3" w:uiPriority="48"/>
+    <w:lsdException w:name="Grid Table 4" w:uiPriority="49"/>
+    <w:lsdException w:name="Grid Table 5 Dark" w:uiPriority="50"/>
+    <w:lsdException w:name="Grid Table 6 Colorful" w:uiPriority="51"/>
+    <w:lsdException w:name="Grid Table 7 Colorful" w:uiPriority="52"/>
+    <w:lsdException w:name="Grid Table 1 Light Accent 1" w:uiPriority="46"/>
+    <w:lsdException w:name="Grid Table 2 Accent 1" w:uiPriority="47"/>
+    <w:lsdException w:name="Grid Table 3 Accent 1" w:uiPriority="48"/>
+    <w:lsdException w:name="Grid Table 4 Accent 1" w:uiPriority="49"/>
+    <w:lsdException w:name="Grid Table 5 Dark Accent 1" w:uiPriority="50"/>
+    <w:lsdException w:name="Grid Table 6 Colorful Accent 1" w:uiPriority="51"/>
+    <w:lsdException w:name="Grid Table 7 Colorful Accent 1" w:uiPriority="52"/>
+    <w:lsdException w:name="Grid Table 1 Light Accent 2" w:uiPriority="46"/>
+    <w:lsdException w:name="Grid Table 2 Accent 2" w:uiPriority="47"/>
+    <w:lsdException w:name="Grid Table 3 Accent 2" w:uiPriority="48"/>
+    <w:lsdException w:name="Grid Table 4 Accent 2" w:uiPriority="49"/>
+    <w:lsdException w:name="Grid Table 5 Dark Accent 2" w:uiPriority="50"/>
+    <w:lsdException w:name="Grid Table 6 Colorful Accent 2" w:uiPriority="51"/>
+    <w:lsdException w:name="Grid Table 7 Colorful Accent 2" w:uiPriority="52"/>
+    <w:lsdException w:name="Grid Table 1 Light Accent 3" w:uiPriority="46"/>
+    <w:lsdException w:name="Grid Table 2 Accent 3" w:uiPriority="47"/>
+    <w:lsdException w:name="Grid Table 3 Accent 3" w:uiPriority="48"/>
+    <w:lsdException w:name="Grid Table 4 Accent 3" w:uiPriority="49"/>
+    <w:lsdException w:name="Grid Table 5 Dark Accent 3" w:uiPriority="50"/>
+    <w:lsdException w:name="Grid Table 6 Colorful Accent 3" w:uiPriority="51"/>
+    <w:lsdException w:name="Grid Table 7 Colorful Accent 3" w:uiPriority="52"/>
+    <w:lsdException w:name="Grid Table 1 Light Accent 4" w:uiPriority="46"/>
+    <w:lsdException w:name="Grid Table 2 Accent 4" w:uiPriority="47"/>
+    <w:lsdException w:name="Grid Table 3 Accent 4" w:uiPriority="48"/>
+    <w:lsdException w:name="Grid Table 4 Accent 4" w:uiPriority="49"/>
+    <w:lsdException w:name="Grid Table 5 Dark Accent 4" w:uiPriority="50"/>
+    <w:lsdException w:name="Grid Table 6 Colorful Accent 4" w:uiPriority="51"/>
+    <w:lsdException w:name="Grid Table 7 Colorful Accent 4" w:uiPriority="52"/>
+    <w:lsdException w:name="Grid Table 1 Light Accent 5" w:uiPriority="46"/>
+    <w:lsdException w:name="Grid Table 2 Accent 5" w:uiPriority="47"/>
+    <w:lsdException w:name="Grid Table 3 Accent 5" w:uiPriority="48"/>
+    <w:lsdException w:name="Grid Table 4 Accent 5" w:uiPriority="49"/>
+    <w:lsdException w:name="Grid Table 5 Dark Accent 5" w:uiPriority="50"/>
+    <w:lsdException w:name="Grid Table 6 Colorful Accent 5" w:uiPriority="51"/>
+    <w:lsdException w:name="Grid Table 7 Colorful Accent 5" w:uiPriority="52"/>
+    <w:lsdException w:name="Grid Table 1 Light Accent 6" w:uiPriority="46"/>
+    <w:lsdException w:name="Grid Table 2 Accent 6" w:uiPriority="47"/>
+    <w:lsdException w:name="Grid Table 3 Accent 6" w:uiPriority="48"/>
+    <w:lsdException w:name="Grid Table 4 Accent 6" w:uiPriority="49"/>
+    <w:lsdException w:name="Grid Table 5 Dark Accent 6" w:uiPriority="50"/>
+    <w:lsdException w:name="Grid Table 6 Colorful Accent 6" w:uiPriority="51"/>
+    <w:lsdException w:name="Grid Table 7 Colorful Accent 6" w:uiPriority="52"/>
+    <w:lsdException w:name="List Table 1 Light" w:uiPriority="46"/>
+    <w:lsdException w:name="List Table 2" w:uiPriority="47"/>
+    <w:lsdException w:name="List Table 3" w:uiPriority="48"/>
+    <w:lsdException w:name="List Table 4" w:uiPriority="49"/>
+    <w:lsdException w:name="List Table 5 Dark" w:uiPriority="50"/>
+    <w:lsdException w:name="List Table 6 Colorful" w:uiPriority="51"/>
+    <w:lsdException w:name="List Table 7 Colorful" w:uiPriority="52"/>
+    <w:lsdException w:name="List Table 1 Light Accent 1" w:uiPriority="46"/>
+    <w:lsdException w:name="List Table 2 Accent 1" w:uiPriority="47"/>
+    <w:lsdException w:name="List Table 3 Accent 1" w:uiPriority="48"/>
+    <w:lsdException w:name="List Table 4 Accent 1" w:uiPriority="49"/>
+    <w:lsdException w:name="List Table 5 Dark Accent 1" w:uiPriority="50"/>
+    <w:lsdException w:name="List Table 6 Colorful Accent 1" w:uiPriority="51"/>
+    <w:lsdException w:name="List Table 7 Colorful Accent 1" w:uiPriority="52"/>
+    <w:lsdException w:name="List Table 1 Light Accent 2" w:uiPriority="46"/>
+    <w:lsdException w:name="List Table 2 Accent 2" w:uiPriority="47"/>
+    <w:lsdException w:name="List Table 3 Accent 2" w:uiPriority="48"/>
+    <w:lsdException w:name="List Table 4 Accent 2" w:uiPriority="49"/>
+    <w:lsdException w:name="List Table 5 Dark Accent 2" w:uiPriority="50"/>
+    <w:lsdException w:name="List Table 6 Colorful Accent 2" w:uiPriority="51"/>
+    <w:lsdException w:name="List Table 7 Colorful Accent 2" w:uiPriority="52"/>
+    <w:lsdException w:name="List Table 1 Light Accent 3" w:uiPriority="46"/>
+    <w:lsdException w:name="List Table 2 Accent 3" w:uiPriority="47"/>
+    <w:lsdException w:name="List Table 3 Accent 3" w:uiPriority="48"/>
+    <w:lsdException w:name="List Table 4 Accent 3" w:uiPriority="49"/>
+    <w:lsdException w:name="List Table 5 Dark Accent 3" w:uiPriority="50"/>
+    <w:lsdException w:name="List Table 6 Colorful Accent 3" w:uiPriority="51"/>
+    <w:lsdException w:name="List Table 7 Colorful Accent 3" w:uiPriority="52"/>
+    <w:lsdException w:name="List Table 1 Light Accent 4" w:uiPriority="46"/>
+    <w:lsdException w:name="List Table 2 Accent 4" w:uiPriority="47"/>
+    <w:lsdException w:name="List Table 3 Accent 4" w:uiPriority="48"/>
+    <w:lsdException w:name="List Table 4 Accent 4" w:uiPriority="49"/>
+    <w:lsdException w:name="List Table 5 Dark Accent 4" w:uiPriority="50"/>
+    <w:lsdException w:name="List Table 6 Colorful Accent 4" w:uiPriority="51"/>
+    <w:lsdException w:name="List Table 7 Colorful Accent 4" w:uiPriority="52"/>
+    <w:lsdException w:name="List Table 1 Light Accent 5" w:uiPriority="46"/>
+    <w:lsdException w:name="List Table 2 Accent 5" w:uiPriority="47"/>
+    <w:lsdException w:name="List Table 3 Accent 5" w:uiPriority="48"/>
+    <w:lsdException w:name="List Table 4 Accent 5" w:uiPriority="49"/>
+    <w:lsdException w:name="List Table 5 Dark Accent 5" w:uiPriority="50"/>
+    <w:lsdException w:name="List Table 6 Colorful Accent 5" w:uiPriority="51"/>
+    <w:lsdException w:name="List Table 7 Colorful Accent 5" w:uiPriority="52"/>
+    <w:lsdException w:name="List Table 1 Light Accent 6" w:uiPriority="46"/>
+    <w:lsdException w:name="List Table 2 Accent 6" w:uiPriority="47"/>
+    <w:lsdException w:name="List Table 3 Accent 6" w:uiPriority="48"/>
+    <w:lsdException w:name="List Table 4 Accent 6" w:uiPriority="49"/>
+    <w:lsdException w:name="List Table 5 Dark Accent 6" w:uiPriority="50"/>
+    <w:lsdException w:name="List Table 6 Colorful Accent 6" w:uiPriority="51"/>
+    <w:lsdException w:name="List Table 7 Colorful Accent 6" w:uiPriority="52"/>
+    <w:lsdException w:name="Mention" w:semiHidden="1" w:unhideWhenUsed="1"/>
+    <w:lsdException w:name="Smart Hyperlink" w:semiHidden="1" w:unhideWhenUsed="1"/>
+    <w:lsdException w:name="Hashtag" w:semiHidden="1" w:unhideWhenUsed="1"/>
+    <w:lsdException w:name="Unresolved Mention" w:semiHidden="1" w:unhideWhenUsed="1"/>
   </w:latentStyles>
   <w:style w:type="paragraph" w:default="1" w:styleId="Normal">
     <w:name w:val="Normal"/>
@@ -3896,6 +5176,7 @@
   <w:style w:type="character" w:default="1" w:styleId="DefaultParagraphFont">
     <w:name w:val="Default Paragraph Font"/>
     <w:uiPriority w:val="1"/>
+    <w:semiHidden/>
     <w:unhideWhenUsed/>
   </w:style>
   <w:style w:type="table" w:default="1" w:styleId="TableNormal">
@@ -4049,324 +5330,16 @@
       <w:szCs w:val="24"/>
     </w:rPr>
   </w:style>
-</w:styles>
-</file>
-
-<file path=word/stylesWithEffects.xml><?xml version="1.0" encoding="utf-8"?>
-<w:styles xmlns:wpc="http://schemas.microsoft.com/office/word/2010/wordprocessingCanvas" xmlns:mc="http://schemas.openxmlformats.org/markup-compatibility/2006" xmlns:o="urn:schemas-microsoft-com:office:office" xmlns:r="http://schemas.openxmlformats.org/officeDocument/2006/relationships" xmlns:m="http://schemas.openxmlformats.org/officeDocument/2006/math" xmlns:v="urn:schemas-microsoft-com:vml" xmlns:wp14="http://schemas.microsoft.com/office/word/2010/wordprocessingDrawing" xmlns:wp="http://schemas.openxmlformats.org/drawingml/2006/wordprocessingDrawing" xmlns:w10="urn:schemas-microsoft-com:office:word" xmlns:w="http://schemas.openxmlformats.org/wordprocessingml/2006/main" xmlns:w14="http://schemas.microsoft.com/office/word/2010/wordml" xmlns:wpg="http://schemas.microsoft.com/office/word/2010/wordprocessingGroup" xmlns:wpi="http://schemas.microsoft.com/office/word/2010/wordprocessingInk" xmlns:wne="http://schemas.microsoft.com/office/word/2006/wordml" xmlns:wps="http://schemas.microsoft.com/office/word/2010/wordprocessingShape" mc:Ignorable="w14 wp14">
-  <w:docDefaults>
-    <w:rPrDefault>
-      <w:rPr>
-        <w:rFonts w:asciiTheme="minorHAnsi" w:eastAsiaTheme="minorHAnsi" w:hAnsiTheme="minorHAnsi" w:cstheme="minorBidi"/>
-        <w:sz w:val="22"/>
-        <w:szCs w:val="22"/>
-        <w:lang w:val="en-US" w:eastAsia="en-US" w:bidi="ar-SA"/>
-      </w:rPr>
-    </w:rPrDefault>
-    <w:pPrDefault>
-      <w:pPr>
-        <w:spacing w:after="200" w:line="276" w:lineRule="auto"/>
-      </w:pPr>
-    </w:pPrDefault>
-  </w:docDefaults>
-  <w:latentStyles w:defLockedState="0" w:defUIPriority="99" w:defSemiHidden="1" w:defUnhideWhenUsed="1" w:defQFormat="0" w:count="267">
-    <w:lsdException w:name="Normal" w:semiHidden="0" w:uiPriority="0" w:unhideWhenUsed="0" w:qFormat="1"/>
-    <w:lsdException w:name="heading 1" w:semiHidden="0" w:uiPriority="9" w:unhideWhenUsed="0" w:qFormat="1"/>
-    <w:lsdException w:name="heading 2" w:uiPriority="9" w:qFormat="1"/>
-    <w:lsdException w:name="heading 3" w:uiPriority="9" w:qFormat="1"/>
-    <w:lsdException w:name="heading 4" w:uiPriority="9" w:qFormat="1"/>
-    <w:lsdException w:name="heading 5" w:uiPriority="9" w:qFormat="1"/>
-    <w:lsdException w:name="heading 6" w:uiPriority="9" w:qFormat="1"/>
-    <w:lsdException w:name="heading 7" w:uiPriority="9" w:qFormat="1"/>
-    <w:lsdException w:name="heading 8" w:uiPriority="9" w:qFormat="1"/>
-    <w:lsdException w:name="heading 9" w:uiPriority="9" w:qFormat="1"/>
-    <w:lsdException w:name="toc 1" w:uiPriority="39"/>
-    <w:lsdException w:name="toc 2" w:uiPriority="39"/>
-    <w:lsdException w:name="toc 3" w:uiPriority="39"/>
-    <w:lsdException w:name="toc 4" w:uiPriority="39"/>
-    <w:lsdException w:name="toc 5" w:uiPriority="39"/>
-    <w:lsdException w:name="toc 6" w:uiPriority="39"/>
-    <w:lsdException w:name="toc 7" w:uiPriority="39"/>
-    <w:lsdException w:name="toc 8" w:uiPriority="39"/>
-    <w:lsdException w:name="toc 9" w:uiPriority="39"/>
-    <w:lsdException w:name="caption" w:uiPriority="35" w:qFormat="1"/>
-    <w:lsdException w:name="Title" w:semiHidden="0" w:uiPriority="10" w:unhideWhenUsed="0" w:qFormat="1"/>
-    <w:lsdException w:name="Default Paragraph Font" w:uiPriority="1"/>
-    <w:lsdException w:name="Subtitle" w:semiHidden="0" w:uiPriority="11" w:unhideWhenUsed="0" w:qFormat="1"/>
-    <w:lsdException w:name="Strong" w:semiHidden="0" w:uiPriority="22" w:unhideWhenUsed="0" w:qFormat="1"/>
-    <w:lsdException w:name="Emphasis" w:semiHidden="0" w:uiPriority="20" w:unhideWhenUsed="0" w:qFormat="1"/>
-    <w:lsdException w:name="Table Grid" w:semiHidden="0" w:uiPriority="59" w:unhideWhenUsed="0"/>
-    <w:lsdException w:name="Placeholder Text" w:unhideWhenUsed="0"/>
-    <w:lsdException w:name="No Spacing" w:semiHidden="0" w:uiPriority="1" w:unhideWhenUsed="0" w:qFormat="1"/>
-    <w:lsdException w:name="Light Shading" w:semiHidden="0" w:uiPriority="60" w:unhideWhenUsed="0"/>
-    <w:lsdException w:name="Light List" w:semiHidden="0" w:uiPriority="61" w:unhideWhenUsed="0"/>
-    <w:lsdException w:name="Light Grid" w:semiHidden="0" w:uiPriority="62" w:unhideWhenUsed="0"/>
-    <w:lsdException w:name="Medium Shading 1" w:semiHidden="0" w:uiPriority="63" w:unhideWhenUsed="0"/>
-    <w:lsdException w:name="Medium Shading 2" w:semiHidden="0" w:uiPriority="64" w:unhideWhenUsed="0"/>
-    <w:lsdException w:name="Medium List 1" w:semiHidden="0" w:uiPriority="65" w:unhideWhenUsed="0"/>
-    <w:lsdException w:name="Medium List 2" w:semiHidden="0" w:uiPriority="66" w:unhideWhenUsed="0"/>
-    <w:lsdException w:name="Medium Grid 1" w:semiHidden="0" w:uiPriority="67" w:unhideWhenUsed="0"/>
-    <w:lsdException w:name="Medium Grid 2" w:semiHidden="0" w:uiPriority="68" w:unhideWhenUsed="0"/>
-    <w:lsdException w:name="Medium Grid 3" w:semiHidden="0" w:uiPriority="69" w:unhideWhenUsed="0"/>
-    <w:lsdException w:name="Dark List" w:semiHidden="0" w:uiPriority="70" w:unhideWhenUsed="0"/>
-    <w:lsdException w:name="Colorful Shading" w:semiHidden="0" w:uiPriority="71" w:unhideWhenUsed="0"/>
-    <w:lsdException w:name="Colorful List" w:semiHidden="0" w:uiPriority="72" w:unhideWhenUsed="0"/>
-    <w:lsdException w:name="Colorful Grid" w:semiHidden="0" w:uiPriority="73" w:unhideWhenUsed="0"/>
-    <w:lsdException w:name="Light Shading Accent 1" w:semiHidden="0" w:uiPriority="60" w:unhideWhenUsed="0"/>
-    <w:lsdException w:name="Light List Accent 1" w:semiHidden="0" w:uiPriority="61" w:unhideWhenUsed="0"/>
-    <w:lsdException w:name="Light Grid Accent 1" w:semiHidden="0" w:uiPriority="62" w:unhideWhenUsed="0"/>
-    <w:lsdException w:name="Medium Shading 1 Accent 1" w:semiHidden="0" w:uiPriority="63" w:unhideWhenUsed="0"/>
-    <w:lsdException w:name="Medium Shading 2 Accent 1" w:semiHidden="0" w:uiPriority="64" w:unhideWhenUsed="0"/>
-    <w:lsdException w:name="Medium List 1 Accent 1" w:semiHidden="0" w:uiPriority="65" w:unhideWhenUsed="0"/>
-    <w:lsdException w:name="Revision" w:unhideWhenUsed="0"/>
-    <w:lsdException w:name="List Paragraph" w:semiHidden="0" w:uiPriority="34" w:unhideWhenUsed="0" w:qFormat="1"/>
-    <w:lsdException w:name="Quote" w:semiHidden="0" w:uiPriority="29" w:unhideWhenUsed="0" w:qFormat="1"/>
-    <w:lsdException w:name="Intense Quote" w:semiHidden="0" w:uiPriority="30" w:unhideWhenUsed="0" w:qFormat="1"/>
-    <w:lsdException w:name="Medium List 2 Accent 1" w:semiHidden="0" w:uiPriority="66" w:unhideWhenUsed="0"/>
-    <w:lsdException w:name="Medium Grid 1 Accent 1" w:semiHidden="0" w:uiPriority="67" w:unhideWhenUsed="0"/>
-    <w:lsdException w:name="Medium Grid 2 Accent 1" w:semiHidden="0" w:uiPriority="68" w:unhideWhenUsed="0"/>
-    <w:lsdException w:name="Medium Grid 3 Accent 1" w:semiHidden="0" w:uiPriority="69" w:unhideWhenUsed="0"/>
-    <w:lsdException w:name="Dark List Accent 1" w:semiHidden="0" w:uiPriority="70" w:unhideWhenUsed="0"/>
-    <w:lsdException w:name="Colorful Shading Accent 1" w:semiHidden="0" w:uiPriority="71" w:unhideWhenUsed="0"/>
-    <w:lsdException w:name="Colorful List Accent 1" w:semiHidden="0" w:uiPriority="72" w:unhideWhenUsed="0"/>
-    <w:lsdException w:name="Colorful Grid Accent 1" w:semiHidden="0" w:uiPriority="73" w:unhideWhenUsed="0"/>
-    <w:lsdException w:name="Light Shading Accent 2" w:semiHidden="0" w:uiPriority="60" w:unhideWhenUsed="0"/>
-    <w:lsdException w:name="Light List Accent 2" w:semiHidden="0" w:uiPriority="61" w:unhideWhenUsed="0"/>
-    <w:lsdException w:name="Light Grid Accent 2" w:semiHidden="0" w:uiPriority="62" w:unhideWhenUsed="0"/>
-    <w:lsdException w:name="Medium Shading 1 Accent 2" w:semiHidden="0" w:uiPriority="63" w:unhideWhenUsed="0"/>
-    <w:lsdException w:name="Medium Shading 2 Accent 2" w:semiHidden="0" w:uiPriority="64" w:unhideWhenUsed="0"/>
-    <w:lsdException w:name="Medium List 1 Accent 2" w:semiHidden="0" w:uiPriority="65" w:unhideWhenUsed="0"/>
-    <w:lsdException w:name="Medium List 2 Accent 2" w:semiHidden="0" w:uiPriority="66" w:unhideWhenUsed="0"/>
-    <w:lsdException w:name="Medium Grid 1 Accent 2" w:semiHidden="0" w:uiPriority="67" w:unhideWhenUsed="0"/>
-    <w:lsdException w:name="Medium Grid 2 Accent 2" w:semiHidden="0" w:uiPriority="68" w:unhideWhenUsed="0"/>
-    <w:lsdException w:name="Medium Grid 3 Accent 2" w:semiHidden="0" w:uiPriority="69" w:unhideWhenUsed="0"/>
-    <w:lsdException w:name="Dark List Accent 2" w:semiHidden="0" w:uiPriority="70" w:unhideWhenUsed="0"/>
-    <w:lsdException w:name="Colorful Shading Accent 2" w:semiHidden="0" w:uiPriority="71" w:unhideWhenUsed="0"/>
-    <w:lsdException w:name="Colorful List Accent 2" w:semiHidden="0" w:uiPriority="72" w:unhideWhenUsed="0"/>
-    <w:lsdException w:name="Colorful Grid Accent 2" w:semiHidden="0" w:uiPriority="73" w:unhideWhenUsed="0"/>
-    <w:lsdException w:name="Light Shading Accent 3" w:semiHidden="0" w:uiPriority="60" w:unhideWhenUsed="0"/>
-    <w:lsdException w:name="Light List Accent 3" w:semiHidden="0" w:uiPriority="61" w:unhideWhenUsed="0"/>
-    <w:lsdException w:name="Light Grid Accent 3" w:semiHidden="0" w:uiPriority="62" w:unhideWhenUsed="0"/>
-    <w:lsdException w:name="Medium Shading 1 Accent 3" w:semiHidden="0" w:uiPriority="63" w:unhideWhenUsed="0"/>
-    <w:lsdException w:name="Medium Shading 2 Accent 3" w:semiHidden="0" w:uiPriority="64" w:unhideWhenUsed="0"/>
-    <w:lsdException w:name="Medium List 1 Accent 3" w:semiHidden="0" w:uiPriority="65" w:unhideWhenUsed="0"/>
-    <w:lsdException w:name="Medium List 2 Accent 3" w:semiHidden="0" w:uiPriority="66" w:unhideWhenUsed="0"/>
-    <w:lsdException w:name="Medium Grid 1 Accent 3" w:semiHidden="0" w:uiPriority="67" w:unhideWhenUsed="0"/>
-    <w:lsdException w:name="Medium Grid 2 Accent 3" w:semiHidden="0" w:uiPriority="68" w:unhideWhenUsed="0"/>
-    <w:lsdException w:name="Medium Grid 3 Accent 3" w:semiHidden="0" w:uiPriority="69" w:unhideWhenUsed="0"/>
-    <w:lsdException w:name="Dark List Accent 3" w:semiHidden="0" w:uiPriority="70" w:unhideWhenUsed="0"/>
-    <w:lsdException w:name="Colorful Shading Accent 3" w:semiHidden="0" w:uiPriority="71" w:unhideWhenUsed="0"/>
-    <w:lsdException w:name="Colorful List Accent 3" w:semiHidden="0" w:uiPriority="72" w:unhideWhenUsed="0"/>
-    <w:lsdException w:name="Colorful Grid Accent 3" w:semiHidden="0" w:uiPriority="73" w:unhideWhenUsed="0"/>
-    <w:lsdException w:name="Light Shading Accent 4" w:semiHidden="0" w:uiPriority="60" w:unhideWhenUsed="0"/>
-    <w:lsdException w:name="Light List Accent 4" w:semiHidden="0" w:uiPriority="61" w:unhideWhenUsed="0"/>
-    <w:lsdException w:name="Light Grid Accent 4" w:semiHidden="0" w:uiPriority="62" w:unhideWhenUsed="0"/>
-    <w:lsdException w:name="Medium Shading 1 Accent 4" w:semiHidden="0" w:uiPriority="63" w:unhideWhenUsed="0"/>
-    <w:lsdException w:name="Medium Shading 2 Accent 4" w:semiHidden="0" w:uiPriority="64" w:unhideWhenUsed="0"/>
-    <w:lsdException w:name="Medium List 1 Accent 4" w:semiHidden="0" w:uiPriority="65" w:unhideWhenUsed="0"/>
-    <w:lsdException w:name="Medium List 2 Accent 4" w:semiHidden="0" w:uiPriority="66" w:unhideWhenUsed="0"/>
-    <w:lsdException w:name="Medium Grid 1 Accent 4" w:semiHidden="0" w:uiPriority="67" w:unhideWhenUsed="0"/>
-    <w:lsdException w:name="Medium Grid 2 Accent 4" w:semiHidden="0" w:uiPriority="68" w:unhideWhenUsed="0"/>
-    <w:lsdException w:name="Medium Grid 3 Accent 4" w:semiHidden="0" w:uiPriority="69" w:unhideWhenUsed="0"/>
-    <w:lsdException w:name="Dark List Accent 4" w:semiHidden="0" w:uiPriority="70" w:unhideWhenUsed="0"/>
-    <w:lsdException w:name="Colorful Shading Accent 4" w:semiHidden="0" w:uiPriority="71" w:unhideWhenUsed="0"/>
-    <w:lsdException w:name="Colorful List Accent 4" w:semiHidden="0" w:uiPriority="72" w:unhideWhenUsed="0"/>
-    <w:lsdException w:name="Colorful Grid Accent 4" w:semiHidden="0" w:uiPriority="73" w:unhideWhenUsed="0"/>
-    <w:lsdException w:name="Light Shading Accent 5" w:semiHidden="0" w:uiPriority="60" w:unhideWhenUsed="0"/>
-    <w:lsdException w:name="Light List Accent 5" w:semiHidden="0" w:uiPriority="61" w:unhideWhenUsed="0"/>
-    <w:lsdException w:name="Light Grid Accent 5" w:semiHidden="0" w:uiPriority="62" w:unhideWhenUsed="0"/>
-    <w:lsdException w:name="Medium Shading 1 Accent 5" w:semiHidden="0" w:uiPriority="63" w:unhideWhenUsed="0"/>
-    <w:lsdException w:name="Medium Shading 2 Accent 5" w:semiHidden="0" w:uiPriority="64" w:unhideWhenUsed="0"/>
-    <w:lsdException w:name="Medium List 1 Accent 5" w:semiHidden="0" w:uiPriority="65" w:unhideWhenUsed="0"/>
-    <w:lsdException w:name="Medium List 2 Accent 5" w:semiHidden="0" w:uiPriority="66" w:unhideWhenUsed="0"/>
-    <w:lsdException w:name="Medium Grid 1 Accent 5" w:semiHidden="0" w:uiPriority="67" w:unhideWhenUsed="0"/>
-    <w:lsdException w:name="Medium Grid 2 Accent 5" w:semiHidden="0" w:uiPriority="68" w:unhideWhenUsed="0"/>
-    <w:lsdException w:name="Medium Grid 3 Accent 5" w:semiHidden="0" w:uiPriority="69" w:unhideWhenUsed="0"/>
-    <w:lsdException w:name="Dark List Accent 5" w:semiHidden="0" w:uiPriority="70" w:unhideWhenUsed="0"/>
-    <w:lsdException w:name="Colorful Shading Accent 5" w:semiHidden="0" w:uiPriority="71" w:unhideWhenUsed="0"/>
-    <w:lsdException w:name="Colorful List Accent 5" w:semiHidden="0" w:uiPriority="72" w:unhideWhenUsed="0"/>
-    <w:lsdException w:name="Colorful Grid Accent 5" w:semiHidden="0" w:uiPriority="73" w:unhideWhenUsed="0"/>
-    <w:lsdException w:name="Light Shading Accent 6" w:semiHidden="0" w:uiPriority="60" w:unhideWhenUsed="0"/>
-    <w:lsdException w:name="Light List Accent 6" w:semiHidden="0" w:uiPriority="61" w:unhideWhenUsed="0"/>
-    <w:lsdException w:name="Light Grid Accent 6" w:semiHidden="0" w:uiPriority="62" w:unhideWhenUsed="0"/>
-    <w:lsdException w:name="Medium Shading 1 Accent 6" w:semiHidden="0" w:uiPriority="63" w:unhideWhenUsed="0"/>
-    <w:lsdException w:name="Medium Shading 2 Accent 6" w:semiHidden="0" w:uiPriority="64" w:unhideWhenUsed="0"/>
-    <w:lsdException w:name="Medium List 1 Accent 6" w:semiHidden="0" w:uiPriority="65" w:unhideWhenUsed="0"/>
-    <w:lsdException w:name="Medium List 2 Accent 6" w:semiHidden="0" w:uiPriority="66" w:unhideWhenUsed="0"/>
-    <w:lsdException w:name="Medium Grid 1 Accent 6" w:semiHidden="0" w:uiPriority="67" w:unhideWhenUsed="0"/>
-    <w:lsdException w:name="Medium Grid 2 Accent 6" w:semiHidden="0" w:uiPriority="68" w:unhideWhenUsed="0"/>
-    <w:lsdException w:name="Medium Grid 3 Accent 6" w:semiHidden="0" w:uiPriority="69" w:unhideWhenUsed="0"/>
-    <w:lsdException w:name="Dark List Accent 6" w:semiHidden="0" w:uiPriority="70" w:unhideWhenUsed="0"/>
-    <w:lsdException w:name="Colorful Shading Accent 6" w:semiHidden="0" w:uiPriority="71" w:unhideWhenUsed="0"/>
-    <w:lsdException w:name="Colorful List Accent 6" w:semiHidden="0" w:uiPriority="72" w:unhideWhenUsed="0"/>
-    <w:lsdException w:name="Colorful Grid Accent 6" w:semiHidden="0" w:uiPriority="73" w:unhideWhenUsed="0"/>
-    <w:lsdException w:name="Subtle Emphasis" w:semiHidden="0" w:uiPriority="19" w:unhideWhenUsed="0" w:qFormat="1"/>
-    <w:lsdException w:name="Intense Emphasis" w:semiHidden="0" w:uiPriority="21" w:unhideWhenUsed="0" w:qFormat="1"/>
-    <w:lsdException w:name="Subtle Reference" w:semiHidden="0" w:uiPriority="31" w:unhideWhenUsed="0" w:qFormat="1"/>
-    <w:lsdException w:name="Intense Reference" w:semiHidden="0" w:uiPriority="32" w:unhideWhenUsed="0" w:qFormat="1"/>
-    <w:lsdException w:name="Book Title" w:semiHidden="0" w:uiPriority="33" w:unhideWhenUsed="0" w:qFormat="1"/>
-    <w:lsdException w:name="Bibliography" w:uiPriority="37"/>
-    <w:lsdException w:name="TOC Heading" w:uiPriority="39" w:qFormat="1"/>
-  </w:latentStyles>
-  <w:style w:type="paragraph" w:default="1" w:styleId="Normal">
-    <w:name w:val="Normal"/>
+  <w:style w:type="paragraph" w:styleId="ListParagraph">
+    <w:name w:val="List Paragraph"/>
+    <w:basedOn w:val="Normal"/>
+    <w:uiPriority w:val="34"/>
     <w:qFormat/>
-  </w:style>
-  <w:style w:type="character" w:default="1" w:styleId="DefaultParagraphFont">
-    <w:name w:val="Default Paragraph Font"/>
-    <w:uiPriority w:val="1"/>
-    <w:unhideWhenUsed/>
-  </w:style>
-  <w:style w:type="table" w:default="1" w:styleId="TableNormal">
-    <w:name w:val="Normal Table"/>
-    <w:uiPriority w:val="99"/>
-    <w:semiHidden/>
-    <w:unhideWhenUsed/>
-    <w:tblPr>
-      <w:tblInd w:w="0" w:type="dxa"/>
-      <w:tblCellMar>
-        <w:top w:w="0" w:type="dxa"/>
-        <w:left w:w="108" w:type="dxa"/>
-        <w:bottom w:w="0" w:type="dxa"/>
-        <w:right w:w="108" w:type="dxa"/>
-      </w:tblCellMar>
-    </w:tblPr>
-  </w:style>
-  <w:style w:type="numbering" w:default="1" w:styleId="NoList">
-    <w:name w:val="No List"/>
-    <w:uiPriority w:val="99"/>
-    <w:semiHidden/>
-    <w:unhideWhenUsed/>
-  </w:style>
-  <w:style w:type="paragraph" w:styleId="Header">
-    <w:name w:val="header"/>
-    <w:basedOn w:val="Normal"/>
-    <w:link w:val="HeaderChar"/>
-    <w:uiPriority w:val="99"/>
-    <w:unhideWhenUsed/>
-    <w:rsid w:val="00A129E1"/>
+    <w:rsid w:val="00410F06"/>
     <w:pPr>
-      <w:tabs>
-        <w:tab w:val="center" w:pos="4680"/>
-        <w:tab w:val="right" w:pos="9360"/>
-      </w:tabs>
-      <w:spacing w:after="0" w:line="240" w:lineRule="auto"/>
+      <w:ind w:left="720"/>
+      <w:contextualSpacing/>
     </w:pPr>
-  </w:style>
-  <w:style w:type="character" w:customStyle="1" w:styleId="HeaderChar">
-    <w:name w:val="Header Char"/>
-    <w:basedOn w:val="DefaultParagraphFont"/>
-    <w:link w:val="Header"/>
-    <w:uiPriority w:val="99"/>
-    <w:rsid w:val="00A129E1"/>
-  </w:style>
-  <w:style w:type="paragraph" w:styleId="Footer">
-    <w:name w:val="footer"/>
-    <w:basedOn w:val="Normal"/>
-    <w:link w:val="FooterChar"/>
-    <w:uiPriority w:val="99"/>
-    <w:unhideWhenUsed/>
-    <w:rsid w:val="00A129E1"/>
-    <w:pPr>
-      <w:tabs>
-        <w:tab w:val="center" w:pos="4680"/>
-        <w:tab w:val="right" w:pos="9360"/>
-      </w:tabs>
-      <w:spacing w:after="0" w:line="240" w:lineRule="auto"/>
-    </w:pPr>
-  </w:style>
-  <w:style w:type="character" w:customStyle="1" w:styleId="FooterChar">
-    <w:name w:val="Footer Char"/>
-    <w:basedOn w:val="DefaultParagraphFont"/>
-    <w:link w:val="Footer"/>
-    <w:uiPriority w:val="99"/>
-    <w:rsid w:val="00A129E1"/>
-  </w:style>
-  <w:style w:type="character" w:styleId="Hyperlink">
-    <w:name w:val="Hyperlink"/>
-    <w:basedOn w:val="DefaultParagraphFont"/>
-    <w:uiPriority w:val="99"/>
-    <w:unhideWhenUsed/>
-    <w:rsid w:val="00E718A1"/>
-    <w:rPr>
-      <w:color w:val="0000FF" w:themeColor="hyperlink"/>
-      <w:u w:val="single"/>
-    </w:rPr>
-  </w:style>
-  <w:style w:type="character" w:styleId="PlaceholderText">
-    <w:name w:val="Placeholder Text"/>
-    <w:basedOn w:val="DefaultParagraphFont"/>
-    <w:uiPriority w:val="99"/>
-    <w:semiHidden/>
-    <w:rsid w:val="006C1009"/>
-    <w:rPr>
-      <w:color w:val="808080"/>
-    </w:rPr>
-  </w:style>
-  <w:style w:type="paragraph" w:styleId="BalloonText">
-    <w:name w:val="Balloon Text"/>
-    <w:basedOn w:val="Normal"/>
-    <w:link w:val="BalloonTextChar"/>
-    <w:uiPriority w:val="99"/>
-    <w:semiHidden/>
-    <w:unhideWhenUsed/>
-    <w:rsid w:val="006C1009"/>
-    <w:pPr>
-      <w:spacing w:after="0" w:line="240" w:lineRule="auto"/>
-    </w:pPr>
-    <w:rPr>
-      <w:rFonts w:ascii="Tahoma" w:hAnsi="Tahoma" w:cs="Tahoma"/>
-      <w:sz w:val="16"/>
-      <w:szCs w:val="16"/>
-    </w:rPr>
-  </w:style>
-  <w:style w:type="character" w:customStyle="1" w:styleId="BalloonTextChar">
-    <w:name w:val="Balloon Text Char"/>
-    <w:basedOn w:val="DefaultParagraphFont"/>
-    <w:link w:val="BalloonText"/>
-    <w:uiPriority w:val="99"/>
-    <w:semiHidden/>
-    <w:rsid w:val="006C1009"/>
-    <w:rPr>
-      <w:rFonts w:ascii="Tahoma" w:hAnsi="Tahoma" w:cs="Tahoma"/>
-      <w:sz w:val="16"/>
-      <w:szCs w:val="16"/>
-    </w:rPr>
-  </w:style>
-  <w:style w:type="table" w:styleId="TableGrid">
-    <w:name w:val="Table Grid"/>
-    <w:basedOn w:val="TableNormal"/>
-    <w:uiPriority w:val="59"/>
-    <w:rsid w:val="00E55D0F"/>
-    <w:pPr>
-      <w:spacing w:after="0" w:line="240" w:lineRule="auto"/>
-    </w:pPr>
-    <w:tblPr>
-      <w:tblBorders>
-        <w:top w:val="single" w:sz="4" w:space="0" w:color="auto"/>
-        <w:left w:val="single" w:sz="4" w:space="0" w:color="auto"/>
-        <w:bottom w:val="single" w:sz="4" w:space="0" w:color="auto"/>
-        <w:right w:val="single" w:sz="4" w:space="0" w:color="auto"/>
-        <w:insideH w:val="single" w:sz="4" w:space="0" w:color="auto"/>
-        <w:insideV w:val="single" w:sz="4" w:space="0" w:color="auto"/>
-      </w:tblBorders>
-    </w:tblPr>
-  </w:style>
-  <w:style w:type="paragraph" w:styleId="NormalWeb">
-    <w:name w:val="Normal (Web)"/>
-    <w:basedOn w:val="Normal"/>
-    <w:uiPriority w:val="99"/>
-    <w:semiHidden/>
-    <w:unhideWhenUsed/>
-    <w:rsid w:val="00E55D0F"/>
-    <w:pPr>
-      <w:spacing w:before="100" w:beforeAutospacing="1" w:after="100" w:afterAutospacing="1" w:line="240" w:lineRule="auto"/>
-    </w:pPr>
-    <w:rPr>
-      <w:rFonts w:ascii="Times New Roman" w:eastAsiaTheme="minorEastAsia" w:hAnsi="Times New Roman" w:cs="Times New Roman"/>
-      <w:sz w:val="24"/>
-      <w:szCs w:val="24"/>
-    </w:rPr>
   </w:style>
 </w:styles>
 </file>
@@ -4661,7 +5634,7 @@
 </file>
 
 <file path=customXml/itemProps1.xml><?xml version="1.0" encoding="utf-8"?>
-<ds:datastoreItem xmlns:ds="http://schemas.openxmlformats.org/officeDocument/2006/customXml" ds:itemID="{95587D83-E42B-4820-84AB-B5BE833F7557}">
+<ds:datastoreItem xmlns:ds="http://schemas.openxmlformats.org/officeDocument/2006/customXml" ds:itemID="{7F7AA21D-9281-480F-90ED-6AD6BE7599C1}">
   <ds:schemaRefs>
     <ds:schemaRef ds:uri="http://schemas.openxmlformats.org/officeDocument/2006/bibliography"/>
   </ds:schemaRefs>

</xml_diff>

<commit_message>
Slight tweak to readme
</commit_message>
<xml_diff>
--- a/readme.docx
+++ b/readme.docx
@@ -353,31 +353,7 @@
           <w:sz w:val="24"/>
           <w:szCs w:val="24"/>
         </w:rPr>
-        <w:t>All e</w:t>
-      </w:r>
-      <w:r>
-        <w:rPr>
-          <w:rFonts w:ascii="Times New Roman" w:hAnsi="Times New Roman" w:cs="Times New Roman"/>
-          <w:sz w:val="24"/>
-          <w:szCs w:val="24"/>
-        </w:rPr>
-        <w:t>vents are detected down each column in the data matrix</w:t>
-      </w:r>
-      <w:r>
-        <w:rPr>
-          <w:rFonts w:ascii="Times New Roman" w:hAnsi="Times New Roman" w:cs="Times New Roman"/>
-          <w:sz w:val="24"/>
-          <w:szCs w:val="24"/>
-        </w:rPr>
-        <w:t>;</w:t>
-      </w:r>
-      <w:r>
-        <w:rPr>
-          <w:rFonts w:ascii="Times New Roman" w:hAnsi="Times New Roman" w:cs="Times New Roman"/>
-          <w:sz w:val="24"/>
-          <w:szCs w:val="24"/>
-        </w:rPr>
-        <w:t xml:space="preserve"> </w:t>
+        <w:t xml:space="preserve">All events are detected down each column in the data matrix; </w:t>
       </w:r>
       <w:r>
         <w:rPr>
@@ -2816,7 +2792,25 @@
           <w:sz w:val="24"/>
           <w:szCs w:val="24"/>
         </w:rPr>
-        <w:t>The additive inverse equation allows equal magnitude upswings/downswings appear consistent in terms of an R threshold</w:t>
+        <w:t>Th</w:t>
+      </w:r>
+      <w:r>
+        <w:rPr>
+          <w:rFonts w:ascii="Times New Roman" w:hAnsi="Times New Roman" w:cs="Times New Roman"/>
+          <w:sz w:val="24"/>
+          <w:szCs w:val="24"/>
+        </w:rPr>
+        <w:t xml:space="preserve">is </w:t>
+      </w:r>
+      <w:bookmarkStart w:id="0" w:name="_GoBack"/>
+      <w:bookmarkEnd w:id="0"/>
+      <w:r>
+        <w:rPr>
+          <w:rFonts w:ascii="Times New Roman" w:hAnsi="Times New Roman" w:cs="Times New Roman"/>
+          <w:sz w:val="24"/>
+          <w:szCs w:val="24"/>
+        </w:rPr>
+        <w:t>equation allows equal magnitude upswings/downswings appear consistent in terms of an R threshold</w:t>
       </w:r>
       <w:r>
         <w:rPr>
@@ -3792,23 +3786,7 @@
             <w:sz w:val="24"/>
             <w:szCs w:val="24"/>
           </w:rPr>
-          <m:t>y=</m:t>
-        </m:r>
-        <m:r>
-          <w:rPr>
-            <w:rFonts w:ascii="Cambria Math" w:hAnsi="Cambria Math" w:cs="Times New Roman"/>
-            <w:sz w:val="24"/>
-            <w:szCs w:val="24"/>
-          </w:rPr>
-          <m:t>β</m:t>
-        </m:r>
-        <m:r>
-          <w:rPr>
-            <w:rFonts w:ascii="Cambria Math" w:hAnsi="Cambria Math" w:cs="Times New Roman"/>
-            <w:sz w:val="24"/>
-            <w:szCs w:val="24"/>
-          </w:rPr>
-          <m:t>x</m:t>
+          <m:t>y=βx</m:t>
         </m:r>
       </m:oMath>
       <w:r>
@@ -4593,17 +4571,7 @@
                                             <w:sz w:val="36"/>
                                             <w:szCs w:val="36"/>
                                           </w:rPr>
-                                          <m:t>DWS</m:t>
-                                        </m:r>
-                                        <m:r>
-                                          <w:rPr>
-                                            <w:rFonts w:ascii="Cambria Math" w:hAnsi="Cambria Math" w:cstheme="minorBidi"/>
-                                            <w:color w:val="000000" w:themeColor="text1"/>
-                                            <w:kern w:val="24"/>
-                                            <w:sz w:val="36"/>
-                                            <w:szCs w:val="36"/>
-                                          </w:rPr>
-                                          <m:t>&lt;1</m:t>
+                                          <m:t>DWS&lt;1</m:t>
                                         </m:r>
                                       </m:oMath>
                                     </m:oMathPara>
@@ -4709,17 +4677,7 @@
                                       <w:sz w:val="36"/>
                                       <w:szCs w:val="36"/>
                                     </w:rPr>
-                                    <m:t>DWS</m:t>
-                                  </m:r>
-                                  <m:r>
-                                    <w:rPr>
-                                      <w:rFonts w:ascii="Cambria Math" w:hAnsi="Cambria Math" w:cstheme="minorBidi"/>
-                                      <w:color w:val="000000" w:themeColor="text1"/>
-                                      <w:kern w:val="24"/>
-                                      <w:sz w:val="36"/>
-                                      <w:szCs w:val="36"/>
-                                    </w:rPr>
-                                    <m:t>&lt;1</m:t>
+                                    <m:t>DWS&lt;1</m:t>
                                   </m:r>
                                 </m:oMath>
                               </m:oMathPara>
@@ -5609,8 +5567,6 @@
         </w:rPr>
         <w:t>further tune thresholds, exit the optimization pop-up and manually input the information from the pdf.  Sorry, I cannot figure out how to automatically transfer the optimization values to the user-interface.</w:t>
       </w:r>
-      <w:bookmarkStart w:id="0" w:name="_GoBack"/>
-      <w:bookmarkEnd w:id="0"/>
     </w:p>
     <w:p>
       <w:pPr>
@@ -6919,7 +6875,7 @@
 </file>
 
 <file path=customXml/itemProps1.xml><?xml version="1.0" encoding="utf-8"?>
-<ds:datastoreItem xmlns:ds="http://schemas.openxmlformats.org/officeDocument/2006/customXml" ds:itemID="{E961BCCF-0B57-4103-8322-8848323943F6}">
+<ds:datastoreItem xmlns:ds="http://schemas.openxmlformats.org/officeDocument/2006/customXml" ds:itemID="{EAC71E3A-8CF8-4155-8F03-74F2DC29DE83}">
   <ds:schemaRefs>
     <ds:schemaRef ds:uri="http://schemas.openxmlformats.org/officeDocument/2006/bibliography"/>
   </ds:schemaRefs>

</xml_diff>